<commit_message>
seguimiento y correcciones de criterios de aceptación
</commit_message>
<xml_diff>
--- a/6- Ingenieria de producto/6.1 - Análisis/03- Historias de Usuario/Historias de Usuarios/HU-MID-ENT-004-Consultar Bandeja de Entidades 1.docx
+++ b/6- Ingenieria de producto/6.1 - Análisis/03- Historias de Usuario/Historias de Usuarios/HU-MID-ENT-004-Consultar Bandeja de Entidades 1.docx
@@ -1,6 +1,6 @@
 
 <file path=word/document.xml><?xml version="1.0" encoding="utf-8"?>
-<w:document xmlns:wpc="http://schemas.microsoft.com/office/word/2010/wordprocessingCanvas" xmlns:mc="http://schemas.openxmlformats.org/markup-compatibility/2006" xmlns:o="urn:schemas-microsoft-com:office:office" xmlns:r="http://schemas.openxmlformats.org/officeDocument/2006/relationships" xmlns:m="http://schemas.openxmlformats.org/officeDocument/2006/math" xmlns:v="urn:schemas-microsoft-com:vml" xmlns:wp14="http://schemas.microsoft.com/office/word/2010/wordprocessingDrawing" xmlns:wp="http://schemas.openxmlformats.org/drawingml/2006/wordprocessingDrawing" xmlns:w10="urn:schemas-microsoft-com:office:word" xmlns:w="http://schemas.openxmlformats.org/wordprocessingml/2006/main" xmlns:w14="http://schemas.microsoft.com/office/word/2010/wordml" xmlns:wpg="http://schemas.microsoft.com/office/word/2010/wordprocessingGroup" xmlns:wpi="http://schemas.microsoft.com/office/word/2010/wordprocessingInk" xmlns:wne="http://schemas.microsoft.com/office/word/2006/wordml" xmlns:wps="http://schemas.microsoft.com/office/word/2010/wordprocessingShape" mc:Ignorable="w14 wp14">
+<w:document xmlns:wpc="http://schemas.microsoft.com/office/word/2010/wordprocessingCanvas" xmlns:cx="http://schemas.microsoft.com/office/drawing/2014/chartex" xmlns:cx1="http://schemas.microsoft.com/office/drawing/2015/9/8/chartex" xmlns:cx2="http://schemas.microsoft.com/office/drawing/2015/10/21/chartex" xmlns:cx3="http://schemas.microsoft.com/office/drawing/2016/5/9/chartex" xmlns:cx4="http://schemas.microsoft.com/office/drawing/2016/5/10/chartex" xmlns:cx5="http://schemas.microsoft.com/office/drawing/2016/5/11/chartex" xmlns:cx6="http://schemas.microsoft.com/office/drawing/2016/5/12/chartex" xmlns:cx7="http://schemas.microsoft.com/office/drawing/2016/5/13/chartex" xmlns:cx8="http://schemas.microsoft.com/office/drawing/2016/5/14/chartex" xmlns:mc="http://schemas.openxmlformats.org/markup-compatibility/2006" xmlns:aink="http://schemas.microsoft.com/office/drawing/2016/ink" xmlns:am3d="http://schemas.microsoft.com/office/drawing/2017/model3d" xmlns:o="urn:schemas-microsoft-com:office:office" xmlns:oel="http://schemas.microsoft.com/office/2019/extlst" xmlns:r="http://schemas.openxmlformats.org/officeDocument/2006/relationships" xmlns:m="http://schemas.openxmlformats.org/officeDocument/2006/math" xmlns:v="urn:schemas-microsoft-com:vml" xmlns:wp14="http://schemas.microsoft.com/office/word/2010/wordprocessingDrawing" xmlns:wp="http://schemas.openxmlformats.org/drawingml/2006/wordprocessingDrawing" xmlns:w10="urn:schemas-microsoft-com:office:word" xmlns:w="http://schemas.openxmlformats.org/wordprocessingml/2006/main" xmlns:w14="http://schemas.microsoft.com/office/word/2010/wordml" xmlns:w15="http://schemas.microsoft.com/office/word/2012/wordml" xmlns:w16cex="http://schemas.microsoft.com/office/word/2018/wordml/cex" xmlns:w16cid="http://schemas.microsoft.com/office/word/2016/wordml/cid" xmlns:w16="http://schemas.microsoft.com/office/word/2018/wordml" xmlns:w16du="http://schemas.microsoft.com/office/word/2023/wordml/word16du" xmlns:w16sdtdh="http://schemas.microsoft.com/office/word/2020/wordml/sdtdatahash" xmlns:w16se="http://schemas.microsoft.com/office/word/2015/wordml/symex" xmlns:wpg="http://schemas.microsoft.com/office/word/2010/wordprocessingGroup" xmlns:wpi="http://schemas.microsoft.com/office/word/2010/wordprocessingInk" xmlns:wne="http://schemas.microsoft.com/office/word/2006/wordml" xmlns:wps="http://schemas.microsoft.com/office/word/2010/wordprocessingShape" mc:Ignorable="w14 w15 w16se w16cid w16 w16cex w16sdtdh wp14">
   <w:body>
     <w:p>
       <w:pPr>
@@ -449,21 +449,7 @@
           <w:rFonts w:ascii="Tahoma" w:hAnsi="Tahoma" w:cs="Tahoma"/>
         </w:rPr>
         <w:tab/>
-        <w:t xml:space="preserve">-Datos del Usuario </w:t>
-      </w:r>
-      <w:proofErr w:type="spellStart"/>
-      <w:r>
-        <w:rPr>
-          <w:rFonts w:ascii="Tahoma" w:hAnsi="Tahoma" w:cs="Tahoma"/>
-        </w:rPr>
-        <w:t>Logueado</w:t>
-      </w:r>
-      <w:proofErr w:type="spellEnd"/>
-      <w:r>
-        <w:rPr>
-          <w:rFonts w:ascii="Tahoma" w:hAnsi="Tahoma" w:cs="Tahoma"/>
-        </w:rPr>
-        <w:t>.</w:t>
+        <w:t>-Datos del Usuario Logueado.</w:t>
       </w:r>
     </w:p>
     <w:p>
@@ -835,14 +821,12 @@
           <w:rFonts w:ascii="Tahoma" w:hAnsi="Tahoma" w:cs="Tahoma"/>
         </w:rPr>
       </w:pPr>
-      <w:proofErr w:type="spellStart"/>
       <w:r>
         <w:rPr>
           <w:rFonts w:ascii="Tahoma" w:hAnsi="Tahoma" w:cs="Tahoma"/>
         </w:rPr>
         <w:t>Paginador</w:t>
       </w:r>
-      <w:proofErr w:type="spellEnd"/>
     </w:p>
     <w:p>
       <w:pPr>
@@ -879,6 +863,53 @@
             <wp:extent cx="187826" cy="180000"/>
             <wp:effectExtent l="0" t="0" r="3175" b="0"/>
             <wp:docPr id="9" name="Imagen 9"/>
+            <wp:cNvGraphicFramePr>
+              <a:graphicFrameLocks xmlns:a="http://schemas.openxmlformats.org/drawingml/2006/main" noChangeAspect="1"/>
+            </wp:cNvGraphicFramePr>
+            <a:graphic xmlns:a="http://schemas.openxmlformats.org/drawingml/2006/main">
+              <a:graphicData uri="http://schemas.openxmlformats.org/drawingml/2006/picture">
+                <pic:pic xmlns:pic="http://schemas.openxmlformats.org/drawingml/2006/picture">
+                  <pic:nvPicPr>
+                    <pic:cNvPr id="1" name=""/>
+                    <pic:cNvPicPr/>
+                  </pic:nvPicPr>
+                  <pic:blipFill>
+                    <a:blip r:embed="rId7"/>
+                    <a:stretch>
+                      <a:fillRect/>
+                    </a:stretch>
+                  </pic:blipFill>
+                  <pic:spPr>
+                    <a:xfrm>
+                      <a:off x="0" y="0"/>
+                      <a:ext cx="187826" cy="180000"/>
+                    </a:xfrm>
+                    <a:prstGeom prst="rect">
+                      <a:avLst/>
+                    </a:prstGeom>
+                  </pic:spPr>
+                </pic:pic>
+              </a:graphicData>
+            </a:graphic>
+          </wp:inline>
+        </w:drawing>
+      </w:r>
+      <w:r>
+        <w:rPr>
+          <w:rFonts w:ascii="Tahoma" w:hAnsi="Tahoma" w:cs="Tahoma"/>
+        </w:rPr>
+        <w:t xml:space="preserve">  Modificar  </w:t>
+      </w:r>
+      <w:r>
+        <w:rPr>
+          <w:noProof/>
+          <w:lang w:val="es-AR" w:eastAsia="es-AR"/>
+        </w:rPr>
+        <w:drawing>
+          <wp:inline distT="0" distB="0" distL="0" distR="0" wp14:anchorId="61896532" wp14:editId="6EFC0D32">
+            <wp:extent cx="180000" cy="180000"/>
+            <wp:effectExtent l="0" t="0" r="0" b="0"/>
+            <wp:docPr id="10" name="Imagen 10"/>
             <wp:cNvGraphicFramePr>
               <a:graphicFrameLocks xmlns:a="http://schemas.openxmlformats.org/drawingml/2006/main" noChangeAspect="1"/>
             </wp:cNvGraphicFramePr>
@@ -898,7 +929,7 @@
                   <pic:spPr>
                     <a:xfrm>
                       <a:off x="0" y="0"/>
-                      <a:ext cx="187826" cy="180000"/>
+                      <a:ext cx="180000" cy="180000"/>
                     </a:xfrm>
                     <a:prstGeom prst="rect">
                       <a:avLst/>
@@ -914,18 +945,25 @@
         <w:rPr>
           <w:rFonts w:ascii="Tahoma" w:hAnsi="Tahoma" w:cs="Tahoma"/>
         </w:rPr>
-        <w:t xml:space="preserve">  Modificar  </w:t>
-      </w:r>
-      <w:r>
-        <w:rPr>
+        <w:t xml:space="preserve">  Cambio de Estado</w:t>
+      </w:r>
+      <w:r>
+        <w:rPr>
+          <w:rFonts w:ascii="Tahoma" w:hAnsi="Tahoma" w:cs="Tahoma"/>
+        </w:rPr>
+        <w:t xml:space="preserve"> </w:t>
+      </w:r>
+      <w:r>
+        <w:rPr>
+          <w:rFonts w:ascii="Tahoma" w:hAnsi="Tahoma" w:cs="Tahoma"/>
           <w:noProof/>
           <w:lang w:val="es-AR" w:eastAsia="es-AR"/>
         </w:rPr>
         <w:drawing>
-          <wp:inline distT="0" distB="0" distL="0" distR="0" wp14:anchorId="61896532" wp14:editId="6EFC0D32">
-            <wp:extent cx="180000" cy="180000"/>
+          <wp:inline distT="0" distB="0" distL="0" distR="0" wp14:anchorId="611E9311" wp14:editId="6CFCEAE9">
+            <wp:extent cx="152400" cy="121920"/>
             <wp:effectExtent l="0" t="0" r="0" b="0"/>
-            <wp:docPr id="10" name="Imagen 10"/>
+            <wp:docPr id="11" name="Imagen 11"/>
             <wp:cNvGraphicFramePr>
               <a:graphicFrameLocks xmlns:a="http://schemas.openxmlformats.org/drawingml/2006/main" noChangeAspect="1"/>
             </wp:cNvGraphicFramePr>
@@ -945,6 +983,211 @@
                   <pic:spPr>
                     <a:xfrm>
                       <a:off x="0" y="0"/>
+                      <a:ext cx="152790" cy="122232"/>
+                    </a:xfrm>
+                    <a:prstGeom prst="rect">
+                      <a:avLst/>
+                    </a:prstGeom>
+                  </pic:spPr>
+                </pic:pic>
+              </a:graphicData>
+            </a:graphic>
+          </wp:inline>
+        </w:drawing>
+      </w:r>
+    </w:p>
+    <w:p>
+      <w:pPr>
+        <w:pStyle w:val="Prrafodelista"/>
+        <w:spacing w:line="360" w:lineRule="auto"/>
+        <w:ind w:firstLine="0"/>
+        <w:rPr>
+          <w:rFonts w:ascii="Tahoma" w:hAnsi="Tahoma" w:cs="Tahoma"/>
+        </w:rPr>
+      </w:pPr>
+    </w:p>
+    <w:p>
+      <w:pPr>
+        <w:pStyle w:val="Prrafodelista"/>
+        <w:spacing w:line="360" w:lineRule="auto"/>
+        <w:ind w:firstLine="0"/>
+        <w:rPr>
+          <w:rFonts w:ascii="Tahoma" w:hAnsi="Tahoma" w:cs="Tahoma"/>
+        </w:rPr>
+      </w:pPr>
+      <w:r>
+        <w:rPr>
+          <w:rFonts w:ascii="Tahoma" w:hAnsi="Tahoma" w:cs="Tahoma"/>
+        </w:rPr>
+        <w:t xml:space="preserve">Al hacer clic sobre uno de ellos se podrán realizar tareas sobre </w:t>
+      </w:r>
+      <w:r>
+        <w:rPr>
+          <w:rFonts w:ascii="Tahoma" w:hAnsi="Tahoma" w:cs="Tahoma"/>
+        </w:rPr>
+        <w:t>la Entidad.</w:t>
+      </w:r>
+      <w:r>
+        <w:rPr>
+          <w:rFonts w:ascii="Tahoma" w:hAnsi="Tahoma" w:cs="Tahoma"/>
+        </w:rPr>
+        <w:t xml:space="preserve"> </w:t>
+      </w:r>
+    </w:p>
+    <w:p>
+      <w:pPr>
+        <w:spacing w:line="360" w:lineRule="auto"/>
+        <w:ind w:left="720" w:firstLine="708"/>
+        <w:rPr>
+          <w:rFonts w:ascii="Tahoma" w:hAnsi="Tahoma" w:cs="Tahoma"/>
+        </w:rPr>
+      </w:pPr>
+      <w:r>
+        <w:rPr>
+          <w:rFonts w:ascii="Tahoma" w:hAnsi="Tahoma" w:cs="Tahoma"/>
+        </w:rPr>
+        <w:lastRenderedPageBreak/>
+        <w:t xml:space="preserve">- Consultar Entidad, desde </w:t>
+      </w:r>
+      <w:r>
+        <w:rPr>
+          <w:rFonts w:ascii="Tahoma" w:hAnsi="Tahoma" w:cs="Tahoma"/>
+        </w:rPr>
+        <w:t xml:space="preserve">este botón </w:t>
+      </w:r>
+      <w:r>
+        <w:rPr>
+          <w:noProof/>
+          <w:lang w:val="es-AR" w:eastAsia="es-AR"/>
+        </w:rPr>
+        <w:drawing>
+          <wp:inline distT="0" distB="0" distL="0" distR="0" wp14:anchorId="76CA9735" wp14:editId="5517D5BF">
+            <wp:extent cx="187826" cy="180000"/>
+            <wp:effectExtent l="0" t="0" r="3175" b="0"/>
+            <wp:docPr id="14" name="Imagen 14"/>
+            <wp:cNvGraphicFramePr>
+              <a:graphicFrameLocks xmlns:a="http://schemas.openxmlformats.org/drawingml/2006/main" noChangeAspect="1"/>
+            </wp:cNvGraphicFramePr>
+            <a:graphic xmlns:a="http://schemas.openxmlformats.org/drawingml/2006/main">
+              <a:graphicData uri="http://schemas.openxmlformats.org/drawingml/2006/picture">
+                <pic:pic xmlns:pic="http://schemas.openxmlformats.org/drawingml/2006/picture">
+                  <pic:nvPicPr>
+                    <pic:cNvPr id="1" name=""/>
+                    <pic:cNvPicPr/>
+                  </pic:nvPicPr>
+                  <pic:blipFill>
+                    <a:blip r:embed="rId7"/>
+                    <a:stretch>
+                      <a:fillRect/>
+                    </a:stretch>
+                  </pic:blipFill>
+                  <pic:spPr>
+                    <a:xfrm>
+                      <a:off x="0" y="0"/>
+                      <a:ext cx="187826" cy="180000"/>
+                    </a:xfrm>
+                    <a:prstGeom prst="rect">
+                      <a:avLst/>
+                    </a:prstGeom>
+                  </pic:spPr>
+                </pic:pic>
+              </a:graphicData>
+            </a:graphic>
+          </wp:inline>
+        </w:drawing>
+      </w:r>
+      <w:r>
+        <w:rPr>
+          <w:rFonts w:ascii="Tahoma" w:hAnsi="Tahoma" w:cs="Tahoma"/>
+        </w:rPr>
+        <w:t xml:space="preserve"> </w:t>
+      </w:r>
+      <w:r>
+        <w:rPr>
+          <w:rFonts w:ascii="Tahoma" w:hAnsi="Tahoma" w:cs="Tahoma"/>
+        </w:rPr>
+        <w:t xml:space="preserve">descripto en </w:t>
+      </w:r>
+      <w:r>
+        <w:rPr>
+          <w:rFonts w:ascii="Tahoma" w:hAnsi="Tahoma" w:cs="Tahoma"/>
+        </w:rPr>
+        <w:t>HU</w:t>
+      </w:r>
+      <w:r>
+        <w:rPr>
+          <w:rFonts w:ascii="Tahoma" w:hAnsi="Tahoma" w:cs="Tahoma"/>
+        </w:rPr>
+        <w:t>-MID-ENT-</w:t>
+      </w:r>
+      <w:r>
+        <w:rPr>
+          <w:rFonts w:ascii="Tahoma" w:hAnsi="Tahoma" w:cs="Tahoma"/>
+        </w:rPr>
+        <w:t>004-</w:t>
+      </w:r>
+      <w:r>
+        <w:rPr>
+          <w:rFonts w:ascii="Tahoma" w:hAnsi="Tahoma" w:cs="Tahoma"/>
+        </w:rPr>
+        <w:tab/>
+      </w:r>
+      <w:r>
+        <w:rPr>
+          <w:rFonts w:ascii="Tahoma" w:hAnsi="Tahoma" w:cs="Tahoma"/>
+        </w:rPr>
+        <w:t>Consultar Entidad</w:t>
+      </w:r>
+      <w:r>
+        <w:rPr>
+          <w:rFonts w:ascii="Tahoma" w:hAnsi="Tahoma" w:cs="Tahoma"/>
+        </w:rPr>
+        <w:t>.</w:t>
+      </w:r>
+    </w:p>
+    <w:p>
+      <w:pPr>
+        <w:spacing w:line="360" w:lineRule="auto"/>
+        <w:ind w:left="708" w:firstLine="708"/>
+        <w:rPr>
+          <w:rFonts w:ascii="Tahoma" w:hAnsi="Tahoma" w:cs="Tahoma"/>
+        </w:rPr>
+      </w:pPr>
+      <w:r>
+        <w:rPr>
+          <w:rFonts w:ascii="Tahoma" w:hAnsi="Tahoma" w:cs="Tahoma"/>
+        </w:rPr>
+        <w:t xml:space="preserve">- Editar Entidad, desde este botón </w:t>
+      </w:r>
+      <w:r>
+        <w:rPr>
+          <w:noProof/>
+          <w:lang w:val="es-AR" w:eastAsia="es-AR"/>
+        </w:rPr>
+        <w:drawing>
+          <wp:inline distT="0" distB="0" distL="0" distR="0" wp14:anchorId="78990E4D" wp14:editId="22C6971C">
+            <wp:extent cx="180000" cy="180000"/>
+            <wp:effectExtent l="0" t="0" r="0" b="0"/>
+            <wp:docPr id="13" name="Imagen 13"/>
+            <wp:cNvGraphicFramePr>
+              <a:graphicFrameLocks xmlns:a="http://schemas.openxmlformats.org/drawingml/2006/main" noChangeAspect="1"/>
+            </wp:cNvGraphicFramePr>
+            <a:graphic xmlns:a="http://schemas.openxmlformats.org/drawingml/2006/main">
+              <a:graphicData uri="http://schemas.openxmlformats.org/drawingml/2006/picture">
+                <pic:pic xmlns:pic="http://schemas.openxmlformats.org/drawingml/2006/picture">
+                  <pic:nvPicPr>
+                    <pic:cNvPr id="1" name=""/>
+                    <pic:cNvPicPr/>
+                  </pic:nvPicPr>
+                  <pic:blipFill>
+                    <a:blip r:embed="rId8"/>
+                    <a:stretch>
+                      <a:fillRect/>
+                    </a:stretch>
+                  </pic:blipFill>
+                  <pic:spPr>
+                    <a:xfrm>
+                      <a:off x="0" y="0"/>
                       <a:ext cx="180000" cy="180000"/>
                     </a:xfrm>
                     <a:prstGeom prst="rect">
@@ -961,13 +1204,64 @@
         <w:rPr>
           <w:rFonts w:ascii="Tahoma" w:hAnsi="Tahoma" w:cs="Tahoma"/>
         </w:rPr>
-        <w:t xml:space="preserve">  Cambio de Estado</w:t>
-      </w:r>
-      <w:r>
-        <w:rPr>
-          <w:rFonts w:ascii="Tahoma" w:hAnsi="Tahoma" w:cs="Tahoma"/>
-        </w:rPr>
-        <w:t xml:space="preserve"> </w:t>
+        <w:t xml:space="preserve">  </w:t>
+      </w:r>
+      <w:r>
+        <w:rPr>
+          <w:rFonts w:ascii="Tahoma" w:hAnsi="Tahoma" w:cs="Tahoma"/>
+        </w:rPr>
+        <w:t>d</w:t>
+      </w:r>
+      <w:r>
+        <w:rPr>
+          <w:rFonts w:ascii="Tahoma" w:hAnsi="Tahoma" w:cs="Tahoma"/>
+        </w:rPr>
+        <w:t>escripto en la HU-MID-ENT-</w:t>
+      </w:r>
+      <w:r>
+        <w:rPr>
+          <w:rFonts w:ascii="Tahoma" w:hAnsi="Tahoma" w:cs="Tahoma"/>
+        </w:rPr>
+        <w:t>002-</w:t>
+      </w:r>
+      <w:r>
+        <w:rPr>
+          <w:rFonts w:ascii="Tahoma" w:hAnsi="Tahoma" w:cs="Tahoma"/>
+        </w:rPr>
+        <w:tab/>
+      </w:r>
+      <w:r>
+        <w:rPr>
+          <w:rFonts w:ascii="Tahoma" w:hAnsi="Tahoma" w:cs="Tahoma"/>
+        </w:rPr>
+        <w:t>Editar Entidad.</w:t>
+      </w:r>
+    </w:p>
+    <w:p>
+      <w:pPr>
+        <w:spacing w:line="360" w:lineRule="auto"/>
+        <w:ind w:left="708" w:firstLine="708"/>
+        <w:rPr>
+          <w:rFonts w:ascii="Tahoma" w:hAnsi="Tahoma" w:cs="Tahoma"/>
+        </w:rPr>
+      </w:pPr>
+      <w:r>
+        <w:rPr>
+          <w:rFonts w:ascii="Tahoma" w:hAnsi="Tahoma" w:cs="Tahoma"/>
+        </w:rPr>
+        <w:t xml:space="preserve">- </w:t>
+      </w:r>
+      <w:r>
+        <w:rPr>
+          <w:rFonts w:ascii="Tahoma" w:hAnsi="Tahoma" w:cs="Tahoma"/>
+        </w:rPr>
+        <w:t>Cambiar E</w:t>
+      </w:r>
+      <w:r>
+        <w:rPr>
+          <w:rFonts w:ascii="Tahoma" w:hAnsi="Tahoma" w:cs="Tahoma"/>
+        </w:rPr>
+        <w:t xml:space="preserve">stado, desde este botón </w:t>
       </w:r>
       <w:r>
         <w:rPr>
@@ -976,10 +1270,120 @@
           <w:lang w:val="es-AR" w:eastAsia="es-AR"/>
         </w:rPr>
         <w:drawing>
-          <wp:inline distT="0" distB="0" distL="0" distR="0" wp14:anchorId="611E9311" wp14:editId="6CFCEAE9">
+          <wp:inline distT="0" distB="0" distL="0" distR="0" wp14:anchorId="7E135B1D" wp14:editId="3082BA9D">
             <wp:extent cx="152400" cy="121920"/>
             <wp:effectExtent l="0" t="0" r="0" b="0"/>
-            <wp:docPr id="11" name="Imagen 11"/>
+            <wp:docPr id="15" name="Imagen 15"/>
+            <wp:cNvGraphicFramePr>
+              <a:graphicFrameLocks xmlns:a="http://schemas.openxmlformats.org/drawingml/2006/main" noChangeAspect="1"/>
+            </wp:cNvGraphicFramePr>
+            <a:graphic xmlns:a="http://schemas.openxmlformats.org/drawingml/2006/main">
+              <a:graphicData uri="http://schemas.openxmlformats.org/drawingml/2006/picture">
+                <pic:pic xmlns:pic="http://schemas.openxmlformats.org/drawingml/2006/picture">
+                  <pic:nvPicPr>
+                    <pic:cNvPr id="1" name=""/>
+                    <pic:cNvPicPr/>
+                  </pic:nvPicPr>
+                  <pic:blipFill>
+                    <a:blip r:embed="rId9"/>
+                    <a:stretch>
+                      <a:fillRect/>
+                    </a:stretch>
+                  </pic:blipFill>
+                  <pic:spPr>
+                    <a:xfrm>
+                      <a:off x="0" y="0"/>
+                      <a:ext cx="152790" cy="122232"/>
+                    </a:xfrm>
+                    <a:prstGeom prst="rect">
+                      <a:avLst/>
+                    </a:prstGeom>
+                  </pic:spPr>
+                </pic:pic>
+              </a:graphicData>
+            </a:graphic>
+          </wp:inline>
+        </w:drawing>
+      </w:r>
+      <w:r>
+        <w:rPr>
+          <w:rFonts w:ascii="Tahoma" w:hAnsi="Tahoma" w:cs="Tahoma"/>
+        </w:rPr>
+        <w:t xml:space="preserve"> </w:t>
+      </w:r>
+      <w:r>
+        <w:rPr>
+          <w:rFonts w:ascii="Tahoma" w:hAnsi="Tahoma" w:cs="Tahoma"/>
+        </w:rPr>
+        <w:t>descripto en la HU-MID-ENT-003-</w:t>
+      </w:r>
+      <w:r>
+        <w:rPr>
+          <w:rFonts w:ascii="Tahoma" w:hAnsi="Tahoma" w:cs="Tahoma"/>
+        </w:rPr>
+        <w:tab/>
+      </w:r>
+      <w:r>
+        <w:rPr>
+          <w:rFonts w:ascii="Tahoma" w:hAnsi="Tahoma" w:cs="Tahoma"/>
+        </w:rPr>
+        <w:t>Cambio Estado Entidad. Se adjunta DTE en ítem “Diagramas”.</w:t>
+      </w:r>
+    </w:p>
+    <w:p>
+      <w:pPr>
+        <w:spacing w:line="360" w:lineRule="auto"/>
+        <w:rPr>
+          <w:rFonts w:ascii="Tahoma" w:hAnsi="Tahoma" w:cs="Tahoma"/>
+        </w:rPr>
+      </w:pPr>
+    </w:p>
+    <w:p>
+      <w:pPr>
+        <w:spacing w:line="360" w:lineRule="auto"/>
+        <w:ind w:firstLine="0"/>
+        <w:rPr>
+          <w:rFonts w:ascii="Tahoma" w:hAnsi="Tahoma" w:cs="Tahoma"/>
+        </w:rPr>
+      </w:pPr>
+      <w:r>
+        <w:rPr>
+          <w:rFonts w:ascii="Tahoma" w:hAnsi="Tahoma" w:cs="Tahoma"/>
+        </w:rPr>
+        <w:t>S</w:t>
+      </w:r>
+      <w:r>
+        <w:rPr>
+          <w:rFonts w:ascii="Tahoma" w:hAnsi="Tahoma" w:cs="Tahoma"/>
+        </w:rPr>
+        <w:t xml:space="preserve">e podrá descargar el listado de entidades, en formato PDF, XLSX, seleccionando en </w:t>
+      </w:r>
+      <w:r>
+        <w:rPr>
+          <w:rFonts w:ascii="Tahoma" w:hAnsi="Tahoma" w:cs="Tahoma"/>
+        </w:rPr>
+        <w:t>el botón</w:t>
+      </w:r>
+    </w:p>
+    <w:p>
+      <w:pPr>
+        <w:spacing w:line="360" w:lineRule="auto"/>
+        <w:ind w:firstLine="0"/>
+        <w:rPr>
+          <w:rFonts w:ascii="Tahoma" w:hAnsi="Tahoma" w:cs="Tahoma"/>
+        </w:rPr>
+      </w:pPr>
+      <w:r>
+        <w:rPr>
+          <w:rFonts w:ascii="Tahoma" w:hAnsi="Tahoma" w:cs="Tahoma"/>
+          <w:noProof/>
+          <w:lang w:val="es-AR" w:eastAsia="es-AR"/>
+        </w:rPr>
+        <w:drawing>
+          <wp:inline distT="0" distB="0" distL="0" distR="0" wp14:anchorId="36681F82" wp14:editId="29239230">
+            <wp:extent cx="1132205" cy="184150"/>
+            <wp:effectExtent l="0" t="0" r="0" b="6350"/>
+            <wp:docPr id="16" name="Imagen 16"/>
             <wp:cNvGraphicFramePr>
               <a:graphicFrameLocks xmlns:a="http://schemas.openxmlformats.org/drawingml/2006/main" noChangeAspect="1"/>
             </wp:cNvGraphicFramePr>
@@ -999,426 +1403,6 @@
                   <pic:spPr>
                     <a:xfrm>
                       <a:off x="0" y="0"/>
-                      <a:ext cx="152790" cy="122232"/>
-                    </a:xfrm>
-                    <a:prstGeom prst="rect">
-                      <a:avLst/>
-                    </a:prstGeom>
-                  </pic:spPr>
-                </pic:pic>
-              </a:graphicData>
-            </a:graphic>
-          </wp:inline>
-        </w:drawing>
-      </w:r>
-    </w:p>
-    <w:p>
-      <w:pPr>
-        <w:pStyle w:val="Prrafodelista"/>
-        <w:spacing w:line="360" w:lineRule="auto"/>
-        <w:ind w:firstLine="0"/>
-        <w:rPr>
-          <w:rFonts w:ascii="Tahoma" w:hAnsi="Tahoma" w:cs="Tahoma"/>
-        </w:rPr>
-      </w:pPr>
-    </w:p>
-    <w:p>
-      <w:pPr>
-        <w:pStyle w:val="Prrafodelista"/>
-        <w:spacing w:line="360" w:lineRule="auto"/>
-        <w:ind w:firstLine="0"/>
-        <w:rPr>
-          <w:rFonts w:ascii="Tahoma" w:hAnsi="Tahoma" w:cs="Tahoma"/>
-        </w:rPr>
-      </w:pPr>
-      <w:r>
-        <w:rPr>
-          <w:rFonts w:ascii="Tahoma" w:hAnsi="Tahoma" w:cs="Tahoma"/>
-        </w:rPr>
-        <w:t xml:space="preserve">Al hacer clic sobre uno de ellos se podrán realizar tareas sobre </w:t>
-      </w:r>
-      <w:r>
-        <w:rPr>
-          <w:rFonts w:ascii="Tahoma" w:hAnsi="Tahoma" w:cs="Tahoma"/>
-        </w:rPr>
-        <w:t>la Entidad.</w:t>
-      </w:r>
-      <w:r>
-        <w:rPr>
-          <w:rFonts w:ascii="Tahoma" w:hAnsi="Tahoma" w:cs="Tahoma"/>
-        </w:rPr>
-        <w:t xml:space="preserve"> </w:t>
-      </w:r>
-    </w:p>
-    <w:p>
-      <w:pPr>
-        <w:spacing w:line="360" w:lineRule="auto"/>
-        <w:ind w:left="720" w:firstLine="708"/>
-        <w:rPr>
-          <w:rFonts w:ascii="Tahoma" w:hAnsi="Tahoma" w:cs="Tahoma"/>
-        </w:rPr>
-      </w:pPr>
-      <w:r>
-        <w:rPr>
-          <w:rFonts w:ascii="Tahoma" w:hAnsi="Tahoma" w:cs="Tahoma"/>
-        </w:rPr>
-        <w:lastRenderedPageBreak/>
-        <w:t xml:space="preserve">- Consultar Entidad, desde </w:t>
-      </w:r>
-      <w:r>
-        <w:rPr>
-          <w:rFonts w:ascii="Tahoma" w:hAnsi="Tahoma" w:cs="Tahoma"/>
-        </w:rPr>
-        <w:t xml:space="preserve">este botón </w:t>
-      </w:r>
-      <w:r>
-        <w:rPr>
-          <w:noProof/>
-          <w:lang w:val="es-AR" w:eastAsia="es-AR"/>
-        </w:rPr>
-        <w:drawing>
-          <wp:inline distT="0" distB="0" distL="0" distR="0" wp14:anchorId="76CA9735" wp14:editId="5517D5BF">
-            <wp:extent cx="187826" cy="180000"/>
-            <wp:effectExtent l="0" t="0" r="3175" b="0"/>
-            <wp:docPr id="14" name="Imagen 14"/>
-            <wp:cNvGraphicFramePr>
-              <a:graphicFrameLocks xmlns:a="http://schemas.openxmlformats.org/drawingml/2006/main" noChangeAspect="1"/>
-            </wp:cNvGraphicFramePr>
-            <a:graphic xmlns:a="http://schemas.openxmlformats.org/drawingml/2006/main">
-              <a:graphicData uri="http://schemas.openxmlformats.org/drawingml/2006/picture">
-                <pic:pic xmlns:pic="http://schemas.openxmlformats.org/drawingml/2006/picture">
-                  <pic:nvPicPr>
-                    <pic:cNvPr id="1" name=""/>
-                    <pic:cNvPicPr/>
-                  </pic:nvPicPr>
-                  <pic:blipFill>
-                    <a:blip r:embed="rId8"/>
-                    <a:stretch>
-                      <a:fillRect/>
-                    </a:stretch>
-                  </pic:blipFill>
-                  <pic:spPr>
-                    <a:xfrm>
-                      <a:off x="0" y="0"/>
-                      <a:ext cx="187826" cy="180000"/>
-                    </a:xfrm>
-                    <a:prstGeom prst="rect">
-                      <a:avLst/>
-                    </a:prstGeom>
-                  </pic:spPr>
-                </pic:pic>
-              </a:graphicData>
-            </a:graphic>
-          </wp:inline>
-        </w:drawing>
-      </w:r>
-      <w:r>
-        <w:rPr>
-          <w:rFonts w:ascii="Tahoma" w:hAnsi="Tahoma" w:cs="Tahoma"/>
-        </w:rPr>
-        <w:t xml:space="preserve"> </w:t>
-      </w:r>
-      <w:r>
-        <w:rPr>
-          <w:rFonts w:ascii="Tahoma" w:hAnsi="Tahoma" w:cs="Tahoma"/>
-        </w:rPr>
-        <w:t xml:space="preserve">descripto en </w:t>
-      </w:r>
-      <w:r>
-        <w:rPr>
-          <w:rFonts w:ascii="Tahoma" w:hAnsi="Tahoma" w:cs="Tahoma"/>
-        </w:rPr>
-        <w:t>HU</w:t>
-      </w:r>
-      <w:r>
-        <w:rPr>
-          <w:rFonts w:ascii="Tahoma" w:hAnsi="Tahoma" w:cs="Tahoma"/>
-        </w:rPr>
-        <w:t>-MID-ENT-</w:t>
-      </w:r>
-      <w:r>
-        <w:rPr>
-          <w:rFonts w:ascii="Tahoma" w:hAnsi="Tahoma" w:cs="Tahoma"/>
-        </w:rPr>
-        <w:t>004-</w:t>
-      </w:r>
-      <w:r>
-        <w:rPr>
-          <w:rFonts w:ascii="Tahoma" w:hAnsi="Tahoma" w:cs="Tahoma"/>
-        </w:rPr>
-        <w:tab/>
-      </w:r>
-      <w:r>
-        <w:rPr>
-          <w:rFonts w:ascii="Tahoma" w:hAnsi="Tahoma" w:cs="Tahoma"/>
-        </w:rPr>
-        <w:t>Consultar Entidad</w:t>
-      </w:r>
-      <w:r>
-        <w:rPr>
-          <w:rFonts w:ascii="Tahoma" w:hAnsi="Tahoma" w:cs="Tahoma"/>
-        </w:rPr>
-        <w:t>.</w:t>
-      </w:r>
-    </w:p>
-    <w:p>
-      <w:pPr>
-        <w:spacing w:line="360" w:lineRule="auto"/>
-        <w:ind w:left="708" w:firstLine="708"/>
-        <w:rPr>
-          <w:rFonts w:ascii="Tahoma" w:hAnsi="Tahoma" w:cs="Tahoma"/>
-        </w:rPr>
-      </w:pPr>
-      <w:r>
-        <w:rPr>
-          <w:rFonts w:ascii="Tahoma" w:hAnsi="Tahoma" w:cs="Tahoma"/>
-        </w:rPr>
-        <w:t xml:space="preserve">- Editar Entidad, desde este botón </w:t>
-      </w:r>
-      <w:r>
-        <w:rPr>
-          <w:noProof/>
-          <w:lang w:val="es-AR" w:eastAsia="es-AR"/>
-        </w:rPr>
-        <w:drawing>
-          <wp:inline distT="0" distB="0" distL="0" distR="0" wp14:anchorId="78990E4D" wp14:editId="22C6971C">
-            <wp:extent cx="180000" cy="180000"/>
-            <wp:effectExtent l="0" t="0" r="0" b="0"/>
-            <wp:docPr id="13" name="Imagen 13"/>
-            <wp:cNvGraphicFramePr>
-              <a:graphicFrameLocks xmlns:a="http://schemas.openxmlformats.org/drawingml/2006/main" noChangeAspect="1"/>
-            </wp:cNvGraphicFramePr>
-            <a:graphic xmlns:a="http://schemas.openxmlformats.org/drawingml/2006/main">
-              <a:graphicData uri="http://schemas.openxmlformats.org/drawingml/2006/picture">
-                <pic:pic xmlns:pic="http://schemas.openxmlformats.org/drawingml/2006/picture">
-                  <pic:nvPicPr>
-                    <pic:cNvPr id="1" name=""/>
-                    <pic:cNvPicPr/>
-                  </pic:nvPicPr>
-                  <pic:blipFill>
-                    <a:blip r:embed="rId9"/>
-                    <a:stretch>
-                      <a:fillRect/>
-                    </a:stretch>
-                  </pic:blipFill>
-                  <pic:spPr>
-                    <a:xfrm>
-                      <a:off x="0" y="0"/>
-                      <a:ext cx="180000" cy="180000"/>
-                    </a:xfrm>
-                    <a:prstGeom prst="rect">
-                      <a:avLst/>
-                    </a:prstGeom>
-                  </pic:spPr>
-                </pic:pic>
-              </a:graphicData>
-            </a:graphic>
-          </wp:inline>
-        </w:drawing>
-      </w:r>
-      <w:r>
-        <w:rPr>
-          <w:rFonts w:ascii="Tahoma" w:hAnsi="Tahoma" w:cs="Tahoma"/>
-        </w:rPr>
-        <w:t xml:space="preserve">  </w:t>
-      </w:r>
-      <w:r>
-        <w:rPr>
-          <w:rFonts w:ascii="Tahoma" w:hAnsi="Tahoma" w:cs="Tahoma"/>
-        </w:rPr>
-        <w:t>d</w:t>
-      </w:r>
-      <w:r>
-        <w:rPr>
-          <w:rFonts w:ascii="Tahoma" w:hAnsi="Tahoma" w:cs="Tahoma"/>
-        </w:rPr>
-        <w:t>escripto en la HU-MID-ENT-</w:t>
-      </w:r>
-      <w:r>
-        <w:rPr>
-          <w:rFonts w:ascii="Tahoma" w:hAnsi="Tahoma" w:cs="Tahoma"/>
-        </w:rPr>
-        <w:t>002-</w:t>
-      </w:r>
-      <w:r>
-        <w:rPr>
-          <w:rFonts w:ascii="Tahoma" w:hAnsi="Tahoma" w:cs="Tahoma"/>
-        </w:rPr>
-        <w:tab/>
-      </w:r>
-      <w:r>
-        <w:rPr>
-          <w:rFonts w:ascii="Tahoma" w:hAnsi="Tahoma" w:cs="Tahoma"/>
-        </w:rPr>
-        <w:t>Editar Entidad.</w:t>
-      </w:r>
-    </w:p>
-    <w:p>
-      <w:pPr>
-        <w:spacing w:line="360" w:lineRule="auto"/>
-        <w:ind w:left="708" w:firstLine="708"/>
-        <w:rPr>
-          <w:rFonts w:ascii="Tahoma" w:hAnsi="Tahoma" w:cs="Tahoma"/>
-        </w:rPr>
-      </w:pPr>
-      <w:r>
-        <w:rPr>
-          <w:rFonts w:ascii="Tahoma" w:hAnsi="Tahoma" w:cs="Tahoma"/>
-        </w:rPr>
-        <w:t xml:space="preserve">- </w:t>
-      </w:r>
-      <w:r>
-        <w:rPr>
-          <w:rFonts w:ascii="Tahoma" w:hAnsi="Tahoma" w:cs="Tahoma"/>
-        </w:rPr>
-        <w:t>Cambiar E</w:t>
-      </w:r>
-      <w:r>
-        <w:rPr>
-          <w:rFonts w:ascii="Tahoma" w:hAnsi="Tahoma" w:cs="Tahoma"/>
-        </w:rPr>
-        <w:t xml:space="preserve">stado, desde este botón </w:t>
-      </w:r>
-      <w:r>
-        <w:rPr>
-          <w:rFonts w:ascii="Tahoma" w:hAnsi="Tahoma" w:cs="Tahoma"/>
-          <w:noProof/>
-          <w:lang w:val="es-AR" w:eastAsia="es-AR"/>
-        </w:rPr>
-        <w:drawing>
-          <wp:inline distT="0" distB="0" distL="0" distR="0" wp14:anchorId="7E135B1D" wp14:editId="3082BA9D">
-            <wp:extent cx="152400" cy="121920"/>
-            <wp:effectExtent l="0" t="0" r="0" b="0"/>
-            <wp:docPr id="15" name="Imagen 15"/>
-            <wp:cNvGraphicFramePr>
-              <a:graphicFrameLocks xmlns:a="http://schemas.openxmlformats.org/drawingml/2006/main" noChangeAspect="1"/>
-            </wp:cNvGraphicFramePr>
-            <a:graphic xmlns:a="http://schemas.openxmlformats.org/drawingml/2006/main">
-              <a:graphicData uri="http://schemas.openxmlformats.org/drawingml/2006/picture">
-                <pic:pic xmlns:pic="http://schemas.openxmlformats.org/drawingml/2006/picture">
-                  <pic:nvPicPr>
-                    <pic:cNvPr id="1" name=""/>
-                    <pic:cNvPicPr/>
-                  </pic:nvPicPr>
-                  <pic:blipFill>
-                    <a:blip r:embed="rId10"/>
-                    <a:stretch>
-                      <a:fillRect/>
-                    </a:stretch>
-                  </pic:blipFill>
-                  <pic:spPr>
-                    <a:xfrm>
-                      <a:off x="0" y="0"/>
-                      <a:ext cx="152790" cy="122232"/>
-                    </a:xfrm>
-                    <a:prstGeom prst="rect">
-                      <a:avLst/>
-                    </a:prstGeom>
-                  </pic:spPr>
-                </pic:pic>
-              </a:graphicData>
-            </a:graphic>
-          </wp:inline>
-        </w:drawing>
-      </w:r>
-      <w:r>
-        <w:rPr>
-          <w:rFonts w:ascii="Tahoma" w:hAnsi="Tahoma" w:cs="Tahoma"/>
-        </w:rPr>
-        <w:t xml:space="preserve"> </w:t>
-      </w:r>
-      <w:r>
-        <w:rPr>
-          <w:rFonts w:ascii="Tahoma" w:hAnsi="Tahoma" w:cs="Tahoma"/>
-        </w:rPr>
-        <w:t>descripto en la HU-MID-ENT-003-</w:t>
-      </w:r>
-      <w:r>
-        <w:rPr>
-          <w:rFonts w:ascii="Tahoma" w:hAnsi="Tahoma" w:cs="Tahoma"/>
-        </w:rPr>
-        <w:tab/>
-      </w:r>
-      <w:r>
-        <w:rPr>
-          <w:rFonts w:ascii="Tahoma" w:hAnsi="Tahoma" w:cs="Tahoma"/>
-        </w:rPr>
-        <w:t>Cambio Estado Entidad. Se adjunta DTE en ítem “Diagramas”.</w:t>
-      </w:r>
-    </w:p>
-    <w:p>
-      <w:pPr>
-        <w:spacing w:line="360" w:lineRule="auto"/>
-        <w:rPr>
-          <w:rFonts w:ascii="Tahoma" w:hAnsi="Tahoma" w:cs="Tahoma"/>
-        </w:rPr>
-      </w:pPr>
-    </w:p>
-    <w:p>
-      <w:pPr>
-        <w:spacing w:line="360" w:lineRule="auto"/>
-        <w:ind w:firstLine="0"/>
-        <w:rPr>
-          <w:rFonts w:ascii="Tahoma" w:hAnsi="Tahoma" w:cs="Tahoma"/>
-        </w:rPr>
-      </w:pPr>
-      <w:r>
-        <w:rPr>
-          <w:rFonts w:ascii="Tahoma" w:hAnsi="Tahoma" w:cs="Tahoma"/>
-        </w:rPr>
-        <w:t>S</w:t>
-      </w:r>
-      <w:r>
-        <w:rPr>
-          <w:rFonts w:ascii="Tahoma" w:hAnsi="Tahoma" w:cs="Tahoma"/>
-        </w:rPr>
-        <w:t xml:space="preserve">e podrá descargar el listado de entidades, en formato PDF, XLSX, seleccionando en </w:t>
-      </w:r>
-      <w:r>
-        <w:rPr>
-          <w:rFonts w:ascii="Tahoma" w:hAnsi="Tahoma" w:cs="Tahoma"/>
-        </w:rPr>
-        <w:t>el botón</w:t>
-      </w:r>
-    </w:p>
-    <w:p>
-      <w:pPr>
-        <w:spacing w:line="360" w:lineRule="auto"/>
-        <w:ind w:firstLine="0"/>
-        <w:rPr>
-          <w:rFonts w:ascii="Tahoma" w:hAnsi="Tahoma" w:cs="Tahoma"/>
-        </w:rPr>
-      </w:pPr>
-      <w:r>
-        <w:rPr>
-          <w:rFonts w:ascii="Tahoma" w:hAnsi="Tahoma" w:cs="Tahoma"/>
-          <w:noProof/>
-          <w:lang w:val="es-AR" w:eastAsia="es-AR"/>
-        </w:rPr>
-        <w:drawing>
-          <wp:inline distT="0" distB="0" distL="0" distR="0" wp14:anchorId="36681F82" wp14:editId="29239230">
-            <wp:extent cx="1132205" cy="184150"/>
-            <wp:effectExtent l="0" t="0" r="0" b="6350"/>
-            <wp:docPr id="16" name="Imagen 16"/>
-            <wp:cNvGraphicFramePr>
-              <a:graphicFrameLocks xmlns:a="http://schemas.openxmlformats.org/drawingml/2006/main" noChangeAspect="1"/>
-            </wp:cNvGraphicFramePr>
-            <a:graphic xmlns:a="http://schemas.openxmlformats.org/drawingml/2006/main">
-              <a:graphicData uri="http://schemas.openxmlformats.org/drawingml/2006/picture">
-                <pic:pic xmlns:pic="http://schemas.openxmlformats.org/drawingml/2006/picture">
-                  <pic:nvPicPr>
-                    <pic:cNvPr id="1" name=""/>
-                    <pic:cNvPicPr/>
-                  </pic:nvPicPr>
-                  <pic:blipFill>
-                    <a:blip r:embed="rId11"/>
-                    <a:stretch>
-                      <a:fillRect/>
-                    </a:stretch>
-                  </pic:blipFill>
-                  <pic:spPr>
-                    <a:xfrm>
-                      <a:off x="0" y="0"/>
                       <a:ext cx="1289847" cy="209790"/>
                     </a:xfrm>
                     <a:prstGeom prst="rect">
@@ -1493,7 +1477,7 @@
                     <pic:cNvPicPr/>
                   </pic:nvPicPr>
                   <pic:blipFill>
-                    <a:blip r:embed="rId12"/>
+                    <a:blip r:embed="rId11"/>
                     <a:stretch>
                       <a:fillRect/>
                     </a:stretch>
@@ -1546,19 +1530,11 @@
         </w:rPr>
         <w:t xml:space="preserve"> </w:t>
       </w:r>
-      <w:proofErr w:type="gramStart"/>
-      <w:r>
-        <w:rPr>
-          <w:rFonts w:ascii="Tahoma" w:hAnsi="Tahoma" w:cs="Tahoma"/>
-        </w:rPr>
-        <w:t>nuevas</w:t>
-      </w:r>
-      <w:proofErr w:type="gramEnd"/>
-      <w:r>
-        <w:rPr>
-          <w:rFonts w:ascii="Tahoma" w:hAnsi="Tahoma" w:cs="Tahoma"/>
-        </w:rPr>
-        <w:t xml:space="preserve"> Entidades, descripto en la </w:t>
+      <w:r>
+        <w:rPr>
+          <w:rFonts w:ascii="Tahoma" w:hAnsi="Tahoma" w:cs="Tahoma"/>
+        </w:rPr>
+        <w:t xml:space="preserve">nuevas Entidades, descripto en la </w:t>
       </w:r>
       <w:r>
         <w:rPr>
@@ -1731,15 +1707,14 @@
             <w:r>
               <w:rPr>
                 <w:rFonts w:ascii="Arial" w:hAnsi="Arial" w:cs="Arial"/>
-                <w:highlight w:val="yellow"/>
-              </w:rPr>
-              <w:t>el menú de inicio</w:t>
+              </w:rPr>
+              <w:t xml:space="preserve">el menú </w:t>
             </w:r>
             <w:r>
               <w:rPr>
                 <w:rFonts w:ascii="Arial" w:hAnsi="Arial" w:cs="Arial"/>
               </w:rPr>
-              <w:t>.</w:t>
+              <w:t>principal.</w:t>
             </w:r>
           </w:p>
         </w:tc>
@@ -1814,7 +1789,6 @@
             <w:r>
               <w:rPr>
                 <w:rFonts w:ascii="Arial" w:hAnsi="Arial" w:cs="Arial"/>
-                <w:highlight w:val="yellow"/>
               </w:rPr>
               <w:t>Para realizar la búsqueda al menos el filtro “Entidad” debe estar seleccionado. Si hace clic en buscar el sistema debe mostrarle un mensaje “Debe utilizar al menos el filtro de búsqueda “Entidad””.</w:t>
             </w:r>
@@ -1892,7 +1866,7 @@
               <w:rPr>
                 <w:rFonts w:ascii="Arial" w:hAnsi="Arial" w:cs="Arial"/>
               </w:rPr>
-              <w:t>La grilla de Entidades, aparecen luego de que se haga clic en el botón “Buscar” de la sección filtros de Entidades.(revisar)</w:t>
+              <w:t>La grilla de Notificaciones, aparecen luego de que se haga clic en el botón “Buscar” de la sección filtros de Notificaciones.</w:t>
             </w:r>
           </w:p>
         </w:tc>
@@ -1968,7 +1942,19 @@
               <w:rPr>
                 <w:rFonts w:ascii="Arial" w:hAnsi="Arial" w:cs="Arial"/>
               </w:rPr>
-              <w:t>Los títulos de las columnas de la grilla de Entidades deben permitir ordenar todo el contendido de la misma.</w:t>
+              <w:t xml:space="preserve">Los títulos de las columnas de la grilla de Entidades deben permitir ordenar todo el </w:t>
+            </w:r>
+            <w:r>
+              <w:rPr>
+                <w:rFonts w:ascii="Arial" w:hAnsi="Arial" w:cs="Arial"/>
+              </w:rPr>
+              <w:t>contenido</w:t>
+            </w:r>
+            <w:r>
+              <w:rPr>
+                <w:rFonts w:ascii="Arial" w:hAnsi="Arial" w:cs="Arial"/>
+              </w:rPr>
+              <w:t xml:space="preserve"> de la misma.</w:t>
             </w:r>
           </w:p>
         </w:tc>
@@ -2005,37 +1991,8 @@
             <w:r>
               <w:rPr>
                 <w:rFonts w:ascii="Trebuchet MS" w:hAnsi="Trebuchet MS" w:cs="Arial"/>
-                <w:highlight w:val="yellow"/>
-              </w:rPr>
-              <w:t>Si no se ingresa al menos un filtro de búsqueda el sistema</w:t>
-            </w:r>
-            <w:r>
-              <w:rPr>
-                <w:rFonts w:ascii="Trebuchet MS" w:hAnsi="Trebuchet MS" w:cs="Arial"/>
-                <w:highlight w:val="yellow"/>
-              </w:rPr>
-              <w:t xml:space="preserve"> debe mostrar la grilla con todas las entidades </w:t>
-            </w:r>
-            <w:r>
-              <w:rPr>
-                <w:rFonts w:ascii="Trebuchet MS" w:hAnsi="Trebuchet MS" w:cs="Arial"/>
-                <w:highlight w:val="yellow"/>
-              </w:rPr>
-              <w:t>registrad</w:t>
-            </w:r>
-            <w:r>
-              <w:rPr>
-                <w:rFonts w:ascii="Trebuchet MS" w:hAnsi="Trebuchet MS" w:cs="Arial"/>
-                <w:highlight w:val="yellow"/>
-              </w:rPr>
-              <w:t>a</w:t>
-            </w:r>
-            <w:r>
-              <w:rPr>
-                <w:rFonts w:ascii="Trebuchet MS" w:hAnsi="Trebuchet MS" w:cs="Arial"/>
-                <w:highlight w:val="yellow"/>
-              </w:rPr>
-              <w:t>s.</w:t>
+              </w:rPr>
+              <w:t>Si no se ingresa al menos un filtro de búsqueda el sistema debe mostrar la grilla con todas las notificaciones registradas.</w:t>
             </w:r>
           </w:p>
         </w:tc>
@@ -2067,13 +2024,11 @@
               <w:ind w:left="477"/>
               <w:rPr>
                 <w:rFonts w:ascii="Trebuchet MS" w:hAnsi="Trebuchet MS" w:cs="Arial"/>
-                <w:highlight w:val="yellow"/>
               </w:rPr>
             </w:pPr>
             <w:r>
               <w:rPr>
                 <w:rFonts w:ascii="Trebuchet MS" w:hAnsi="Trebuchet MS" w:cs="Arial"/>
-                <w:highlight w:val="yellow"/>
               </w:rPr>
               <w:t>Para la búsqueda de los datos, el sistema debe tomar las mayúsculas y minúsculas de manera indistinta.</w:t>
             </w:r>
@@ -2106,32 +2061,14 @@
               <w:spacing w:line="276" w:lineRule="auto"/>
               <w:ind w:left="477"/>
               <w:rPr>
-                <w:highlight w:val="yellow"/>
                 <w:lang w:eastAsia="en-US"/>
               </w:rPr>
             </w:pPr>
             <w:r>
               <w:rPr>
-                <w:highlight w:val="yellow"/>
                 <w:lang w:eastAsia="en-US"/>
               </w:rPr>
-              <w:t xml:space="preserve">Las acciones de “Ver” y “Modificar” deben tener un </w:t>
-            </w:r>
-            <w:proofErr w:type="spellStart"/>
-            <w:r>
-              <w:rPr>
-                <w:highlight w:val="yellow"/>
-                <w:lang w:eastAsia="en-US"/>
-              </w:rPr>
-              <w:t>tooltip</w:t>
-            </w:r>
-            <w:proofErr w:type="spellEnd"/>
-            <w:r>
-              <w:rPr>
-                <w:highlight w:val="yellow"/>
-                <w:lang w:eastAsia="en-US"/>
-              </w:rPr>
-              <w:t xml:space="preserve"> que informe la funcionalidad. </w:t>
+              <w:t xml:space="preserve">Las acciones de “Ver” y “Modificar” deben tener un tooltip que informe la funcionalidad. </w:t>
             </w:r>
           </w:p>
           <w:p>
@@ -2143,13 +2080,11 @@
               </w:numPr>
               <w:spacing w:line="276" w:lineRule="auto"/>
               <w:rPr>
-                <w:highlight w:val="yellow"/>
                 <w:lang w:eastAsia="en-US"/>
               </w:rPr>
             </w:pPr>
             <w:r>
               <w:rPr>
-                <w:highlight w:val="yellow"/>
                 <w:lang w:eastAsia="en-US"/>
               </w:rPr>
               <w:t>Ver: “Visualizar entidad”.</w:t>
@@ -2164,13 +2099,11 @@
               </w:numPr>
               <w:spacing w:line="276" w:lineRule="auto"/>
               <w:rPr>
-                <w:highlight w:val="yellow"/>
                 <w:lang w:eastAsia="en-US"/>
               </w:rPr>
             </w:pPr>
             <w:r>
               <w:rPr>
-                <w:highlight w:val="yellow"/>
                 <w:lang w:eastAsia="en-US"/>
               </w:rPr>
               <w:t>Modificar: “Editar entidad”.</w:t>
@@ -2190,137 +2123,27 @@
             </w:pPr>
             <w:r>
               <w:rPr>
-                <w:highlight w:val="yellow"/>
                 <w:lang w:eastAsia="en-US"/>
               </w:rPr>
-              <w:t>Cambio estado</w:t>
+              <w:t>Cambio estado: “Cambio estado entidad”.</w:t>
             </w:r>
-            <w:r>
-              <w:rPr>
-                <w:highlight w:val="yellow"/>
+          </w:p>
+          <w:p>
+            <w:pPr>
+              <w:pStyle w:val="Prrafodelista"/>
+              <w:numPr>
+                <w:ilvl w:val="0"/>
+                <w:numId w:val="7"/>
+              </w:numPr>
+              <w:spacing w:line="276" w:lineRule="auto"/>
+              <w:rPr>
                 <w:lang w:eastAsia="en-US"/>
               </w:rPr>
-              <w:t>: “Cambio estado entidad”.</w:t>
-            </w:r>
+            </w:pPr>
           </w:p>
         </w:tc>
       </w:tr>
     </w:tbl>
-    <w:p>
-      <w:pPr>
-        <w:pStyle w:val="Ttulo2"/>
-        <w:spacing w:after="240"/>
-        <w:rPr>
-          <w:rFonts w:cstheme="majorHAnsi"/>
-          <w:b/>
-          <w:bCs/>
-          <w:color w:val="auto"/>
-          <w:sz w:val="32"/>
-          <w:szCs w:val="32"/>
-          <w:u w:val="single"/>
-        </w:rPr>
-      </w:pPr>
-      <w:bookmarkStart w:id="0" w:name="_Toc321571133"/>
-    </w:p>
-    <w:bookmarkEnd w:id="0"/>
-    <w:p>
-      <w:pPr>
-        <w:spacing w:line="360" w:lineRule="auto"/>
-        <w:ind w:firstLine="0"/>
-        <w:rPr>
-          <w:noProof/>
-          <w:lang w:val="es-AR" w:eastAsia="es-AR"/>
-          <w14:ligatures w14:val="standardContextual"/>
-        </w:rPr>
-      </w:pPr>
-    </w:p>
-    <w:p>
-      <w:pPr>
-        <w:spacing w:line="360" w:lineRule="auto"/>
-        <w:ind w:firstLine="0"/>
-        <w:rPr>
-          <w:noProof/>
-          <w:lang w:val="es-AR" w:eastAsia="es-AR"/>
-          <w14:ligatures w14:val="standardContextual"/>
-        </w:rPr>
-      </w:pPr>
-    </w:p>
-    <w:p>
-      <w:pPr>
-        <w:spacing w:line="360" w:lineRule="auto"/>
-        <w:ind w:firstLine="0"/>
-        <w:rPr>
-          <w:noProof/>
-          <w:lang w:val="es-AR" w:eastAsia="es-AR"/>
-          <w14:ligatures w14:val="standardContextual"/>
-        </w:rPr>
-      </w:pPr>
-    </w:p>
-    <w:p>
-      <w:pPr>
-        <w:spacing w:line="360" w:lineRule="auto"/>
-        <w:ind w:firstLine="0"/>
-        <w:rPr>
-          <w:noProof/>
-          <w:lang w:val="es-AR" w:eastAsia="es-AR"/>
-          <w14:ligatures w14:val="standardContextual"/>
-        </w:rPr>
-      </w:pPr>
-    </w:p>
-    <w:p>
-      <w:pPr>
-        <w:spacing w:line="360" w:lineRule="auto"/>
-        <w:ind w:firstLine="0"/>
-        <w:rPr>
-          <w:noProof/>
-          <w:lang w:val="es-AR" w:eastAsia="es-AR"/>
-          <w14:ligatures w14:val="standardContextual"/>
-        </w:rPr>
-      </w:pPr>
-    </w:p>
-    <w:p>
-      <w:pPr>
-        <w:spacing w:line="360" w:lineRule="auto"/>
-        <w:ind w:firstLine="0"/>
-        <w:rPr>
-          <w:noProof/>
-          <w:lang w:val="es-AR" w:eastAsia="es-AR"/>
-          <w14:ligatures w14:val="standardContextual"/>
-        </w:rPr>
-      </w:pPr>
-    </w:p>
-    <w:p>
-      <w:pPr>
-        <w:spacing w:line="360" w:lineRule="auto"/>
-        <w:ind w:firstLine="0"/>
-        <w:rPr>
-          <w:noProof/>
-          <w:lang w:val="es-AR" w:eastAsia="es-AR"/>
-          <w14:ligatures w14:val="standardContextual"/>
-        </w:rPr>
-      </w:pPr>
-    </w:p>
-    <w:p>
-      <w:pPr>
-        <w:spacing w:line="360" w:lineRule="auto"/>
-        <w:ind w:firstLine="0"/>
-        <w:rPr>
-          <w:noProof/>
-          <w:lang w:val="es-AR" w:eastAsia="es-AR"/>
-          <w14:ligatures w14:val="standardContextual"/>
-        </w:rPr>
-      </w:pPr>
-    </w:p>
-    <w:p>
-      <w:pPr>
-        <w:spacing w:line="360" w:lineRule="auto"/>
-        <w:ind w:firstLine="0"/>
-        <w:rPr>
-          <w:noProof/>
-          <w:lang w:val="es-AR" w:eastAsia="es-AR"/>
-        </w:rPr>
-      </w:pPr>
-    </w:p>
     <w:p>
       <w:pPr>
         <w:spacing w:line="360" w:lineRule="auto"/>
@@ -2339,6 +2162,7 @@
           <w:szCs w:val="32"/>
           <w:u w:val="single"/>
         </w:rPr>
+        <w:lastRenderedPageBreak/>
         <w:t xml:space="preserve">PROTOTIPO DE INTERFAZ </w:t>
       </w:r>
     </w:p>
@@ -2422,7 +2246,7 @@
                     </pic:cNvPicPr>
                   </pic:nvPicPr>
                   <pic:blipFill>
-                    <a:blip r:embed="rId13">
+                    <a:blip r:embed="rId12">
                       <a:extLst>
                         <a:ext uri="{28A0092B-C50C-407E-A947-70E740481C1C}">
                           <a14:useLocalDpi xmlns:a14="http://schemas.microsoft.com/office/drawing/2010/main" val="0"/>
@@ -2589,6 +2413,7 @@
           <w:bCs/>
           <w:color w:val="auto"/>
         </w:rPr>
+        <w:lastRenderedPageBreak/>
         <w:t>Elementos del prototipo</w:t>
       </w:r>
     </w:p>
@@ -3894,7 +3719,7 @@
           <w:u w:val="single"/>
         </w:rPr>
       </w:pPr>
-      <w:bookmarkStart w:id="1" w:name="_Toc321571134"/>
+      <w:bookmarkStart w:id="0" w:name="_Toc321571134"/>
       <w:r>
         <w:rPr>
           <w:b/>
@@ -3905,7 +3730,7 @@
         </w:rPr>
         <w:t>DATOS</w:t>
       </w:r>
-      <w:bookmarkEnd w:id="1"/>
+      <w:bookmarkEnd w:id="0"/>
       <w:r>
         <w:rPr>
           <w:b/>
@@ -3970,27 +3795,7 @@
           <w:sz w:val="22"/>
           <w:lang w:val="es-AR"/>
         </w:rPr>
-        <w:t>(</w:t>
-      </w:r>
-      <w:proofErr w:type="gramStart"/>
-      <w:r>
-        <w:rPr>
-          <w:rFonts w:ascii="Arial" w:hAnsi="Arial" w:cs="Arial"/>
-          <w:bCs/>
-          <w:sz w:val="22"/>
-          <w:lang w:val="es-AR"/>
-        </w:rPr>
-        <w:t>registro</w:t>
-      </w:r>
-      <w:proofErr w:type="gramEnd"/>
-      <w:r>
-        <w:rPr>
-          <w:rFonts w:ascii="Arial" w:hAnsi="Arial" w:cs="Arial"/>
-          <w:bCs/>
-          <w:sz w:val="22"/>
-          <w:lang w:val="es-AR"/>
-        </w:rPr>
-        <w:t xml:space="preserve"> para el empleado seleccionado por el usuario autorizado)</w:t>
+        <w:t>(registro para el empleado seleccionado por el usuario autorizado)</w:t>
       </w:r>
     </w:p>
     <w:p>
@@ -4259,7 +4064,6 @@
           <w:lang w:val="es-AR"/>
         </w:rPr>
       </w:pPr>
-      <w:proofErr w:type="spellStart"/>
       <w:r>
         <w:rPr>
           <w:rFonts w:ascii="Arial" w:hAnsi="Arial" w:cs="Arial"/>
@@ -4267,9 +4071,9 @@
           <w:sz w:val="22"/>
           <w:lang w:val="es-AR"/>
         </w:rPr>
+        <w:lastRenderedPageBreak/>
         <w:t>Tabla_auditoría</w:t>
       </w:r>
-      <w:proofErr w:type="spellEnd"/>
     </w:p>
     <w:p>
       <w:pPr>
@@ -4534,7 +4338,7 @@
                     </pic:cNvPicPr>
                   </pic:nvPicPr>
                   <pic:blipFill>
-                    <a:blip r:embed="rId14">
+                    <a:blip r:embed="rId13">
                       <a:extLst>
                         <a:ext uri="{28A0092B-C50C-407E-A947-70E740481C1C}">
                           <a14:useLocalDpi xmlns:a14="http://schemas.microsoft.com/office/drawing/2010/main" val="0"/>
@@ -4586,7 +4390,6 @@
           <w:docPart w:val="CCEEC506B1454AE699B1B0CECBE2B348"/>
         </w:placeholder>
       </w:sdtPr>
-      <w:sdtEndPr/>
       <w:sdtContent>
         <w:p>
           <w:pPr>
@@ -4632,7 +4435,6 @@
           <w:szCs w:val="32"/>
           <w:u w:val="single"/>
         </w:rPr>
-        <w:lastRenderedPageBreak/>
         <w:t>SALIDAS IMPRESAS</w:t>
       </w:r>
     </w:p>
@@ -4654,7 +4456,6 @@
           <w:docPart w:val="DBA2AECC5E0B492A80FB24FB20CEC244"/>
         </w:placeholder>
       </w:sdtPr>
-      <w:sdtEndPr/>
       <w:sdtContent>
         <w:sdt>
           <w:sdtPr>
@@ -4667,7 +4468,6 @@
               <w:docPart w:val="9CE63D34D20F4B7D87611196C6DC36C0"/>
             </w:placeholder>
           </w:sdtPr>
-          <w:sdtEndPr/>
           <w:sdtContent>
             <w:p>
               <w:pPr>
@@ -4777,6 +4577,7 @@
                 <w:rFonts w:ascii="Arial" w:hAnsi="Arial" w:cs="Arial"/>
                 <w:b/>
               </w:rPr>
+              <w:lastRenderedPageBreak/>
               <w:t>Versión</w:t>
             </w:r>
           </w:p>
@@ -4906,15 +4707,7 @@
               <w:jc w:val="left"/>
             </w:pPr>
             <w:r>
-              <w:t xml:space="preserve">Diana </w:t>
-            </w:r>
-            <w:proofErr w:type="spellStart"/>
-            <w:r>
-              <w:t>Sapuppo</w:t>
-            </w:r>
-            <w:proofErr w:type="spellEnd"/>
-            <w:r>
-              <w:t>.</w:t>
+              <w:t>Diana Sapuppo.</w:t>
             </w:r>
           </w:p>
           <w:p>
@@ -4924,15 +4717,7 @@
               <w:jc w:val="left"/>
             </w:pPr>
             <w:r>
-              <w:t xml:space="preserve">Santiago </w:t>
-            </w:r>
-            <w:proofErr w:type="spellStart"/>
-            <w:r>
-              <w:t>Ferreyra</w:t>
-            </w:r>
-            <w:proofErr w:type="spellEnd"/>
-            <w:r>
-              <w:t>.</w:t>
+              <w:t>Santiago Ferreyra.</w:t>
             </w:r>
           </w:p>
           <w:p>
@@ -5008,15 +4793,7 @@
               <w:jc w:val="left"/>
             </w:pPr>
             <w:r>
-              <w:t xml:space="preserve">Diana </w:t>
-            </w:r>
-            <w:proofErr w:type="spellStart"/>
-            <w:r>
-              <w:t>Sapuppo</w:t>
-            </w:r>
-            <w:proofErr w:type="spellEnd"/>
-            <w:r>
-              <w:t>.</w:t>
+              <w:t>Diana Sapuppo.</w:t>
             </w:r>
           </w:p>
           <w:p>
@@ -5026,15 +4803,7 @@
               <w:jc w:val="left"/>
             </w:pPr>
             <w:r>
-              <w:t xml:space="preserve">Santiago </w:t>
-            </w:r>
-            <w:proofErr w:type="spellStart"/>
-            <w:r>
-              <w:t>Ferreyra</w:t>
-            </w:r>
-            <w:proofErr w:type="spellEnd"/>
-            <w:r>
-              <w:t>.</w:t>
+              <w:t>Santiago Ferreyra.</w:t>
             </w:r>
           </w:p>
           <w:p>
@@ -5079,8 +4848,6 @@
               <w:spacing w:line="360" w:lineRule="auto"/>
               <w:ind w:firstLine="0"/>
             </w:pPr>
-            <w:bookmarkStart w:id="2" w:name="_GoBack"/>
-            <w:bookmarkEnd w:id="2"/>
           </w:p>
         </w:tc>
         <w:tc>
@@ -5117,8 +4884,8 @@
     <w:p/>
     <w:p/>
     <w:sectPr>
-      <w:headerReference w:type="default" r:id="rId15"/>
-      <w:footerReference w:type="default" r:id="rId16"/>
+      <w:headerReference w:type="default" r:id="rId14"/>
+      <w:footerReference w:type="default" r:id="rId15"/>
       <w:pgSz w:w="11906" w:h="16838" w:code="9"/>
       <w:pgMar w:top="1701" w:right="1701" w:bottom="1418" w:left="1701" w:header="709" w:footer="709" w:gutter="0"/>
       <w:pgBorders w:offsetFrom="page">
@@ -5135,7 +4902,7 @@
 </file>
 
 <file path=word/endnotes.xml><?xml version="1.0" encoding="utf-8"?>
-<w:endnotes xmlns:wpc="http://schemas.microsoft.com/office/word/2010/wordprocessingCanvas" xmlns:mc="http://schemas.openxmlformats.org/markup-compatibility/2006" xmlns:o="urn:schemas-microsoft-com:office:office" xmlns:r="http://schemas.openxmlformats.org/officeDocument/2006/relationships" xmlns:m="http://schemas.openxmlformats.org/officeDocument/2006/math" xmlns:v="urn:schemas-microsoft-com:vml" xmlns:wp14="http://schemas.microsoft.com/office/word/2010/wordprocessingDrawing" xmlns:wp="http://schemas.openxmlformats.org/drawingml/2006/wordprocessingDrawing" xmlns:w10="urn:schemas-microsoft-com:office:word" xmlns:w="http://schemas.openxmlformats.org/wordprocessingml/2006/main" xmlns:w14="http://schemas.microsoft.com/office/word/2010/wordml" xmlns:wpg="http://schemas.microsoft.com/office/word/2010/wordprocessingGroup" xmlns:wpi="http://schemas.microsoft.com/office/word/2010/wordprocessingInk" xmlns:wne="http://schemas.microsoft.com/office/word/2006/wordml" xmlns:wps="http://schemas.microsoft.com/office/word/2010/wordprocessingShape" mc:Ignorable="w14 wp14">
+<w:endnotes xmlns:wpc="http://schemas.microsoft.com/office/word/2010/wordprocessingCanvas" xmlns:cx="http://schemas.microsoft.com/office/drawing/2014/chartex" xmlns:cx1="http://schemas.microsoft.com/office/drawing/2015/9/8/chartex" xmlns:cx2="http://schemas.microsoft.com/office/drawing/2015/10/21/chartex" xmlns:cx3="http://schemas.microsoft.com/office/drawing/2016/5/9/chartex" xmlns:cx4="http://schemas.microsoft.com/office/drawing/2016/5/10/chartex" xmlns:cx5="http://schemas.microsoft.com/office/drawing/2016/5/11/chartex" xmlns:cx6="http://schemas.microsoft.com/office/drawing/2016/5/12/chartex" xmlns:cx7="http://schemas.microsoft.com/office/drawing/2016/5/13/chartex" xmlns:cx8="http://schemas.microsoft.com/office/drawing/2016/5/14/chartex" xmlns:mc="http://schemas.openxmlformats.org/markup-compatibility/2006" xmlns:aink="http://schemas.microsoft.com/office/drawing/2016/ink" xmlns:am3d="http://schemas.microsoft.com/office/drawing/2017/model3d" xmlns:o="urn:schemas-microsoft-com:office:office" xmlns:oel="http://schemas.microsoft.com/office/2019/extlst" xmlns:r="http://schemas.openxmlformats.org/officeDocument/2006/relationships" xmlns:m="http://schemas.openxmlformats.org/officeDocument/2006/math" xmlns:v="urn:schemas-microsoft-com:vml" xmlns:wp14="http://schemas.microsoft.com/office/word/2010/wordprocessingDrawing" xmlns:wp="http://schemas.openxmlformats.org/drawingml/2006/wordprocessingDrawing" xmlns:w10="urn:schemas-microsoft-com:office:word" xmlns:w="http://schemas.openxmlformats.org/wordprocessingml/2006/main" xmlns:w14="http://schemas.microsoft.com/office/word/2010/wordml" xmlns:w15="http://schemas.microsoft.com/office/word/2012/wordml" xmlns:w16cex="http://schemas.microsoft.com/office/word/2018/wordml/cex" xmlns:w16cid="http://schemas.microsoft.com/office/word/2016/wordml/cid" xmlns:w16="http://schemas.microsoft.com/office/word/2018/wordml" xmlns:w16du="http://schemas.microsoft.com/office/word/2023/wordml/word16du" xmlns:w16sdtdh="http://schemas.microsoft.com/office/word/2020/wordml/sdtdatahash" xmlns:w16se="http://schemas.microsoft.com/office/word/2015/wordml/symex" xmlns:wpg="http://schemas.microsoft.com/office/word/2010/wordprocessingGroup" xmlns:wpi="http://schemas.microsoft.com/office/word/2010/wordprocessingInk" xmlns:wne="http://schemas.microsoft.com/office/word/2006/wordml" xmlns:wps="http://schemas.microsoft.com/office/word/2010/wordprocessingShape" mc:Ignorable="w14 w15 w16se w16cid w16 w16cex w16sdtdh wp14">
   <w:endnote w:type="separator" w:id="-1">
     <w:p>
       <w:r>
@@ -5154,7 +4921,7 @@
 </file>
 
 <file path=word/footer1.xml><?xml version="1.0" encoding="utf-8"?>
-<w:ftr xmlns:wpc="http://schemas.microsoft.com/office/word/2010/wordprocessingCanvas" xmlns:mc="http://schemas.openxmlformats.org/markup-compatibility/2006" xmlns:o="urn:schemas-microsoft-com:office:office" xmlns:r="http://schemas.openxmlformats.org/officeDocument/2006/relationships" xmlns:m="http://schemas.openxmlformats.org/officeDocument/2006/math" xmlns:v="urn:schemas-microsoft-com:vml" xmlns:wp14="http://schemas.microsoft.com/office/word/2010/wordprocessingDrawing" xmlns:wp="http://schemas.openxmlformats.org/drawingml/2006/wordprocessingDrawing" xmlns:w10="urn:schemas-microsoft-com:office:word" xmlns:w="http://schemas.openxmlformats.org/wordprocessingml/2006/main" xmlns:w14="http://schemas.microsoft.com/office/word/2010/wordml" xmlns:wpg="http://schemas.microsoft.com/office/word/2010/wordprocessingGroup" xmlns:wpi="http://schemas.microsoft.com/office/word/2010/wordprocessingInk" xmlns:wne="http://schemas.microsoft.com/office/word/2006/wordml" xmlns:wps="http://schemas.microsoft.com/office/word/2010/wordprocessingShape" mc:Ignorable="w14 wp14">
+<w:ftr xmlns:wpc="http://schemas.microsoft.com/office/word/2010/wordprocessingCanvas" xmlns:cx="http://schemas.microsoft.com/office/drawing/2014/chartex" xmlns:cx1="http://schemas.microsoft.com/office/drawing/2015/9/8/chartex" xmlns:cx2="http://schemas.microsoft.com/office/drawing/2015/10/21/chartex" xmlns:cx3="http://schemas.microsoft.com/office/drawing/2016/5/9/chartex" xmlns:cx4="http://schemas.microsoft.com/office/drawing/2016/5/10/chartex" xmlns:cx5="http://schemas.microsoft.com/office/drawing/2016/5/11/chartex" xmlns:cx6="http://schemas.microsoft.com/office/drawing/2016/5/12/chartex" xmlns:cx7="http://schemas.microsoft.com/office/drawing/2016/5/13/chartex" xmlns:cx8="http://schemas.microsoft.com/office/drawing/2016/5/14/chartex" xmlns:mc="http://schemas.openxmlformats.org/markup-compatibility/2006" xmlns:aink="http://schemas.microsoft.com/office/drawing/2016/ink" xmlns:am3d="http://schemas.microsoft.com/office/drawing/2017/model3d" xmlns:o="urn:schemas-microsoft-com:office:office" xmlns:oel="http://schemas.microsoft.com/office/2019/extlst" xmlns:r="http://schemas.openxmlformats.org/officeDocument/2006/relationships" xmlns:m="http://schemas.openxmlformats.org/officeDocument/2006/math" xmlns:v="urn:schemas-microsoft-com:vml" xmlns:wp14="http://schemas.microsoft.com/office/word/2010/wordprocessingDrawing" xmlns:wp="http://schemas.openxmlformats.org/drawingml/2006/wordprocessingDrawing" xmlns:w10="urn:schemas-microsoft-com:office:word" xmlns:w="http://schemas.openxmlformats.org/wordprocessingml/2006/main" xmlns:w14="http://schemas.microsoft.com/office/word/2010/wordml" xmlns:w15="http://schemas.microsoft.com/office/word/2012/wordml" xmlns:w16cex="http://schemas.microsoft.com/office/word/2018/wordml/cex" xmlns:w16cid="http://schemas.microsoft.com/office/word/2016/wordml/cid" xmlns:w16="http://schemas.microsoft.com/office/word/2018/wordml" xmlns:w16du="http://schemas.microsoft.com/office/word/2023/wordml/word16du" xmlns:w16sdtdh="http://schemas.microsoft.com/office/word/2020/wordml/sdtdatahash" xmlns:w16se="http://schemas.microsoft.com/office/word/2015/wordml/symex" xmlns:wpg="http://schemas.microsoft.com/office/word/2010/wordprocessingGroup" xmlns:wpi="http://schemas.microsoft.com/office/word/2010/wordprocessingInk" xmlns:wne="http://schemas.microsoft.com/office/word/2006/wordml" xmlns:wps="http://schemas.microsoft.com/office/word/2010/wordprocessingShape" mc:Ignorable="w14 w15 w16se w16cid w16 w16cex w16sdtdh wp14">
   <w:p>
     <w:pPr>
       <w:pStyle w:val="Piedepgina"/>
@@ -5278,7 +5045,7 @@
 </file>
 
 <file path=word/footnotes.xml><?xml version="1.0" encoding="utf-8"?>
-<w:footnotes xmlns:wpc="http://schemas.microsoft.com/office/word/2010/wordprocessingCanvas" xmlns:mc="http://schemas.openxmlformats.org/markup-compatibility/2006" xmlns:o="urn:schemas-microsoft-com:office:office" xmlns:r="http://schemas.openxmlformats.org/officeDocument/2006/relationships" xmlns:m="http://schemas.openxmlformats.org/officeDocument/2006/math" xmlns:v="urn:schemas-microsoft-com:vml" xmlns:wp14="http://schemas.microsoft.com/office/word/2010/wordprocessingDrawing" xmlns:wp="http://schemas.openxmlformats.org/drawingml/2006/wordprocessingDrawing" xmlns:w10="urn:schemas-microsoft-com:office:word" xmlns:w="http://schemas.openxmlformats.org/wordprocessingml/2006/main" xmlns:w14="http://schemas.microsoft.com/office/word/2010/wordml" xmlns:wpg="http://schemas.microsoft.com/office/word/2010/wordprocessingGroup" xmlns:wpi="http://schemas.microsoft.com/office/word/2010/wordprocessingInk" xmlns:wne="http://schemas.microsoft.com/office/word/2006/wordml" xmlns:wps="http://schemas.microsoft.com/office/word/2010/wordprocessingShape" mc:Ignorable="w14 wp14">
+<w:footnotes xmlns:wpc="http://schemas.microsoft.com/office/word/2010/wordprocessingCanvas" xmlns:cx="http://schemas.microsoft.com/office/drawing/2014/chartex" xmlns:cx1="http://schemas.microsoft.com/office/drawing/2015/9/8/chartex" xmlns:cx2="http://schemas.microsoft.com/office/drawing/2015/10/21/chartex" xmlns:cx3="http://schemas.microsoft.com/office/drawing/2016/5/9/chartex" xmlns:cx4="http://schemas.microsoft.com/office/drawing/2016/5/10/chartex" xmlns:cx5="http://schemas.microsoft.com/office/drawing/2016/5/11/chartex" xmlns:cx6="http://schemas.microsoft.com/office/drawing/2016/5/12/chartex" xmlns:cx7="http://schemas.microsoft.com/office/drawing/2016/5/13/chartex" xmlns:cx8="http://schemas.microsoft.com/office/drawing/2016/5/14/chartex" xmlns:mc="http://schemas.openxmlformats.org/markup-compatibility/2006" xmlns:aink="http://schemas.microsoft.com/office/drawing/2016/ink" xmlns:am3d="http://schemas.microsoft.com/office/drawing/2017/model3d" xmlns:o="urn:schemas-microsoft-com:office:office" xmlns:oel="http://schemas.microsoft.com/office/2019/extlst" xmlns:r="http://schemas.openxmlformats.org/officeDocument/2006/relationships" xmlns:m="http://schemas.openxmlformats.org/officeDocument/2006/math" xmlns:v="urn:schemas-microsoft-com:vml" xmlns:wp14="http://schemas.microsoft.com/office/word/2010/wordprocessingDrawing" xmlns:wp="http://schemas.openxmlformats.org/drawingml/2006/wordprocessingDrawing" xmlns:w10="urn:schemas-microsoft-com:office:word" xmlns:w="http://schemas.openxmlformats.org/wordprocessingml/2006/main" xmlns:w14="http://schemas.microsoft.com/office/word/2010/wordml" xmlns:w15="http://schemas.microsoft.com/office/word/2012/wordml" xmlns:w16cex="http://schemas.microsoft.com/office/word/2018/wordml/cex" xmlns:w16cid="http://schemas.microsoft.com/office/word/2016/wordml/cid" xmlns:w16="http://schemas.microsoft.com/office/word/2018/wordml" xmlns:w16du="http://schemas.microsoft.com/office/word/2023/wordml/word16du" xmlns:w16sdtdh="http://schemas.microsoft.com/office/word/2020/wordml/sdtdatahash" xmlns:w16se="http://schemas.microsoft.com/office/word/2015/wordml/symex" xmlns:wpg="http://schemas.microsoft.com/office/word/2010/wordprocessingGroup" xmlns:wpi="http://schemas.microsoft.com/office/word/2010/wordprocessingInk" xmlns:wne="http://schemas.microsoft.com/office/word/2006/wordml" xmlns:wps="http://schemas.microsoft.com/office/word/2010/wordprocessingShape" mc:Ignorable="w14 w15 w16se w16cid w16 w16cex w16sdtdh wp14">
   <w:footnote w:type="separator" w:id="-1">
     <w:p>
       <w:r>
@@ -5297,7 +5064,7 @@
 </file>
 
 <file path=word/header1.xml><?xml version="1.0" encoding="utf-8"?>
-<w:hdr xmlns:wpc="http://schemas.microsoft.com/office/word/2010/wordprocessingCanvas" xmlns:mc="http://schemas.openxmlformats.org/markup-compatibility/2006" xmlns:o="urn:schemas-microsoft-com:office:office" xmlns:r="http://schemas.openxmlformats.org/officeDocument/2006/relationships" xmlns:m="http://schemas.openxmlformats.org/officeDocument/2006/math" xmlns:v="urn:schemas-microsoft-com:vml" xmlns:wp14="http://schemas.microsoft.com/office/word/2010/wordprocessingDrawing" xmlns:wp="http://schemas.openxmlformats.org/drawingml/2006/wordprocessingDrawing" xmlns:w10="urn:schemas-microsoft-com:office:word" xmlns:w="http://schemas.openxmlformats.org/wordprocessingml/2006/main" xmlns:w14="http://schemas.microsoft.com/office/word/2010/wordml" xmlns:wpg="http://schemas.microsoft.com/office/word/2010/wordprocessingGroup" xmlns:wpi="http://schemas.microsoft.com/office/word/2010/wordprocessingInk" xmlns:wne="http://schemas.microsoft.com/office/word/2006/wordml" xmlns:wps="http://schemas.microsoft.com/office/word/2010/wordprocessingShape" mc:Ignorable="w14 wp14">
+<w:hdr xmlns:wpc="http://schemas.microsoft.com/office/word/2010/wordprocessingCanvas" xmlns:cx="http://schemas.microsoft.com/office/drawing/2014/chartex" xmlns:cx1="http://schemas.microsoft.com/office/drawing/2015/9/8/chartex" xmlns:cx2="http://schemas.microsoft.com/office/drawing/2015/10/21/chartex" xmlns:cx3="http://schemas.microsoft.com/office/drawing/2016/5/9/chartex" xmlns:cx4="http://schemas.microsoft.com/office/drawing/2016/5/10/chartex" xmlns:cx5="http://schemas.microsoft.com/office/drawing/2016/5/11/chartex" xmlns:cx6="http://schemas.microsoft.com/office/drawing/2016/5/12/chartex" xmlns:cx7="http://schemas.microsoft.com/office/drawing/2016/5/13/chartex" xmlns:cx8="http://schemas.microsoft.com/office/drawing/2016/5/14/chartex" xmlns:mc="http://schemas.openxmlformats.org/markup-compatibility/2006" xmlns:aink="http://schemas.microsoft.com/office/drawing/2016/ink" xmlns:am3d="http://schemas.microsoft.com/office/drawing/2017/model3d" xmlns:o="urn:schemas-microsoft-com:office:office" xmlns:oel="http://schemas.microsoft.com/office/2019/extlst" xmlns:r="http://schemas.openxmlformats.org/officeDocument/2006/relationships" xmlns:m="http://schemas.openxmlformats.org/officeDocument/2006/math" xmlns:v="urn:schemas-microsoft-com:vml" xmlns:wp14="http://schemas.microsoft.com/office/word/2010/wordprocessingDrawing" xmlns:wp="http://schemas.openxmlformats.org/drawingml/2006/wordprocessingDrawing" xmlns:w10="urn:schemas-microsoft-com:office:word" xmlns:w="http://schemas.openxmlformats.org/wordprocessingml/2006/main" xmlns:w14="http://schemas.microsoft.com/office/word/2010/wordml" xmlns:w15="http://schemas.microsoft.com/office/word/2012/wordml" xmlns:w16cex="http://schemas.microsoft.com/office/word/2018/wordml/cex" xmlns:w16cid="http://schemas.microsoft.com/office/word/2016/wordml/cid" xmlns:w16="http://schemas.microsoft.com/office/word/2018/wordml" xmlns:w16du="http://schemas.microsoft.com/office/word/2023/wordml/word16du" xmlns:w16sdtdh="http://schemas.microsoft.com/office/word/2020/wordml/sdtdatahash" xmlns:w16se="http://schemas.microsoft.com/office/word/2015/wordml/symex" xmlns:wpg="http://schemas.microsoft.com/office/word/2010/wordprocessingGroup" xmlns:wpi="http://schemas.microsoft.com/office/word/2010/wordprocessingInk" xmlns:wne="http://schemas.microsoft.com/office/word/2006/wordml" xmlns:wps="http://schemas.microsoft.com/office/word/2010/wordprocessingShape" mc:Ignorable="w14 w15 w16se w16cid w16 w16cex w16sdtdh wp14">
   <w:p>
     <w:pPr>
       <w:pStyle w:val="Encabezado"/>
@@ -5361,9 +5128,9 @@
             </wp:anchor>
           </w:drawing>
         </mc:Choice>
-        <mc:Fallback xmlns:cx="http://schemas.microsoft.com/office/drawing/2014/chartex" xmlns:cx1="http://schemas.microsoft.com/office/drawing/2015/9/8/chartex" xmlns:cx2="http://schemas.microsoft.com/office/drawing/2015/10/21/chartex" xmlns:cx3="http://schemas.microsoft.com/office/drawing/2016/5/9/chartex" xmlns:cx4="http://schemas.microsoft.com/office/drawing/2016/5/10/chartex" xmlns:cx5="http://schemas.microsoft.com/office/drawing/2016/5/11/chartex" xmlns:cx6="http://schemas.microsoft.com/office/drawing/2016/5/12/chartex" xmlns:cx7="http://schemas.microsoft.com/office/drawing/2016/5/13/chartex" xmlns:cx8="http://schemas.microsoft.com/office/drawing/2016/5/14/chartex" xmlns:aink="http://schemas.microsoft.com/office/drawing/2016/ink" xmlns:am3d="http://schemas.microsoft.com/office/drawing/2017/model3d" xmlns:oel="http://schemas.microsoft.com/office/2019/extlst" xmlns:w15="http://schemas.microsoft.com/office/word/2012/wordml" xmlns:w16cex="http://schemas.microsoft.com/office/word/2018/wordml/cex" xmlns:w16cid="http://schemas.microsoft.com/office/word/2016/wordml/cid" xmlns:w16="http://schemas.microsoft.com/office/word/2018/wordml" xmlns:w16du="http://schemas.microsoft.com/office/word/2023/wordml/word16du" xmlns:w16sdtdh="http://schemas.microsoft.com/office/word/2020/wordml/sdtdatahash" xmlns:w16se="http://schemas.microsoft.com/office/word/2015/wordml/symex">
+        <mc:Fallback>
           <w:pict>
-            <v:line w14:anchorId="7FE9F3CE" id="2 Conector recto" o:spid="_x0000_s1026" style="position:absolute;z-index:251663360;visibility:visible;mso-wrap-style:square;mso-wrap-distance-left:9pt;mso-wrap-distance-top:0;mso-wrap-distance-right:9pt;mso-wrap-distance-bottom:0;mso-position-horizontal:absolute;mso-position-horizontal-relative:text;mso-position-vertical:absolute;mso-position-vertical-relative:text" from="-.6pt,44.85pt" to="459.75pt,44.85pt" o:gfxdata="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" strokecolor="#4579b8 [3044]"/>
+            <v:line w14:anchorId="2634ADB2" id="2 Conector recto" o:spid="_x0000_s1026" style="position:absolute;z-index:251663360;visibility:visible;mso-wrap-style:square;mso-wrap-distance-left:9pt;mso-wrap-distance-top:0;mso-wrap-distance-right:9pt;mso-wrap-distance-bottom:0;mso-position-horizontal:absolute;mso-position-horizontal-relative:text;mso-position-vertical:absolute;mso-position-vertical-relative:text" from="-.6pt,44.85pt" to="459.75pt,44.85pt" o:gfxdata="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" strokecolor="#4579b8 [3044]"/>
           </w:pict>
         </mc:Fallback>
       </mc:AlternateContent>
@@ -5556,8 +5323,8 @@
 </file>
 
 <file path=word/numbering.xml><?xml version="1.0" encoding="utf-8"?>
-<w:numbering xmlns:wpc="http://schemas.microsoft.com/office/word/2010/wordprocessingCanvas" xmlns:mc="http://schemas.openxmlformats.org/markup-compatibility/2006" xmlns:o="urn:schemas-microsoft-com:office:office" xmlns:r="http://schemas.openxmlformats.org/officeDocument/2006/relationships" xmlns:m="http://schemas.openxmlformats.org/officeDocument/2006/math" xmlns:v="urn:schemas-microsoft-com:vml" xmlns:wp14="http://schemas.microsoft.com/office/word/2010/wordprocessingDrawing" xmlns:wp="http://schemas.openxmlformats.org/drawingml/2006/wordprocessingDrawing" xmlns:w10="urn:schemas-microsoft-com:office:word" xmlns:w="http://schemas.openxmlformats.org/wordprocessingml/2006/main" xmlns:w14="http://schemas.microsoft.com/office/word/2010/wordml" xmlns:wpg="http://schemas.microsoft.com/office/word/2010/wordprocessingGroup" xmlns:wpi="http://schemas.microsoft.com/office/word/2010/wordprocessingInk" xmlns:wne="http://schemas.microsoft.com/office/word/2006/wordml" xmlns:wps="http://schemas.microsoft.com/office/word/2010/wordprocessingShape" mc:Ignorable="w14 wp14">
-  <w:abstractNum w:abstractNumId="0">
+<w:numbering xmlns:wpc="http://schemas.microsoft.com/office/word/2010/wordprocessingCanvas" xmlns:cx="http://schemas.microsoft.com/office/drawing/2014/chartex" xmlns:cx1="http://schemas.microsoft.com/office/drawing/2015/9/8/chartex" xmlns:cx2="http://schemas.microsoft.com/office/drawing/2015/10/21/chartex" xmlns:cx3="http://schemas.microsoft.com/office/drawing/2016/5/9/chartex" xmlns:cx4="http://schemas.microsoft.com/office/drawing/2016/5/10/chartex" xmlns:cx5="http://schemas.microsoft.com/office/drawing/2016/5/11/chartex" xmlns:cx6="http://schemas.microsoft.com/office/drawing/2016/5/12/chartex" xmlns:cx7="http://schemas.microsoft.com/office/drawing/2016/5/13/chartex" xmlns:cx8="http://schemas.microsoft.com/office/drawing/2016/5/14/chartex" xmlns:mc="http://schemas.openxmlformats.org/markup-compatibility/2006" xmlns:aink="http://schemas.microsoft.com/office/drawing/2016/ink" xmlns:am3d="http://schemas.microsoft.com/office/drawing/2017/model3d" xmlns:o="urn:schemas-microsoft-com:office:office" xmlns:oel="http://schemas.microsoft.com/office/2019/extlst" xmlns:r="http://schemas.openxmlformats.org/officeDocument/2006/relationships" xmlns:m="http://schemas.openxmlformats.org/officeDocument/2006/math" xmlns:v="urn:schemas-microsoft-com:vml" xmlns:wp14="http://schemas.microsoft.com/office/word/2010/wordprocessingDrawing" xmlns:wp="http://schemas.openxmlformats.org/drawingml/2006/wordprocessingDrawing" xmlns:w10="urn:schemas-microsoft-com:office:word" xmlns:w="http://schemas.openxmlformats.org/wordprocessingml/2006/main" xmlns:w14="http://schemas.microsoft.com/office/word/2010/wordml" xmlns:w15="http://schemas.microsoft.com/office/word/2012/wordml" xmlns:w16cex="http://schemas.microsoft.com/office/word/2018/wordml/cex" xmlns:w16cid="http://schemas.microsoft.com/office/word/2016/wordml/cid" xmlns:w16="http://schemas.microsoft.com/office/word/2018/wordml" xmlns:w16du="http://schemas.microsoft.com/office/word/2023/wordml/word16du" xmlns:w16sdtdh="http://schemas.microsoft.com/office/word/2020/wordml/sdtdatahash" xmlns:w16se="http://schemas.microsoft.com/office/word/2015/wordml/symex" xmlns:wpg="http://schemas.microsoft.com/office/word/2010/wordprocessingGroup" xmlns:wpi="http://schemas.microsoft.com/office/word/2010/wordprocessingInk" xmlns:wne="http://schemas.microsoft.com/office/word/2006/wordml" xmlns:wps="http://schemas.microsoft.com/office/word/2010/wordprocessingShape" mc:Ignorable="w14 w15 w16se w16cid w16 w16cex w16sdtdh wp14">
+  <w:abstractNum w:abstractNumId="0" w15:restartNumberingAfterBreak="0">
     <w:nsid w:val="158011F8"/>
     <w:multiLevelType w:val="hybridMultilevel"/>
     <w:tmpl w:val="11CC0DCA"/>
@@ -5669,7 +5436,7 @@
       </w:rPr>
     </w:lvl>
   </w:abstractNum>
-  <w:abstractNum w:abstractNumId="1">
+  <w:abstractNum w:abstractNumId="1" w15:restartNumberingAfterBreak="0">
     <w:nsid w:val="1D7A18EE"/>
     <w:multiLevelType w:val="hybridMultilevel"/>
     <w:tmpl w:val="66624BC8"/>
@@ -5781,7 +5548,7 @@
       </w:rPr>
     </w:lvl>
   </w:abstractNum>
-  <w:abstractNum w:abstractNumId="2">
+  <w:abstractNum w:abstractNumId="2" w15:restartNumberingAfterBreak="0">
     <w:nsid w:val="2A15161D"/>
     <w:multiLevelType w:val="hybridMultilevel"/>
     <w:tmpl w:val="F8CEB6FA"/>
@@ -5893,7 +5660,7 @@
       </w:rPr>
     </w:lvl>
   </w:abstractNum>
-  <w:abstractNum w:abstractNumId="3">
+  <w:abstractNum w:abstractNumId="3" w15:restartNumberingAfterBreak="0">
     <w:nsid w:val="2E984503"/>
     <w:multiLevelType w:val="hybridMultilevel"/>
     <w:tmpl w:val="6B1218F2"/>
@@ -5982,7 +5749,7 @@
       </w:pPr>
     </w:lvl>
   </w:abstractNum>
-  <w:abstractNum w:abstractNumId="4">
+  <w:abstractNum w:abstractNumId="4" w15:restartNumberingAfterBreak="0">
     <w:nsid w:val="374D49A8"/>
     <w:multiLevelType w:val="hybridMultilevel"/>
     <w:tmpl w:val="41CA6CCC"/>
@@ -6095,7 +5862,7 @@
       </w:rPr>
     </w:lvl>
   </w:abstractNum>
-  <w:abstractNum w:abstractNumId="5">
+  <w:abstractNum w:abstractNumId="5" w15:restartNumberingAfterBreak="0">
     <w:nsid w:val="391B6E6C"/>
     <w:multiLevelType w:val="hybridMultilevel"/>
     <w:tmpl w:val="EDA222A6"/>
@@ -6208,7 +5975,7 @@
       </w:rPr>
     </w:lvl>
   </w:abstractNum>
-  <w:abstractNum w:abstractNumId="6">
+  <w:abstractNum w:abstractNumId="6" w15:restartNumberingAfterBreak="0">
     <w:nsid w:val="410E07CE"/>
     <w:multiLevelType w:val="hybridMultilevel"/>
     <w:tmpl w:val="FBA0C290"/>
@@ -6320,32 +6087,32 @@
       </w:rPr>
     </w:lvl>
   </w:abstractNum>
-  <w:num w:numId="1">
+  <w:num w:numId="1" w16cid:durableId="2080638860">
     <w:abstractNumId w:val="6"/>
   </w:num>
-  <w:num w:numId="2">
+  <w:num w:numId="2" w16cid:durableId="62340235">
     <w:abstractNumId w:val="0"/>
   </w:num>
-  <w:num w:numId="3">
+  <w:num w:numId="3" w16cid:durableId="564223345">
     <w:abstractNumId w:val="4"/>
   </w:num>
-  <w:num w:numId="4">
+  <w:num w:numId="4" w16cid:durableId="363097281">
     <w:abstractNumId w:val="3"/>
   </w:num>
-  <w:num w:numId="5">
+  <w:num w:numId="5" w16cid:durableId="358555666">
     <w:abstractNumId w:val="5"/>
   </w:num>
-  <w:num w:numId="6">
+  <w:num w:numId="6" w16cid:durableId="1593125328">
     <w:abstractNumId w:val="1"/>
   </w:num>
-  <w:num w:numId="7">
+  <w:num w:numId="7" w16cid:durableId="504983293">
     <w:abstractNumId w:val="2"/>
   </w:num>
 </w:numbering>
 </file>
 
 <file path=word/styles.xml><?xml version="1.0" encoding="utf-8"?>
-<w:styles xmlns:mc="http://schemas.openxmlformats.org/markup-compatibility/2006" xmlns:r="http://schemas.openxmlformats.org/officeDocument/2006/relationships" xmlns:w="http://schemas.openxmlformats.org/wordprocessingml/2006/main" xmlns:w14="http://schemas.microsoft.com/office/word/2010/wordml" mc:Ignorable="w14">
+<w:styles xmlns:mc="http://schemas.openxmlformats.org/markup-compatibility/2006" xmlns:r="http://schemas.openxmlformats.org/officeDocument/2006/relationships" xmlns:w="http://schemas.openxmlformats.org/wordprocessingml/2006/main" xmlns:w14="http://schemas.microsoft.com/office/word/2010/wordml" xmlns:w15="http://schemas.microsoft.com/office/word/2012/wordml" xmlns:w16cex="http://schemas.microsoft.com/office/word/2018/wordml/cex" xmlns:w16cid="http://schemas.microsoft.com/office/word/2016/wordml/cid" xmlns:w16="http://schemas.microsoft.com/office/word/2018/wordml" xmlns:w16sdtdh="http://schemas.microsoft.com/office/word/2020/wordml/sdtdatahash" xmlns:w16se="http://schemas.microsoft.com/office/word/2015/wordml/symex" mc:Ignorable="w14 w15 w16se w16cid w16 w16cex w16sdtdh">
   <w:docDefaults>
     <w:rPrDefault>
       <w:rPr>
@@ -6361,145 +6128,383 @@
       </w:pPr>
     </w:pPrDefault>
   </w:docDefaults>
-  <w:latentStyles w:defLockedState="0" w:defUIPriority="99" w:defSemiHidden="1" w:defUnhideWhenUsed="1" w:defQFormat="0" w:count="267">
-    <w:lsdException w:name="Normal" w:semiHidden="0" w:uiPriority="0" w:unhideWhenUsed="0" w:qFormat="1"/>
-    <w:lsdException w:name="heading 1" w:semiHidden="0" w:uiPriority="9" w:unhideWhenUsed="0" w:qFormat="1"/>
-    <w:lsdException w:name="heading 2" w:uiPriority="9" w:qFormat="1"/>
-    <w:lsdException w:name="heading 3" w:uiPriority="9" w:qFormat="1"/>
-    <w:lsdException w:name="heading 4" w:uiPriority="9" w:qFormat="1"/>
-    <w:lsdException w:name="heading 5" w:uiPriority="9" w:qFormat="1"/>
-    <w:lsdException w:name="heading 6" w:uiPriority="9" w:qFormat="1"/>
-    <w:lsdException w:name="heading 7" w:uiPriority="9" w:qFormat="1"/>
-    <w:lsdException w:name="heading 8" w:uiPriority="9" w:qFormat="1"/>
-    <w:lsdException w:name="heading 9" w:uiPriority="9" w:qFormat="1"/>
-    <w:lsdException w:name="toc 1" w:uiPriority="39"/>
-    <w:lsdException w:name="toc 2" w:uiPriority="39"/>
-    <w:lsdException w:name="toc 3" w:uiPriority="39"/>
-    <w:lsdException w:name="toc 4" w:uiPriority="39"/>
-    <w:lsdException w:name="toc 5" w:uiPriority="39"/>
-    <w:lsdException w:name="toc 6" w:uiPriority="39"/>
-    <w:lsdException w:name="toc 7" w:uiPriority="39"/>
-    <w:lsdException w:name="toc 8" w:uiPriority="39"/>
-    <w:lsdException w:name="toc 9" w:uiPriority="39"/>
-    <w:lsdException w:name="header" w:uiPriority="0"/>
-    <w:lsdException w:name="caption" w:uiPriority="35" w:qFormat="1"/>
-    <w:lsdException w:name="Title" w:semiHidden="0" w:uiPriority="10" w:unhideWhenUsed="0" w:qFormat="1"/>
-    <w:lsdException w:name="Default Paragraph Font" w:uiPriority="1"/>
-    <w:lsdException w:name="Subtitle" w:semiHidden="0" w:uiPriority="11" w:unhideWhenUsed="0" w:qFormat="1"/>
-    <w:lsdException w:name="Strong" w:semiHidden="0" w:uiPriority="22" w:unhideWhenUsed="0" w:qFormat="1"/>
-    <w:lsdException w:name="Emphasis" w:semiHidden="0" w:uiPriority="20" w:unhideWhenUsed="0" w:qFormat="1"/>
-    <w:lsdException w:name="Table Grid" w:semiHidden="0" w:uiPriority="0" w:unhideWhenUsed="0"/>
-    <w:lsdException w:name="Placeholder Text" w:unhideWhenUsed="0"/>
-    <w:lsdException w:name="No Spacing" w:semiHidden="0" w:uiPriority="1" w:unhideWhenUsed="0" w:qFormat="1"/>
-    <w:lsdException w:name="Light Shading" w:semiHidden="0" w:uiPriority="60" w:unhideWhenUsed="0"/>
-    <w:lsdException w:name="Light List" w:semiHidden="0" w:uiPriority="61" w:unhideWhenUsed="0"/>
-    <w:lsdException w:name="Light Grid" w:semiHidden="0" w:uiPriority="62" w:unhideWhenUsed="0"/>
-    <w:lsdException w:name="Medium Shading 1" w:semiHidden="0" w:uiPriority="63" w:unhideWhenUsed="0"/>
-    <w:lsdException w:name="Medium Shading 2" w:semiHidden="0" w:uiPriority="64" w:unhideWhenUsed="0"/>
-    <w:lsdException w:name="Medium List 1" w:semiHidden="0" w:uiPriority="65" w:unhideWhenUsed="0"/>
-    <w:lsdException w:name="Medium List 2" w:semiHidden="0" w:uiPriority="66" w:unhideWhenUsed="0"/>
-    <w:lsdException w:name="Medium Grid 1" w:semiHidden="0" w:uiPriority="67" w:unhideWhenUsed="0"/>
-    <w:lsdException w:name="Medium Grid 2" w:semiHidden="0" w:uiPriority="68" w:unhideWhenUsed="0"/>
-    <w:lsdException w:name="Medium Grid 3" w:semiHidden="0" w:uiPriority="69" w:unhideWhenUsed="0"/>
-    <w:lsdException w:name="Dark List" w:semiHidden="0" w:uiPriority="70" w:unhideWhenUsed="0"/>
-    <w:lsdException w:name="Colorful Shading" w:semiHidden="0" w:uiPriority="71" w:unhideWhenUsed="0"/>
-    <w:lsdException w:name="Colorful List" w:semiHidden="0" w:uiPriority="72" w:unhideWhenUsed="0"/>
-    <w:lsdException w:name="Colorful Grid" w:semiHidden="0" w:uiPriority="73" w:unhideWhenUsed="0"/>
-    <w:lsdException w:name="Light Shading Accent 1" w:semiHidden="0" w:uiPriority="60" w:unhideWhenUsed="0"/>
-    <w:lsdException w:name="Light List Accent 1" w:semiHidden="0" w:uiPriority="61" w:unhideWhenUsed="0"/>
-    <w:lsdException w:name="Light Grid Accent 1" w:semiHidden="0" w:uiPriority="62" w:unhideWhenUsed="0"/>
-    <w:lsdException w:name="Medium Shading 1 Accent 1" w:semiHidden="0" w:uiPriority="63" w:unhideWhenUsed="0"/>
-    <w:lsdException w:name="Medium Shading 2 Accent 1" w:semiHidden="0" w:uiPriority="64" w:unhideWhenUsed="0"/>
-    <w:lsdException w:name="Medium List 1 Accent 1" w:semiHidden="0" w:uiPriority="65" w:unhideWhenUsed="0"/>
-    <w:lsdException w:name="Revision" w:unhideWhenUsed="0"/>
-    <w:lsdException w:name="List Paragraph" w:semiHidden="0" w:uiPriority="34" w:unhideWhenUsed="0" w:qFormat="1"/>
-    <w:lsdException w:name="Quote" w:semiHidden="0" w:uiPriority="29" w:unhideWhenUsed="0" w:qFormat="1"/>
-    <w:lsdException w:name="Intense Quote" w:semiHidden="0" w:uiPriority="30" w:unhideWhenUsed="0" w:qFormat="1"/>
-    <w:lsdException w:name="Medium List 2 Accent 1" w:semiHidden="0" w:uiPriority="66" w:unhideWhenUsed="0"/>
-    <w:lsdException w:name="Medium Grid 1 Accent 1" w:semiHidden="0" w:uiPriority="67" w:unhideWhenUsed="0"/>
-    <w:lsdException w:name="Medium Grid 2 Accent 1" w:semiHidden="0" w:uiPriority="68" w:unhideWhenUsed="0"/>
-    <w:lsdException w:name="Medium Grid 3 Accent 1" w:semiHidden="0" w:uiPriority="69" w:unhideWhenUsed="0"/>
-    <w:lsdException w:name="Dark List Accent 1" w:semiHidden="0" w:uiPriority="70" w:unhideWhenUsed="0"/>
-    <w:lsdException w:name="Colorful Shading Accent 1" w:semiHidden="0" w:uiPriority="71" w:unhideWhenUsed="0"/>
-    <w:lsdException w:name="Colorful List Accent 1" w:semiHidden="0" w:uiPriority="72" w:unhideWhenUsed="0"/>
-    <w:lsdException w:name="Colorful Grid Accent 1" w:semiHidden="0" w:uiPriority="73" w:unhideWhenUsed="0"/>
-    <w:lsdException w:name="Light Shading Accent 2" w:semiHidden="0" w:uiPriority="60" w:unhideWhenUsed="0"/>
-    <w:lsdException w:name="Light List Accent 2" w:semiHidden="0" w:uiPriority="61" w:unhideWhenUsed="0"/>
-    <w:lsdException w:name="Light Grid Accent 2" w:semiHidden="0" w:uiPriority="62" w:unhideWhenUsed="0"/>
-    <w:lsdException w:name="Medium Shading 1 Accent 2" w:semiHidden="0" w:uiPriority="63" w:unhideWhenUsed="0"/>
-    <w:lsdException w:name="Medium Shading 2 Accent 2" w:semiHidden="0" w:uiPriority="64" w:unhideWhenUsed="0"/>
-    <w:lsdException w:name="Medium List 1 Accent 2" w:semiHidden="0" w:uiPriority="65" w:unhideWhenUsed="0"/>
-    <w:lsdException w:name="Medium List 2 Accent 2" w:semiHidden="0" w:uiPriority="66" w:unhideWhenUsed="0"/>
-    <w:lsdException w:name="Medium Grid 1 Accent 2" w:semiHidden="0" w:uiPriority="67" w:unhideWhenUsed="0"/>
-    <w:lsdException w:name="Medium Grid 2 Accent 2" w:semiHidden="0" w:uiPriority="68" w:unhideWhenUsed="0"/>
-    <w:lsdException w:name="Medium Grid 3 Accent 2" w:semiHidden="0" w:uiPriority="69" w:unhideWhenUsed="0"/>
-    <w:lsdException w:name="Dark List Accent 2" w:semiHidden="0" w:uiPriority="70" w:unhideWhenUsed="0"/>
-    <w:lsdException w:name="Colorful Shading Accent 2" w:semiHidden="0" w:uiPriority="71" w:unhideWhenUsed="0"/>
-    <w:lsdException w:name="Colorful List Accent 2" w:semiHidden="0" w:uiPriority="72" w:unhideWhenUsed="0"/>
-    <w:lsdException w:name="Colorful Grid Accent 2" w:semiHidden="0" w:uiPriority="73" w:unhideWhenUsed="0"/>
-    <w:lsdException w:name="Light Shading Accent 3" w:semiHidden="0" w:uiPriority="60" w:unhideWhenUsed="0"/>
-    <w:lsdException w:name="Light List Accent 3" w:semiHidden="0" w:uiPriority="61" w:unhideWhenUsed="0"/>
-    <w:lsdException w:name="Light Grid Accent 3" w:semiHidden="0" w:uiPriority="62" w:unhideWhenUsed="0"/>
-    <w:lsdException w:name="Medium Shading 1 Accent 3" w:semiHidden="0" w:uiPriority="63" w:unhideWhenUsed="0"/>
-    <w:lsdException w:name="Medium Shading 2 Accent 3" w:semiHidden="0" w:uiPriority="64" w:unhideWhenUsed="0"/>
-    <w:lsdException w:name="Medium List 1 Accent 3" w:semiHidden="0" w:uiPriority="65" w:unhideWhenUsed="0"/>
-    <w:lsdException w:name="Medium List 2 Accent 3" w:semiHidden="0" w:uiPriority="66" w:unhideWhenUsed="0"/>
-    <w:lsdException w:name="Medium Grid 1 Accent 3" w:semiHidden="0" w:uiPriority="67" w:unhideWhenUsed="0"/>
-    <w:lsdException w:name="Medium Grid 2 Accent 3" w:semiHidden="0" w:uiPriority="68" w:unhideWhenUsed="0"/>
-    <w:lsdException w:name="Medium Grid 3 Accent 3" w:semiHidden="0" w:uiPriority="69" w:unhideWhenUsed="0"/>
-    <w:lsdException w:name="Dark List Accent 3" w:semiHidden="0" w:uiPriority="70" w:unhideWhenUsed="0"/>
-    <w:lsdException w:name="Colorful Shading Accent 3" w:semiHidden="0" w:uiPriority="71" w:unhideWhenUsed="0"/>
-    <w:lsdException w:name="Colorful List Accent 3" w:semiHidden="0" w:uiPriority="72" w:unhideWhenUsed="0"/>
-    <w:lsdException w:name="Colorful Grid Accent 3" w:semiHidden="0" w:uiPriority="73" w:unhideWhenUsed="0"/>
-    <w:lsdException w:name="Light Shading Accent 4" w:semiHidden="0" w:uiPriority="60" w:unhideWhenUsed="0"/>
-    <w:lsdException w:name="Light List Accent 4" w:semiHidden="0" w:uiPriority="61" w:unhideWhenUsed="0"/>
-    <w:lsdException w:name="Light Grid Accent 4" w:semiHidden="0" w:uiPriority="62" w:unhideWhenUsed="0"/>
-    <w:lsdException w:name="Medium Shading 1 Accent 4" w:semiHidden="0" w:uiPriority="63" w:unhideWhenUsed="0"/>
-    <w:lsdException w:name="Medium Shading 2 Accent 4" w:semiHidden="0" w:uiPriority="64" w:unhideWhenUsed="0"/>
-    <w:lsdException w:name="Medium List 1 Accent 4" w:semiHidden="0" w:uiPriority="65" w:unhideWhenUsed="0"/>
-    <w:lsdException w:name="Medium List 2 Accent 4" w:semiHidden="0" w:uiPriority="66" w:unhideWhenUsed="0"/>
-    <w:lsdException w:name="Medium Grid 1 Accent 4" w:semiHidden="0" w:uiPriority="67" w:unhideWhenUsed="0"/>
-    <w:lsdException w:name="Medium Grid 2 Accent 4" w:semiHidden="0" w:uiPriority="68" w:unhideWhenUsed="0"/>
-    <w:lsdException w:name="Medium Grid 3 Accent 4" w:semiHidden="0" w:uiPriority="69" w:unhideWhenUsed="0"/>
-    <w:lsdException w:name="Dark List Accent 4" w:semiHidden="0" w:uiPriority="70" w:unhideWhenUsed="0"/>
-    <w:lsdException w:name="Colorful Shading Accent 4" w:semiHidden="0" w:uiPriority="71" w:unhideWhenUsed="0"/>
-    <w:lsdException w:name="Colorful List Accent 4" w:semiHidden="0" w:uiPriority="72" w:unhideWhenUsed="0"/>
-    <w:lsdException w:name="Colorful Grid Accent 4" w:semiHidden="0" w:uiPriority="73" w:unhideWhenUsed="0"/>
-    <w:lsdException w:name="Light Shading Accent 5" w:semiHidden="0" w:uiPriority="60" w:unhideWhenUsed="0"/>
-    <w:lsdException w:name="Light List Accent 5" w:semiHidden="0" w:uiPriority="61" w:unhideWhenUsed="0"/>
-    <w:lsdException w:name="Light Grid Accent 5" w:semiHidden="0" w:uiPriority="62" w:unhideWhenUsed="0"/>
-    <w:lsdException w:name="Medium Shading 1 Accent 5" w:semiHidden="0" w:uiPriority="63" w:unhideWhenUsed="0"/>
-    <w:lsdException w:name="Medium Shading 2 Accent 5" w:semiHidden="0" w:uiPriority="64" w:unhideWhenUsed="0"/>
-    <w:lsdException w:name="Medium List 1 Accent 5" w:semiHidden="0" w:uiPriority="65" w:unhideWhenUsed="0"/>
-    <w:lsdException w:name="Medium List 2 Accent 5" w:semiHidden="0" w:uiPriority="66" w:unhideWhenUsed="0"/>
-    <w:lsdException w:name="Medium Grid 1 Accent 5" w:semiHidden="0" w:uiPriority="67" w:unhideWhenUsed="0"/>
-    <w:lsdException w:name="Medium Grid 2 Accent 5" w:semiHidden="0" w:uiPriority="68" w:unhideWhenUsed="0"/>
-    <w:lsdException w:name="Medium Grid 3 Accent 5" w:semiHidden="0" w:uiPriority="69" w:unhideWhenUsed="0"/>
-    <w:lsdException w:name="Dark List Accent 5" w:semiHidden="0" w:uiPriority="70" w:unhideWhenUsed="0"/>
-    <w:lsdException w:name="Colorful Shading Accent 5" w:semiHidden="0" w:uiPriority="71" w:unhideWhenUsed="0"/>
-    <w:lsdException w:name="Colorful List Accent 5" w:semiHidden="0" w:uiPriority="72" w:unhideWhenUsed="0"/>
-    <w:lsdException w:name="Colorful Grid Accent 5" w:semiHidden="0" w:uiPriority="73" w:unhideWhenUsed="0"/>
-    <w:lsdException w:name="Light Shading Accent 6" w:semiHidden="0" w:uiPriority="60" w:unhideWhenUsed="0"/>
-    <w:lsdException w:name="Light List Accent 6" w:semiHidden="0" w:uiPriority="61" w:unhideWhenUsed="0"/>
-    <w:lsdException w:name="Light Grid Accent 6" w:semiHidden="0" w:uiPriority="62" w:unhideWhenUsed="0"/>
-    <w:lsdException w:name="Medium Shading 1 Accent 6" w:semiHidden="0" w:uiPriority="63" w:unhideWhenUsed="0"/>
-    <w:lsdException w:name="Medium Shading 2 Accent 6" w:semiHidden="0" w:uiPriority="64" w:unhideWhenUsed="0"/>
-    <w:lsdException w:name="Medium List 1 Accent 6" w:semiHidden="0" w:uiPriority="65" w:unhideWhenUsed="0"/>
-    <w:lsdException w:name="Medium List 2 Accent 6" w:semiHidden="0" w:uiPriority="66" w:unhideWhenUsed="0"/>
-    <w:lsdException w:name="Medium Grid 1 Accent 6" w:semiHidden="0" w:uiPriority="67" w:unhideWhenUsed="0"/>
-    <w:lsdException w:name="Medium Grid 2 Accent 6" w:semiHidden="0" w:uiPriority="68" w:unhideWhenUsed="0"/>
-    <w:lsdException w:name="Medium Grid 3 Accent 6" w:semiHidden="0" w:uiPriority="69" w:unhideWhenUsed="0"/>
-    <w:lsdException w:name="Dark List Accent 6" w:semiHidden="0" w:uiPriority="70" w:unhideWhenUsed="0"/>
-    <w:lsdException w:name="Colorful Shading Accent 6" w:semiHidden="0" w:uiPriority="71" w:unhideWhenUsed="0"/>
-    <w:lsdException w:name="Colorful List Accent 6" w:semiHidden="0" w:uiPriority="72" w:unhideWhenUsed="0"/>
-    <w:lsdException w:name="Colorful Grid Accent 6" w:semiHidden="0" w:uiPriority="73" w:unhideWhenUsed="0"/>
-    <w:lsdException w:name="Subtle Emphasis" w:semiHidden="0" w:uiPriority="19" w:unhideWhenUsed="0" w:qFormat="1"/>
-    <w:lsdException w:name="Intense Emphasis" w:semiHidden="0" w:uiPriority="21" w:unhideWhenUsed="0" w:qFormat="1"/>
-    <w:lsdException w:name="Subtle Reference" w:semiHidden="0" w:uiPriority="31" w:unhideWhenUsed="0" w:qFormat="1"/>
-    <w:lsdException w:name="Intense Reference" w:semiHidden="0" w:uiPriority="32" w:unhideWhenUsed="0" w:qFormat="1"/>
-    <w:lsdException w:name="Book Title" w:semiHidden="0" w:uiPriority="33" w:unhideWhenUsed="0" w:qFormat="1"/>
-    <w:lsdException w:name="Bibliography" w:uiPriority="37"/>
-    <w:lsdException w:name="TOC Heading" w:uiPriority="39" w:qFormat="1"/>
+  <w:latentStyles w:defLockedState="0" w:defUIPriority="99" w:defSemiHidden="0" w:defUnhideWhenUsed="0" w:defQFormat="0" w:count="376">
+    <w:lsdException w:name="Normal" w:uiPriority="0" w:qFormat="1"/>
+    <w:lsdException w:name="heading 1" w:uiPriority="9" w:qFormat="1"/>
+    <w:lsdException w:name="heading 2" w:semiHidden="1" w:uiPriority="9" w:unhideWhenUsed="1" w:qFormat="1"/>
+    <w:lsdException w:name="heading 3" w:semiHidden="1" w:uiPriority="9" w:unhideWhenUsed="1" w:qFormat="1"/>
+    <w:lsdException w:name="heading 4" w:semiHidden="1" w:uiPriority="9" w:unhideWhenUsed="1" w:qFormat="1"/>
+    <w:lsdException w:name="heading 5" w:semiHidden="1" w:uiPriority="9" w:unhideWhenUsed="1" w:qFormat="1"/>
+    <w:lsdException w:name="heading 6" w:semiHidden="1" w:uiPriority="9" w:unhideWhenUsed="1" w:qFormat="1"/>
+    <w:lsdException w:name="heading 7" w:semiHidden="1" w:uiPriority="9" w:unhideWhenUsed="1" w:qFormat="1"/>
+    <w:lsdException w:name="heading 8" w:semiHidden="1" w:uiPriority="9" w:unhideWhenUsed="1" w:qFormat="1"/>
+    <w:lsdException w:name="heading 9" w:semiHidden="1" w:uiPriority="9" w:unhideWhenUsed="1" w:qFormat="1"/>
+    <w:lsdException w:name="index 1" w:semiHidden="1" w:unhideWhenUsed="1"/>
+    <w:lsdException w:name="index 2" w:semiHidden="1" w:unhideWhenUsed="1"/>
+    <w:lsdException w:name="index 3" w:semiHidden="1" w:unhideWhenUsed="1"/>
+    <w:lsdException w:name="index 4" w:semiHidden="1" w:unhideWhenUsed="1"/>
+    <w:lsdException w:name="index 5" w:semiHidden="1" w:unhideWhenUsed="1"/>
+    <w:lsdException w:name="index 6" w:semiHidden="1" w:unhideWhenUsed="1"/>
+    <w:lsdException w:name="index 7" w:semiHidden="1" w:unhideWhenUsed="1"/>
+    <w:lsdException w:name="index 8" w:semiHidden="1" w:unhideWhenUsed="1"/>
+    <w:lsdException w:name="index 9" w:semiHidden="1" w:unhideWhenUsed="1"/>
+    <w:lsdException w:name="toc 1" w:semiHidden="1" w:uiPriority="39" w:unhideWhenUsed="1"/>
+    <w:lsdException w:name="toc 2" w:semiHidden="1" w:uiPriority="39" w:unhideWhenUsed="1"/>
+    <w:lsdException w:name="toc 3" w:semiHidden="1" w:uiPriority="39" w:unhideWhenUsed="1"/>
+    <w:lsdException w:name="toc 4" w:semiHidden="1" w:uiPriority="39" w:unhideWhenUsed="1"/>
+    <w:lsdException w:name="toc 5" w:semiHidden="1" w:uiPriority="39" w:unhideWhenUsed="1"/>
+    <w:lsdException w:name="toc 6" w:semiHidden="1" w:uiPriority="39" w:unhideWhenUsed="1"/>
+    <w:lsdException w:name="toc 7" w:semiHidden="1" w:uiPriority="39" w:unhideWhenUsed="1"/>
+    <w:lsdException w:name="toc 8" w:semiHidden="1" w:uiPriority="39" w:unhideWhenUsed="1"/>
+    <w:lsdException w:name="toc 9" w:semiHidden="1" w:uiPriority="39" w:unhideWhenUsed="1"/>
+    <w:lsdException w:name="Normal Indent" w:semiHidden="1" w:unhideWhenUsed="1"/>
+    <w:lsdException w:name="footnote text" w:semiHidden="1" w:unhideWhenUsed="1"/>
+    <w:lsdException w:name="annotation text" w:semiHidden="1" w:unhideWhenUsed="1"/>
+    <w:lsdException w:name="header" w:semiHidden="1" w:uiPriority="0" w:unhideWhenUsed="1"/>
+    <w:lsdException w:name="footer" w:semiHidden="1" w:unhideWhenUsed="1"/>
+    <w:lsdException w:name="index heading" w:semiHidden="1" w:unhideWhenUsed="1"/>
+    <w:lsdException w:name="caption" w:semiHidden="1" w:uiPriority="35" w:unhideWhenUsed="1" w:qFormat="1"/>
+    <w:lsdException w:name="table of figures" w:semiHidden="1" w:unhideWhenUsed="1"/>
+    <w:lsdException w:name="envelope address" w:semiHidden="1" w:unhideWhenUsed="1"/>
+    <w:lsdException w:name="envelope return" w:semiHidden="1" w:unhideWhenUsed="1"/>
+    <w:lsdException w:name="footnote reference" w:semiHidden="1" w:unhideWhenUsed="1"/>
+    <w:lsdException w:name="annotation reference" w:semiHidden="1" w:unhideWhenUsed="1"/>
+    <w:lsdException w:name="line number" w:semiHidden="1" w:unhideWhenUsed="1"/>
+    <w:lsdException w:name="page number" w:semiHidden="1" w:unhideWhenUsed="1"/>
+    <w:lsdException w:name="endnote reference" w:semiHidden="1" w:unhideWhenUsed="1"/>
+    <w:lsdException w:name="endnote text" w:semiHidden="1" w:unhideWhenUsed="1"/>
+    <w:lsdException w:name="table of authorities" w:semiHidden="1" w:unhideWhenUsed="1"/>
+    <w:lsdException w:name="macro" w:semiHidden="1" w:unhideWhenUsed="1"/>
+    <w:lsdException w:name="toa heading" w:semiHidden="1" w:unhideWhenUsed="1"/>
+    <w:lsdException w:name="List" w:semiHidden="1" w:unhideWhenUsed="1"/>
+    <w:lsdException w:name="List Bullet" w:semiHidden="1" w:unhideWhenUsed="1"/>
+    <w:lsdException w:name="List Number" w:semiHidden="1" w:unhideWhenUsed="1"/>
+    <w:lsdException w:name="List 2" w:semiHidden="1" w:unhideWhenUsed="1"/>
+    <w:lsdException w:name="List 3" w:semiHidden="1" w:unhideWhenUsed="1"/>
+    <w:lsdException w:name="List 4" w:semiHidden="1" w:unhideWhenUsed="1"/>
+    <w:lsdException w:name="List 5" w:semiHidden="1" w:unhideWhenUsed="1"/>
+    <w:lsdException w:name="List Bullet 2" w:semiHidden="1" w:unhideWhenUsed="1"/>
+    <w:lsdException w:name="List Bullet 3" w:semiHidden="1" w:unhideWhenUsed="1"/>
+    <w:lsdException w:name="List Bullet 4" w:semiHidden="1" w:unhideWhenUsed="1"/>
+    <w:lsdException w:name="List Bullet 5" w:semiHidden="1" w:unhideWhenUsed="1"/>
+    <w:lsdException w:name="List Number 2" w:semiHidden="1" w:unhideWhenUsed="1"/>
+    <w:lsdException w:name="List Number 3" w:semiHidden="1" w:unhideWhenUsed="1"/>
+    <w:lsdException w:name="List Number 4" w:semiHidden="1" w:unhideWhenUsed="1"/>
+    <w:lsdException w:name="List Number 5" w:semiHidden="1" w:unhideWhenUsed="1"/>
+    <w:lsdException w:name="Title" w:uiPriority="10" w:qFormat="1"/>
+    <w:lsdException w:name="Closing" w:semiHidden="1" w:unhideWhenUsed="1"/>
+    <w:lsdException w:name="Signature" w:semiHidden="1" w:unhideWhenUsed="1"/>
+    <w:lsdException w:name="Default Paragraph Font" w:semiHidden="1" w:uiPriority="1" w:unhideWhenUsed="1"/>
+    <w:lsdException w:name="Body Text" w:semiHidden="1" w:unhideWhenUsed="1"/>
+    <w:lsdException w:name="Body Text Indent" w:semiHidden="1" w:unhideWhenUsed="1"/>
+    <w:lsdException w:name="List Continue" w:semiHidden="1" w:unhideWhenUsed="1"/>
+    <w:lsdException w:name="List Continue 2" w:semiHidden="1" w:unhideWhenUsed="1"/>
+    <w:lsdException w:name="List Continue 3" w:semiHidden="1" w:unhideWhenUsed="1"/>
+    <w:lsdException w:name="List Continue 4" w:semiHidden="1" w:unhideWhenUsed="1"/>
+    <w:lsdException w:name="List Continue 5" w:semiHidden="1" w:unhideWhenUsed="1"/>
+    <w:lsdException w:name="Message Header" w:semiHidden="1" w:unhideWhenUsed="1"/>
+    <w:lsdException w:name="Subtitle" w:uiPriority="11" w:qFormat="1"/>
+    <w:lsdException w:name="Salutation" w:semiHidden="1" w:unhideWhenUsed="1"/>
+    <w:lsdException w:name="Date" w:semiHidden="1" w:unhideWhenUsed="1"/>
+    <w:lsdException w:name="Body Text First Indent" w:semiHidden="1" w:unhideWhenUsed="1"/>
+    <w:lsdException w:name="Body Text First Indent 2" w:semiHidden="1" w:unhideWhenUsed="1"/>
+    <w:lsdException w:name="Note Heading" w:semiHidden="1" w:unhideWhenUsed="1"/>
+    <w:lsdException w:name="Body Text 2" w:semiHidden="1" w:unhideWhenUsed="1"/>
+    <w:lsdException w:name="Body Text 3" w:semiHidden="1" w:unhideWhenUsed="1"/>
+    <w:lsdException w:name="Body Text Indent 2" w:semiHidden="1" w:unhideWhenUsed="1"/>
+    <w:lsdException w:name="Body Text Indent 3" w:semiHidden="1" w:unhideWhenUsed="1"/>
+    <w:lsdException w:name="Block Text" w:semiHidden="1" w:unhideWhenUsed="1"/>
+    <w:lsdException w:name="Hyperlink" w:semiHidden="1" w:unhideWhenUsed="1"/>
+    <w:lsdException w:name="FollowedHyperlink" w:semiHidden="1" w:unhideWhenUsed="1"/>
+    <w:lsdException w:name="Strong" w:uiPriority="22" w:qFormat="1"/>
+    <w:lsdException w:name="Emphasis" w:uiPriority="20" w:qFormat="1"/>
+    <w:lsdException w:name="Document Map" w:semiHidden="1" w:unhideWhenUsed="1"/>
+    <w:lsdException w:name="Plain Text" w:semiHidden="1" w:unhideWhenUsed="1"/>
+    <w:lsdException w:name="E-mail Signature" w:semiHidden="1" w:unhideWhenUsed="1"/>
+    <w:lsdException w:name="HTML Top of Form" w:semiHidden="1" w:unhideWhenUsed="1"/>
+    <w:lsdException w:name="HTML Bottom of Form" w:semiHidden="1" w:unhideWhenUsed="1"/>
+    <w:lsdException w:name="Normal (Web)" w:semiHidden="1" w:unhideWhenUsed="1"/>
+    <w:lsdException w:name="HTML Acronym" w:semiHidden="1" w:unhideWhenUsed="1"/>
+    <w:lsdException w:name="HTML Address" w:semiHidden="1" w:unhideWhenUsed="1"/>
+    <w:lsdException w:name="HTML Cite" w:semiHidden="1" w:unhideWhenUsed="1"/>
+    <w:lsdException w:name="HTML Code" w:semiHidden="1" w:unhideWhenUsed="1"/>
+    <w:lsdException w:name="HTML Definition" w:semiHidden="1" w:unhideWhenUsed="1"/>
+    <w:lsdException w:name="HTML Keyboard" w:semiHidden="1" w:unhideWhenUsed="1"/>
+    <w:lsdException w:name="HTML Preformatted" w:semiHidden="1" w:unhideWhenUsed="1"/>
+    <w:lsdException w:name="HTML Sample" w:semiHidden="1" w:unhideWhenUsed="1"/>
+    <w:lsdException w:name="HTML Typewriter" w:semiHidden="1" w:unhideWhenUsed="1"/>
+    <w:lsdException w:name="HTML Variable" w:semiHidden="1" w:unhideWhenUsed="1"/>
+    <w:lsdException w:name="Normal Table" w:semiHidden="1" w:unhideWhenUsed="1"/>
+    <w:lsdException w:name="annotation subject" w:semiHidden="1" w:unhideWhenUsed="1"/>
+    <w:lsdException w:name="No List" w:semiHidden="1" w:unhideWhenUsed="1"/>
+    <w:lsdException w:name="Outline List 1" w:semiHidden="1" w:unhideWhenUsed="1"/>
+    <w:lsdException w:name="Outline List 2" w:semiHidden="1" w:unhideWhenUsed="1"/>
+    <w:lsdException w:name="Outline List 3" w:semiHidden="1" w:unhideWhenUsed="1"/>
+    <w:lsdException w:name="Table Simple 1" w:semiHidden="1" w:unhideWhenUsed="1"/>
+    <w:lsdException w:name="Table Simple 2" w:semiHidden="1" w:unhideWhenUsed="1"/>
+    <w:lsdException w:name="Table Simple 3" w:semiHidden="1" w:unhideWhenUsed="1"/>
+    <w:lsdException w:name="Table Classic 1" w:semiHidden="1" w:unhideWhenUsed="1"/>
+    <w:lsdException w:name="Table Classic 2" w:semiHidden="1" w:unhideWhenUsed="1"/>
+    <w:lsdException w:name="Table Classic 3" w:semiHidden="1" w:unhideWhenUsed="1"/>
+    <w:lsdException w:name="Table Classic 4" w:semiHidden="1" w:unhideWhenUsed="1"/>
+    <w:lsdException w:name="Table Colorful 1" w:semiHidden="1" w:unhideWhenUsed="1"/>
+    <w:lsdException w:name="Table Colorful 2" w:semiHidden="1" w:unhideWhenUsed="1"/>
+    <w:lsdException w:name="Table Colorful 3" w:semiHidden="1" w:unhideWhenUsed="1"/>
+    <w:lsdException w:name="Table Columns 1" w:semiHidden="1" w:unhideWhenUsed="1"/>
+    <w:lsdException w:name="Table Columns 2" w:semiHidden="1" w:unhideWhenUsed="1"/>
+    <w:lsdException w:name="Table Columns 3" w:semiHidden="1" w:unhideWhenUsed="1"/>
+    <w:lsdException w:name="Table Columns 4" w:semiHidden="1" w:unhideWhenUsed="1"/>
+    <w:lsdException w:name="Table Columns 5" w:semiHidden="1" w:unhideWhenUsed="1"/>
+    <w:lsdException w:name="Table Grid 1" w:semiHidden="1" w:unhideWhenUsed="1"/>
+    <w:lsdException w:name="Table Grid 2" w:semiHidden="1" w:unhideWhenUsed="1"/>
+    <w:lsdException w:name="Table Grid 3" w:semiHidden="1" w:unhideWhenUsed="1"/>
+    <w:lsdException w:name="Table Grid 4" w:semiHidden="1" w:unhideWhenUsed="1"/>
+    <w:lsdException w:name="Table Grid 5" w:semiHidden="1" w:unhideWhenUsed="1"/>
+    <w:lsdException w:name="Table Grid 6" w:semiHidden="1" w:unhideWhenUsed="1"/>
+    <w:lsdException w:name="Table Grid 7" w:semiHidden="1" w:unhideWhenUsed="1"/>
+    <w:lsdException w:name="Table Grid 8" w:semiHidden="1" w:unhideWhenUsed="1"/>
+    <w:lsdException w:name="Table List 1" w:semiHidden="1" w:unhideWhenUsed="1"/>
+    <w:lsdException w:name="Table List 2" w:semiHidden="1" w:unhideWhenUsed="1"/>
+    <w:lsdException w:name="Table List 3" w:semiHidden="1" w:unhideWhenUsed="1"/>
+    <w:lsdException w:name="Table List 4" w:semiHidden="1" w:unhideWhenUsed="1"/>
+    <w:lsdException w:name="Table List 5" w:semiHidden="1" w:unhideWhenUsed="1"/>
+    <w:lsdException w:name="Table List 6" w:semiHidden="1" w:unhideWhenUsed="1"/>
+    <w:lsdException w:name="Table List 7" w:semiHidden="1" w:unhideWhenUsed="1"/>
+    <w:lsdException w:name="Table List 8" w:semiHidden="1" w:unhideWhenUsed="1"/>
+    <w:lsdException w:name="Table 3D effects 1" w:semiHidden="1" w:unhideWhenUsed="1"/>
+    <w:lsdException w:name="Table 3D effects 2" w:semiHidden="1" w:unhideWhenUsed="1"/>
+    <w:lsdException w:name="Table 3D effects 3" w:semiHidden="1" w:unhideWhenUsed="1"/>
+    <w:lsdException w:name="Table Contemporary" w:semiHidden="1" w:unhideWhenUsed="1"/>
+    <w:lsdException w:name="Table Elegant" w:semiHidden="1" w:unhideWhenUsed="1"/>
+    <w:lsdException w:name="Table Professional" w:semiHidden="1" w:unhideWhenUsed="1"/>
+    <w:lsdException w:name="Table Subtle 1" w:semiHidden="1" w:unhideWhenUsed="1"/>
+    <w:lsdException w:name="Table Subtle 2" w:semiHidden="1" w:unhideWhenUsed="1"/>
+    <w:lsdException w:name="Table Web 1" w:semiHidden="1" w:unhideWhenUsed="1"/>
+    <w:lsdException w:name="Table Web 2" w:semiHidden="1" w:unhideWhenUsed="1"/>
+    <w:lsdException w:name="Table Web 3" w:semiHidden="1" w:unhideWhenUsed="1"/>
+    <w:lsdException w:name="Balloon Text" w:semiHidden="1" w:unhideWhenUsed="1"/>
+    <w:lsdException w:name="Table Grid" w:semiHidden="1" w:uiPriority="0" w:unhideWhenUsed="1"/>
+    <w:lsdException w:name="Table Theme" w:semiHidden="1" w:unhideWhenUsed="1"/>
+    <w:lsdException w:name="Placeholder Text" w:semiHidden="1"/>
+    <w:lsdException w:name="No Spacing" w:uiPriority="1" w:qFormat="1"/>
+    <w:lsdException w:name="Light Shading" w:uiPriority="60"/>
+    <w:lsdException w:name="Light List" w:uiPriority="61"/>
+    <w:lsdException w:name="Light Grid" w:uiPriority="62"/>
+    <w:lsdException w:name="Medium Shading 1" w:uiPriority="63"/>
+    <w:lsdException w:name="Medium Shading 2" w:uiPriority="64"/>
+    <w:lsdException w:name="Medium List 1" w:uiPriority="65"/>
+    <w:lsdException w:name="Medium List 2" w:uiPriority="66"/>
+    <w:lsdException w:name="Medium Grid 1" w:uiPriority="67"/>
+    <w:lsdException w:name="Medium Grid 2" w:uiPriority="68"/>
+    <w:lsdException w:name="Medium Grid 3" w:uiPriority="69"/>
+    <w:lsdException w:name="Dark List" w:uiPriority="70"/>
+    <w:lsdException w:name="Colorful Shading" w:uiPriority="71"/>
+    <w:lsdException w:name="Colorful List" w:uiPriority="72"/>
+    <w:lsdException w:name="Colorful Grid" w:uiPriority="73"/>
+    <w:lsdException w:name="Light Shading Accent 1" w:uiPriority="60"/>
+    <w:lsdException w:name="Light List Accent 1" w:uiPriority="61"/>
+    <w:lsdException w:name="Light Grid Accent 1" w:uiPriority="62"/>
+    <w:lsdException w:name="Medium Shading 1 Accent 1" w:uiPriority="63"/>
+    <w:lsdException w:name="Medium Shading 2 Accent 1" w:uiPriority="64"/>
+    <w:lsdException w:name="Medium List 1 Accent 1" w:uiPriority="65"/>
+    <w:lsdException w:name="Revision" w:semiHidden="1"/>
+    <w:lsdException w:name="List Paragraph" w:uiPriority="34" w:qFormat="1"/>
+    <w:lsdException w:name="Quote" w:uiPriority="29" w:qFormat="1"/>
+    <w:lsdException w:name="Intense Quote" w:uiPriority="30" w:qFormat="1"/>
+    <w:lsdException w:name="Medium List 2 Accent 1" w:uiPriority="66"/>
+    <w:lsdException w:name="Medium Grid 1 Accent 1" w:uiPriority="67"/>
+    <w:lsdException w:name="Medium Grid 2 Accent 1" w:uiPriority="68"/>
+    <w:lsdException w:name="Medium Grid 3 Accent 1" w:uiPriority="69"/>
+    <w:lsdException w:name="Dark List Accent 1" w:uiPriority="70"/>
+    <w:lsdException w:name="Colorful Shading Accent 1" w:uiPriority="71"/>
+    <w:lsdException w:name="Colorful List Accent 1" w:uiPriority="72"/>
+    <w:lsdException w:name="Colorful Grid Accent 1" w:uiPriority="73"/>
+    <w:lsdException w:name="Light Shading Accent 2" w:uiPriority="60"/>
+    <w:lsdException w:name="Light List Accent 2" w:uiPriority="61"/>
+    <w:lsdException w:name="Light Grid Accent 2" w:uiPriority="62"/>
+    <w:lsdException w:name="Medium Shading 1 Accent 2" w:uiPriority="63"/>
+    <w:lsdException w:name="Medium Shading 2 Accent 2" w:uiPriority="64"/>
+    <w:lsdException w:name="Medium List 1 Accent 2" w:uiPriority="65"/>
+    <w:lsdException w:name="Medium List 2 Accent 2" w:uiPriority="66"/>
+    <w:lsdException w:name="Medium Grid 1 Accent 2" w:uiPriority="67"/>
+    <w:lsdException w:name="Medium Grid 2 Accent 2" w:uiPriority="68"/>
+    <w:lsdException w:name="Medium Grid 3 Accent 2" w:uiPriority="69"/>
+    <w:lsdException w:name="Dark List Accent 2" w:uiPriority="70"/>
+    <w:lsdException w:name="Colorful Shading Accent 2" w:uiPriority="71"/>
+    <w:lsdException w:name="Colorful List Accent 2" w:uiPriority="72"/>
+    <w:lsdException w:name="Colorful Grid Accent 2" w:uiPriority="73"/>
+    <w:lsdException w:name="Light Shading Accent 3" w:uiPriority="60"/>
+    <w:lsdException w:name="Light List Accent 3" w:uiPriority="61"/>
+    <w:lsdException w:name="Light Grid Accent 3" w:uiPriority="62"/>
+    <w:lsdException w:name="Medium Shading 1 Accent 3" w:uiPriority="63"/>
+    <w:lsdException w:name="Medium Shading 2 Accent 3" w:uiPriority="64"/>
+    <w:lsdException w:name="Medium List 1 Accent 3" w:uiPriority="65"/>
+    <w:lsdException w:name="Medium List 2 Accent 3" w:uiPriority="66"/>
+    <w:lsdException w:name="Medium Grid 1 Accent 3" w:uiPriority="67"/>
+    <w:lsdException w:name="Medium Grid 2 Accent 3" w:uiPriority="68"/>
+    <w:lsdException w:name="Medium Grid 3 Accent 3" w:uiPriority="69"/>
+    <w:lsdException w:name="Dark List Accent 3" w:uiPriority="70"/>
+    <w:lsdException w:name="Colorful Shading Accent 3" w:uiPriority="71"/>
+    <w:lsdException w:name="Colorful List Accent 3" w:uiPriority="72"/>
+    <w:lsdException w:name="Colorful Grid Accent 3" w:uiPriority="73"/>
+    <w:lsdException w:name="Light Shading Accent 4" w:uiPriority="60"/>
+    <w:lsdException w:name="Light List Accent 4" w:uiPriority="61"/>
+    <w:lsdException w:name="Light Grid Accent 4" w:uiPriority="62"/>
+    <w:lsdException w:name="Medium Shading 1 Accent 4" w:uiPriority="63"/>
+    <w:lsdException w:name="Medium Shading 2 Accent 4" w:uiPriority="64"/>
+    <w:lsdException w:name="Medium List 1 Accent 4" w:uiPriority="65"/>
+    <w:lsdException w:name="Medium List 2 Accent 4" w:uiPriority="66"/>
+    <w:lsdException w:name="Medium Grid 1 Accent 4" w:uiPriority="67"/>
+    <w:lsdException w:name="Medium Grid 2 Accent 4" w:uiPriority="68"/>
+    <w:lsdException w:name="Medium Grid 3 Accent 4" w:uiPriority="69"/>
+    <w:lsdException w:name="Dark List Accent 4" w:uiPriority="70"/>
+    <w:lsdException w:name="Colorful Shading Accent 4" w:uiPriority="71"/>
+    <w:lsdException w:name="Colorful List Accent 4" w:uiPriority="72"/>
+    <w:lsdException w:name="Colorful Grid Accent 4" w:uiPriority="73"/>
+    <w:lsdException w:name="Light Shading Accent 5" w:uiPriority="60"/>
+    <w:lsdException w:name="Light List Accent 5" w:uiPriority="61"/>
+    <w:lsdException w:name="Light Grid Accent 5" w:uiPriority="62"/>
+    <w:lsdException w:name="Medium Shading 1 Accent 5" w:uiPriority="63"/>
+    <w:lsdException w:name="Medium Shading 2 Accent 5" w:uiPriority="64"/>
+    <w:lsdException w:name="Medium List 1 Accent 5" w:uiPriority="65"/>
+    <w:lsdException w:name="Medium List 2 Accent 5" w:uiPriority="66"/>
+    <w:lsdException w:name="Medium Grid 1 Accent 5" w:uiPriority="67"/>
+    <w:lsdException w:name="Medium Grid 2 Accent 5" w:uiPriority="68"/>
+    <w:lsdException w:name="Medium Grid 3 Accent 5" w:uiPriority="69"/>
+    <w:lsdException w:name="Dark List Accent 5" w:uiPriority="70"/>
+    <w:lsdException w:name="Colorful Shading Accent 5" w:uiPriority="71"/>
+    <w:lsdException w:name="Colorful List Accent 5" w:uiPriority="72"/>
+    <w:lsdException w:name="Colorful Grid Accent 5" w:uiPriority="73"/>
+    <w:lsdException w:name="Light Shading Accent 6" w:uiPriority="60"/>
+    <w:lsdException w:name="Light List Accent 6" w:uiPriority="61"/>
+    <w:lsdException w:name="Light Grid Accent 6" w:uiPriority="62"/>
+    <w:lsdException w:name="Medium Shading 1 Accent 6" w:uiPriority="63"/>
+    <w:lsdException w:name="Medium Shading 2 Accent 6" w:uiPriority="64"/>
+    <w:lsdException w:name="Medium List 1 Accent 6" w:uiPriority="65"/>
+    <w:lsdException w:name="Medium List 2 Accent 6" w:uiPriority="66"/>
+    <w:lsdException w:name="Medium Grid 1 Accent 6" w:uiPriority="67"/>
+    <w:lsdException w:name="Medium Grid 2 Accent 6" w:uiPriority="68"/>
+    <w:lsdException w:name="Medium Grid 3 Accent 6" w:uiPriority="69"/>
+    <w:lsdException w:name="Dark List Accent 6" w:uiPriority="70"/>
+    <w:lsdException w:name="Colorful Shading Accent 6" w:uiPriority="71"/>
+    <w:lsdException w:name="Colorful List Accent 6" w:uiPriority="72"/>
+    <w:lsdException w:name="Colorful Grid Accent 6" w:uiPriority="73"/>
+    <w:lsdException w:name="Subtle Emphasis" w:uiPriority="19" w:qFormat="1"/>
+    <w:lsdException w:name="Intense Emphasis" w:uiPriority="21" w:qFormat="1"/>
+    <w:lsdException w:name="Subtle Reference" w:uiPriority="31" w:qFormat="1"/>
+    <w:lsdException w:name="Intense Reference" w:uiPriority="32" w:qFormat="1"/>
+    <w:lsdException w:name="Book Title" w:uiPriority="33" w:qFormat="1"/>
+    <w:lsdException w:name="Bibliography" w:semiHidden="1" w:uiPriority="37" w:unhideWhenUsed="1"/>
+    <w:lsdException w:name="TOC Heading" w:semiHidden="1" w:uiPriority="39" w:unhideWhenUsed="1" w:qFormat="1"/>
+    <w:lsdException w:name="Plain Table 1" w:uiPriority="41"/>
+    <w:lsdException w:name="Plain Table 2" w:uiPriority="42"/>
+    <w:lsdException w:name="Plain Table 3" w:uiPriority="43"/>
+    <w:lsdException w:name="Plain Table 4" w:uiPriority="44"/>
+    <w:lsdException w:name="Plain Table 5" w:uiPriority="45"/>
+    <w:lsdException w:name="Grid Table Light" w:uiPriority="40"/>
+    <w:lsdException w:name="Grid Table 1 Light" w:uiPriority="46"/>
+    <w:lsdException w:name="Grid Table 2" w:uiPriority="47"/>
+    <w:lsdException w:name="Grid Table 3" w:uiPriority="48"/>
+    <w:lsdException w:name="Grid Table 4" w:uiPriority="49"/>
+    <w:lsdException w:name="Grid Table 5 Dark" w:uiPriority="50"/>
+    <w:lsdException w:name="Grid Table 6 Colorful" w:uiPriority="51"/>
+    <w:lsdException w:name="Grid Table 7 Colorful" w:uiPriority="52"/>
+    <w:lsdException w:name="Grid Table 1 Light Accent 1" w:uiPriority="46"/>
+    <w:lsdException w:name="Grid Table 2 Accent 1" w:uiPriority="47"/>
+    <w:lsdException w:name="Grid Table 3 Accent 1" w:uiPriority="48"/>
+    <w:lsdException w:name="Grid Table 4 Accent 1" w:uiPriority="49"/>
+    <w:lsdException w:name="Grid Table 5 Dark Accent 1" w:uiPriority="50"/>
+    <w:lsdException w:name="Grid Table 6 Colorful Accent 1" w:uiPriority="51"/>
+    <w:lsdException w:name="Grid Table 7 Colorful Accent 1" w:uiPriority="52"/>
+    <w:lsdException w:name="Grid Table 1 Light Accent 2" w:uiPriority="46"/>
+    <w:lsdException w:name="Grid Table 2 Accent 2" w:uiPriority="47"/>
+    <w:lsdException w:name="Grid Table 3 Accent 2" w:uiPriority="48"/>
+    <w:lsdException w:name="Grid Table 4 Accent 2" w:uiPriority="49"/>
+    <w:lsdException w:name="Grid Table 5 Dark Accent 2" w:uiPriority="50"/>
+    <w:lsdException w:name="Grid Table 6 Colorful Accent 2" w:uiPriority="51"/>
+    <w:lsdException w:name="Grid Table 7 Colorful Accent 2" w:uiPriority="52"/>
+    <w:lsdException w:name="Grid Table 1 Light Accent 3" w:uiPriority="46"/>
+    <w:lsdException w:name="Grid Table 2 Accent 3" w:uiPriority="47"/>
+    <w:lsdException w:name="Grid Table 3 Accent 3" w:uiPriority="48"/>
+    <w:lsdException w:name="Grid Table 4 Accent 3" w:uiPriority="49"/>
+    <w:lsdException w:name="Grid Table 5 Dark Accent 3" w:uiPriority="50"/>
+    <w:lsdException w:name="Grid Table 6 Colorful Accent 3" w:uiPriority="51"/>
+    <w:lsdException w:name="Grid Table 7 Colorful Accent 3" w:uiPriority="52"/>
+    <w:lsdException w:name="Grid Table 1 Light Accent 4" w:uiPriority="46"/>
+    <w:lsdException w:name="Grid Table 2 Accent 4" w:uiPriority="47"/>
+    <w:lsdException w:name="Grid Table 3 Accent 4" w:uiPriority="48"/>
+    <w:lsdException w:name="Grid Table 4 Accent 4" w:uiPriority="49"/>
+    <w:lsdException w:name="Grid Table 5 Dark Accent 4" w:uiPriority="50"/>
+    <w:lsdException w:name="Grid Table 6 Colorful Accent 4" w:uiPriority="51"/>
+    <w:lsdException w:name="Grid Table 7 Colorful Accent 4" w:uiPriority="52"/>
+    <w:lsdException w:name="Grid Table 1 Light Accent 5" w:uiPriority="46"/>
+    <w:lsdException w:name="Grid Table 2 Accent 5" w:uiPriority="47"/>
+    <w:lsdException w:name="Grid Table 3 Accent 5" w:uiPriority="48"/>
+    <w:lsdException w:name="Grid Table 4 Accent 5" w:uiPriority="49"/>
+    <w:lsdException w:name="Grid Table 5 Dark Accent 5" w:uiPriority="50"/>
+    <w:lsdException w:name="Grid Table 6 Colorful Accent 5" w:uiPriority="51"/>
+    <w:lsdException w:name="Grid Table 7 Colorful Accent 5" w:uiPriority="52"/>
+    <w:lsdException w:name="Grid Table 1 Light Accent 6" w:uiPriority="46"/>
+    <w:lsdException w:name="Grid Table 2 Accent 6" w:uiPriority="47"/>
+    <w:lsdException w:name="Grid Table 3 Accent 6" w:uiPriority="48"/>
+    <w:lsdException w:name="Grid Table 4 Accent 6" w:uiPriority="49"/>
+    <w:lsdException w:name="Grid Table 5 Dark Accent 6" w:uiPriority="50"/>
+    <w:lsdException w:name="Grid Table 6 Colorful Accent 6" w:uiPriority="51"/>
+    <w:lsdException w:name="Grid Table 7 Colorful Accent 6" w:uiPriority="52"/>
+    <w:lsdException w:name="List Table 1 Light" w:uiPriority="46"/>
+    <w:lsdException w:name="List Table 2" w:uiPriority="47"/>
+    <w:lsdException w:name="List Table 3" w:uiPriority="48"/>
+    <w:lsdException w:name="List Table 4" w:uiPriority="49"/>
+    <w:lsdException w:name="List Table 5 Dark" w:uiPriority="50"/>
+    <w:lsdException w:name="List Table 6 Colorful" w:uiPriority="51"/>
+    <w:lsdException w:name="List Table 7 Colorful" w:uiPriority="52"/>
+    <w:lsdException w:name="List Table 1 Light Accent 1" w:uiPriority="46"/>
+    <w:lsdException w:name="List Table 2 Accent 1" w:uiPriority="47"/>
+    <w:lsdException w:name="List Table 3 Accent 1" w:uiPriority="48"/>
+    <w:lsdException w:name="List Table 4 Accent 1" w:uiPriority="49"/>
+    <w:lsdException w:name="List Table 5 Dark Accent 1" w:uiPriority="50"/>
+    <w:lsdException w:name="List Table 6 Colorful Accent 1" w:uiPriority="51"/>
+    <w:lsdException w:name="List Table 7 Colorful Accent 1" w:uiPriority="52"/>
+    <w:lsdException w:name="List Table 1 Light Accent 2" w:uiPriority="46"/>
+    <w:lsdException w:name="List Table 2 Accent 2" w:uiPriority="47"/>
+    <w:lsdException w:name="List Table 3 Accent 2" w:uiPriority="48"/>
+    <w:lsdException w:name="List Table 4 Accent 2" w:uiPriority="49"/>
+    <w:lsdException w:name="List Table 5 Dark Accent 2" w:uiPriority="50"/>
+    <w:lsdException w:name="List Table 6 Colorful Accent 2" w:uiPriority="51"/>
+    <w:lsdException w:name="List Table 7 Colorful Accent 2" w:uiPriority="52"/>
+    <w:lsdException w:name="List Table 1 Light Accent 3" w:uiPriority="46"/>
+    <w:lsdException w:name="List Table 2 Accent 3" w:uiPriority="47"/>
+    <w:lsdException w:name="List Table 3 Accent 3" w:uiPriority="48"/>
+    <w:lsdException w:name="List Table 4 Accent 3" w:uiPriority="49"/>
+    <w:lsdException w:name="List Table 5 Dark Accent 3" w:uiPriority="50"/>
+    <w:lsdException w:name="List Table 6 Colorful Accent 3" w:uiPriority="51"/>
+    <w:lsdException w:name="List Table 7 Colorful Accent 3" w:uiPriority="52"/>
+    <w:lsdException w:name="List Table 1 Light Accent 4" w:uiPriority="46"/>
+    <w:lsdException w:name="List Table 2 Accent 4" w:uiPriority="47"/>
+    <w:lsdException w:name="List Table 3 Accent 4" w:uiPriority="48"/>
+    <w:lsdException w:name="List Table 4 Accent 4" w:uiPriority="49"/>
+    <w:lsdException w:name="List Table 5 Dark Accent 4" w:uiPriority="50"/>
+    <w:lsdException w:name="List Table 6 Colorful Accent 4" w:uiPriority="51"/>
+    <w:lsdException w:name="List Table 7 Colorful Accent 4" w:uiPriority="52"/>
+    <w:lsdException w:name="List Table 1 Light Accent 5" w:uiPriority="46"/>
+    <w:lsdException w:name="List Table 2 Accent 5" w:uiPriority="47"/>
+    <w:lsdException w:name="List Table 3 Accent 5" w:uiPriority="48"/>
+    <w:lsdException w:name="List Table 4 Accent 5" w:uiPriority="49"/>
+    <w:lsdException w:name="List Table 5 Dark Accent 5" w:uiPriority="50"/>
+    <w:lsdException w:name="List Table 6 Colorful Accent 5" w:uiPriority="51"/>
+    <w:lsdException w:name="List Table 7 Colorful Accent 5" w:uiPriority="52"/>
+    <w:lsdException w:name="List Table 1 Light Accent 6" w:uiPriority="46"/>
+    <w:lsdException w:name="List Table 2 Accent 6" w:uiPriority="47"/>
+    <w:lsdException w:name="List Table 3 Accent 6" w:uiPriority="48"/>
+    <w:lsdException w:name="List Table 4 Accent 6" w:uiPriority="49"/>
+    <w:lsdException w:name="List Table 5 Dark Accent 6" w:uiPriority="50"/>
+    <w:lsdException w:name="List Table 6 Colorful Accent 6" w:uiPriority="51"/>
+    <w:lsdException w:name="List Table 7 Colorful Accent 6" w:uiPriority="52"/>
+    <w:lsdException w:name="Mention" w:semiHidden="1" w:unhideWhenUsed="1"/>
+    <w:lsdException w:name="Smart Hyperlink" w:semiHidden="1" w:unhideWhenUsed="1"/>
+    <w:lsdException w:name="Hashtag" w:semiHidden="1" w:unhideWhenUsed="1"/>
+    <w:lsdException w:name="Unresolved Mention" w:semiHidden="1" w:unhideWhenUsed="1"/>
+    <w:lsdException w:name="Smart Link" w:semiHidden="1" w:unhideWhenUsed="1"/>
   </w:latentStyles>
   <w:style w:type="paragraph" w:default="1" w:styleId="Normal">
     <w:name w:val="Normal"/>
@@ -6702,7 +6707,6 @@
       <w:lang w:eastAsia="es-AR"/>
     </w:rPr>
     <w:tblPr>
-      <w:tblInd w:w="0" w:type="dxa"/>
       <w:tblBorders>
         <w:top w:val="single" w:sz="4" w:space="0" w:color="auto"/>
         <w:left w:val="single" w:sz="4" w:space="0" w:color="auto"/>
@@ -6711,470 +6715,6 @@
         <w:insideH w:val="single" w:sz="4" w:space="0" w:color="auto"/>
         <w:insideV w:val="single" w:sz="4" w:space="0" w:color="auto"/>
       </w:tblBorders>
-      <w:tblCellMar>
-        <w:top w:w="0" w:type="dxa"/>
-        <w:left w:w="108" w:type="dxa"/>
-        <w:bottom w:w="0" w:type="dxa"/>
-        <w:right w:w="108" w:type="dxa"/>
-      </w:tblCellMar>
-    </w:tblPr>
-  </w:style>
-  <w:style w:type="paragraph" w:styleId="Textodeglobo">
-    <w:name w:val="Balloon Text"/>
-    <w:basedOn w:val="Normal"/>
-    <w:link w:val="TextodegloboCar"/>
-    <w:uiPriority w:val="99"/>
-    <w:semiHidden/>
-    <w:unhideWhenUsed/>
-    <w:rsid w:val="00C23DBA"/>
-    <w:rPr>
-      <w:rFonts w:ascii="Tahoma" w:hAnsi="Tahoma" w:cs="Tahoma"/>
-      <w:sz w:val="16"/>
-      <w:szCs w:val="16"/>
-    </w:rPr>
-  </w:style>
-  <w:style w:type="character" w:customStyle="1" w:styleId="TextodegloboCar">
-    <w:name w:val="Texto de globo Car"/>
-    <w:basedOn w:val="Fuentedeprrafopredeter"/>
-    <w:link w:val="Textodeglobo"/>
-    <w:uiPriority w:val="99"/>
-    <w:semiHidden/>
-    <w:rsid w:val="00C23DBA"/>
-    <w:rPr>
-      <w:rFonts w:ascii="Tahoma" w:eastAsia="Times New Roman" w:hAnsi="Tahoma" w:cs="Tahoma"/>
-      <w:sz w:val="16"/>
-      <w:szCs w:val="16"/>
-      <w:lang w:val="es-ES" w:eastAsia="es-ES"/>
-    </w:rPr>
-  </w:style>
-  <w:style w:type="paragraph" w:styleId="Encabezado">
-    <w:name w:val="header"/>
-    <w:basedOn w:val="Normal"/>
-    <w:link w:val="EncabezadoCar"/>
-    <w:unhideWhenUsed/>
-    <w:rsid w:val="00C23DBA"/>
-    <w:pPr>
-      <w:tabs>
-        <w:tab w:val="center" w:pos="4252"/>
-        <w:tab w:val="right" w:pos="8504"/>
-      </w:tabs>
-    </w:pPr>
-  </w:style>
-  <w:style w:type="character" w:customStyle="1" w:styleId="EncabezadoCar">
-    <w:name w:val="Encabezado Car"/>
-    <w:basedOn w:val="Fuentedeprrafopredeter"/>
-    <w:link w:val="Encabezado"/>
-    <w:rsid w:val="00C23DBA"/>
-    <w:rPr>
-      <w:rFonts w:ascii="Trebuchet MS" w:eastAsia="Times New Roman" w:hAnsi="Trebuchet MS" w:cs="Times New Roman"/>
-      <w:sz w:val="20"/>
-      <w:szCs w:val="20"/>
-      <w:lang w:val="es-ES" w:eastAsia="es-ES"/>
-    </w:rPr>
-  </w:style>
-  <w:style w:type="paragraph" w:styleId="Piedepgina">
-    <w:name w:val="footer"/>
-    <w:basedOn w:val="Normal"/>
-    <w:link w:val="PiedepginaCar"/>
-    <w:uiPriority w:val="99"/>
-    <w:unhideWhenUsed/>
-    <w:rsid w:val="00C23DBA"/>
-    <w:pPr>
-      <w:tabs>
-        <w:tab w:val="center" w:pos="4252"/>
-        <w:tab w:val="right" w:pos="8504"/>
-      </w:tabs>
-    </w:pPr>
-  </w:style>
-  <w:style w:type="character" w:customStyle="1" w:styleId="PiedepginaCar">
-    <w:name w:val="Pie de página Car"/>
-    <w:basedOn w:val="Fuentedeprrafopredeter"/>
-    <w:link w:val="Piedepgina"/>
-    <w:uiPriority w:val="99"/>
-    <w:rsid w:val="00C23DBA"/>
-    <w:rPr>
-      <w:rFonts w:ascii="Trebuchet MS" w:eastAsia="Times New Roman" w:hAnsi="Trebuchet MS" w:cs="Times New Roman"/>
-      <w:sz w:val="20"/>
-      <w:szCs w:val="20"/>
-      <w:lang w:val="es-ES" w:eastAsia="es-ES"/>
-    </w:rPr>
-  </w:style>
-</w:styles>
-</file>
-
-<file path=word/stylesWithEffects.xml><?xml version="1.0" encoding="utf-8"?>
-<w:styles xmlns:wpc="http://schemas.microsoft.com/office/word/2010/wordprocessingCanvas" xmlns:mc="http://schemas.openxmlformats.org/markup-compatibility/2006" xmlns:o="urn:schemas-microsoft-com:office:office" xmlns:r="http://schemas.openxmlformats.org/officeDocument/2006/relationships" xmlns:m="http://schemas.openxmlformats.org/officeDocument/2006/math" xmlns:v="urn:schemas-microsoft-com:vml" xmlns:wp14="http://schemas.microsoft.com/office/word/2010/wordprocessingDrawing" xmlns:wp="http://schemas.openxmlformats.org/drawingml/2006/wordprocessingDrawing" xmlns:w10="urn:schemas-microsoft-com:office:word" xmlns:w="http://schemas.openxmlformats.org/wordprocessingml/2006/main" xmlns:w14="http://schemas.microsoft.com/office/word/2010/wordml" xmlns:wpg="http://schemas.microsoft.com/office/word/2010/wordprocessingGroup" xmlns:wpi="http://schemas.microsoft.com/office/word/2010/wordprocessingInk" xmlns:wne="http://schemas.microsoft.com/office/word/2006/wordml" xmlns:wps="http://schemas.microsoft.com/office/word/2010/wordprocessingShape" mc:Ignorable="w14 wp14">
-  <w:docDefaults>
-    <w:rPrDefault>
-      <w:rPr>
-        <w:rFonts w:asciiTheme="minorHAnsi" w:eastAsiaTheme="minorHAnsi" w:hAnsiTheme="minorHAnsi" w:cstheme="minorBidi"/>
-        <w:sz w:val="22"/>
-        <w:szCs w:val="22"/>
-        <w:lang w:val="es-AR" w:eastAsia="en-US" w:bidi="ar-SA"/>
-      </w:rPr>
-    </w:rPrDefault>
-    <w:pPrDefault>
-      <w:pPr>
-        <w:spacing w:after="200" w:line="276" w:lineRule="auto"/>
-      </w:pPr>
-    </w:pPrDefault>
-  </w:docDefaults>
-  <w:latentStyles w:defLockedState="0" w:defUIPriority="99" w:defSemiHidden="1" w:defUnhideWhenUsed="1" w:defQFormat="0" w:count="267">
-    <w:lsdException w:name="Normal" w:semiHidden="0" w:uiPriority="0" w:unhideWhenUsed="0" w:qFormat="1"/>
-    <w:lsdException w:name="heading 1" w:semiHidden="0" w:uiPriority="9" w:unhideWhenUsed="0" w:qFormat="1"/>
-    <w:lsdException w:name="heading 2" w:uiPriority="9" w:qFormat="1"/>
-    <w:lsdException w:name="heading 3" w:uiPriority="9" w:qFormat="1"/>
-    <w:lsdException w:name="heading 4" w:uiPriority="9" w:qFormat="1"/>
-    <w:lsdException w:name="heading 5" w:uiPriority="9" w:qFormat="1"/>
-    <w:lsdException w:name="heading 6" w:uiPriority="9" w:qFormat="1"/>
-    <w:lsdException w:name="heading 7" w:uiPriority="9" w:qFormat="1"/>
-    <w:lsdException w:name="heading 8" w:uiPriority="9" w:qFormat="1"/>
-    <w:lsdException w:name="heading 9" w:uiPriority="9" w:qFormat="1"/>
-    <w:lsdException w:name="toc 1" w:uiPriority="39"/>
-    <w:lsdException w:name="toc 2" w:uiPriority="39"/>
-    <w:lsdException w:name="toc 3" w:uiPriority="39"/>
-    <w:lsdException w:name="toc 4" w:uiPriority="39"/>
-    <w:lsdException w:name="toc 5" w:uiPriority="39"/>
-    <w:lsdException w:name="toc 6" w:uiPriority="39"/>
-    <w:lsdException w:name="toc 7" w:uiPriority="39"/>
-    <w:lsdException w:name="toc 8" w:uiPriority="39"/>
-    <w:lsdException w:name="toc 9" w:uiPriority="39"/>
-    <w:lsdException w:name="header" w:uiPriority="0"/>
-    <w:lsdException w:name="caption" w:uiPriority="35" w:qFormat="1"/>
-    <w:lsdException w:name="Title" w:semiHidden="0" w:uiPriority="10" w:unhideWhenUsed="0" w:qFormat="1"/>
-    <w:lsdException w:name="Default Paragraph Font" w:uiPriority="1"/>
-    <w:lsdException w:name="Subtitle" w:semiHidden="0" w:uiPriority="11" w:unhideWhenUsed="0" w:qFormat="1"/>
-    <w:lsdException w:name="Strong" w:semiHidden="0" w:uiPriority="22" w:unhideWhenUsed="0" w:qFormat="1"/>
-    <w:lsdException w:name="Emphasis" w:semiHidden="0" w:uiPriority="20" w:unhideWhenUsed="0" w:qFormat="1"/>
-    <w:lsdException w:name="Table Grid" w:semiHidden="0" w:uiPriority="0" w:unhideWhenUsed="0"/>
-    <w:lsdException w:name="Placeholder Text" w:unhideWhenUsed="0"/>
-    <w:lsdException w:name="No Spacing" w:semiHidden="0" w:uiPriority="1" w:unhideWhenUsed="0" w:qFormat="1"/>
-    <w:lsdException w:name="Light Shading" w:semiHidden="0" w:uiPriority="60" w:unhideWhenUsed="0"/>
-    <w:lsdException w:name="Light List" w:semiHidden="0" w:uiPriority="61" w:unhideWhenUsed="0"/>
-    <w:lsdException w:name="Light Grid" w:semiHidden="0" w:uiPriority="62" w:unhideWhenUsed="0"/>
-    <w:lsdException w:name="Medium Shading 1" w:semiHidden="0" w:uiPriority="63" w:unhideWhenUsed="0"/>
-    <w:lsdException w:name="Medium Shading 2" w:semiHidden="0" w:uiPriority="64" w:unhideWhenUsed="0"/>
-    <w:lsdException w:name="Medium List 1" w:semiHidden="0" w:uiPriority="65" w:unhideWhenUsed="0"/>
-    <w:lsdException w:name="Medium List 2" w:semiHidden="0" w:uiPriority="66" w:unhideWhenUsed="0"/>
-    <w:lsdException w:name="Medium Grid 1" w:semiHidden="0" w:uiPriority="67" w:unhideWhenUsed="0"/>
-    <w:lsdException w:name="Medium Grid 2" w:semiHidden="0" w:uiPriority="68" w:unhideWhenUsed="0"/>
-    <w:lsdException w:name="Medium Grid 3" w:semiHidden="0" w:uiPriority="69" w:unhideWhenUsed="0"/>
-    <w:lsdException w:name="Dark List" w:semiHidden="0" w:uiPriority="70" w:unhideWhenUsed="0"/>
-    <w:lsdException w:name="Colorful Shading" w:semiHidden="0" w:uiPriority="71" w:unhideWhenUsed="0"/>
-    <w:lsdException w:name="Colorful List" w:semiHidden="0" w:uiPriority="72" w:unhideWhenUsed="0"/>
-    <w:lsdException w:name="Colorful Grid" w:semiHidden="0" w:uiPriority="73" w:unhideWhenUsed="0"/>
-    <w:lsdException w:name="Light Shading Accent 1" w:semiHidden="0" w:uiPriority="60" w:unhideWhenUsed="0"/>
-    <w:lsdException w:name="Light List Accent 1" w:semiHidden="0" w:uiPriority="61" w:unhideWhenUsed="0"/>
-    <w:lsdException w:name="Light Grid Accent 1" w:semiHidden="0" w:uiPriority="62" w:unhideWhenUsed="0"/>
-    <w:lsdException w:name="Medium Shading 1 Accent 1" w:semiHidden="0" w:uiPriority="63" w:unhideWhenUsed="0"/>
-    <w:lsdException w:name="Medium Shading 2 Accent 1" w:semiHidden="0" w:uiPriority="64" w:unhideWhenUsed="0"/>
-    <w:lsdException w:name="Medium List 1 Accent 1" w:semiHidden="0" w:uiPriority="65" w:unhideWhenUsed="0"/>
-    <w:lsdException w:name="Revision" w:unhideWhenUsed="0"/>
-    <w:lsdException w:name="List Paragraph" w:semiHidden="0" w:uiPriority="34" w:unhideWhenUsed="0" w:qFormat="1"/>
-    <w:lsdException w:name="Quote" w:semiHidden="0" w:uiPriority="29" w:unhideWhenUsed="0" w:qFormat="1"/>
-    <w:lsdException w:name="Intense Quote" w:semiHidden="0" w:uiPriority="30" w:unhideWhenUsed="0" w:qFormat="1"/>
-    <w:lsdException w:name="Medium List 2 Accent 1" w:semiHidden="0" w:uiPriority="66" w:unhideWhenUsed="0"/>
-    <w:lsdException w:name="Medium Grid 1 Accent 1" w:semiHidden="0" w:uiPriority="67" w:unhideWhenUsed="0"/>
-    <w:lsdException w:name="Medium Grid 2 Accent 1" w:semiHidden="0" w:uiPriority="68" w:unhideWhenUsed="0"/>
-    <w:lsdException w:name="Medium Grid 3 Accent 1" w:semiHidden="0" w:uiPriority="69" w:unhideWhenUsed="0"/>
-    <w:lsdException w:name="Dark List Accent 1" w:semiHidden="0" w:uiPriority="70" w:unhideWhenUsed="0"/>
-    <w:lsdException w:name="Colorful Shading Accent 1" w:semiHidden="0" w:uiPriority="71" w:unhideWhenUsed="0"/>
-    <w:lsdException w:name="Colorful List Accent 1" w:semiHidden="0" w:uiPriority="72" w:unhideWhenUsed="0"/>
-    <w:lsdException w:name="Colorful Grid Accent 1" w:semiHidden="0" w:uiPriority="73" w:unhideWhenUsed="0"/>
-    <w:lsdException w:name="Light Shading Accent 2" w:semiHidden="0" w:uiPriority="60" w:unhideWhenUsed="0"/>
-    <w:lsdException w:name="Light List Accent 2" w:semiHidden="0" w:uiPriority="61" w:unhideWhenUsed="0"/>
-    <w:lsdException w:name="Light Grid Accent 2" w:semiHidden="0" w:uiPriority="62" w:unhideWhenUsed="0"/>
-    <w:lsdException w:name="Medium Shading 1 Accent 2" w:semiHidden="0" w:uiPriority="63" w:unhideWhenUsed="0"/>
-    <w:lsdException w:name="Medium Shading 2 Accent 2" w:semiHidden="0" w:uiPriority="64" w:unhideWhenUsed="0"/>
-    <w:lsdException w:name="Medium List 1 Accent 2" w:semiHidden="0" w:uiPriority="65" w:unhideWhenUsed="0"/>
-    <w:lsdException w:name="Medium List 2 Accent 2" w:semiHidden="0" w:uiPriority="66" w:unhideWhenUsed="0"/>
-    <w:lsdException w:name="Medium Grid 1 Accent 2" w:semiHidden="0" w:uiPriority="67" w:unhideWhenUsed="0"/>
-    <w:lsdException w:name="Medium Grid 2 Accent 2" w:semiHidden="0" w:uiPriority="68" w:unhideWhenUsed="0"/>
-    <w:lsdException w:name="Medium Grid 3 Accent 2" w:semiHidden="0" w:uiPriority="69" w:unhideWhenUsed="0"/>
-    <w:lsdException w:name="Dark List Accent 2" w:semiHidden="0" w:uiPriority="70" w:unhideWhenUsed="0"/>
-    <w:lsdException w:name="Colorful Shading Accent 2" w:semiHidden="0" w:uiPriority="71" w:unhideWhenUsed="0"/>
-    <w:lsdException w:name="Colorful List Accent 2" w:semiHidden="0" w:uiPriority="72" w:unhideWhenUsed="0"/>
-    <w:lsdException w:name="Colorful Grid Accent 2" w:semiHidden="0" w:uiPriority="73" w:unhideWhenUsed="0"/>
-    <w:lsdException w:name="Light Shading Accent 3" w:semiHidden="0" w:uiPriority="60" w:unhideWhenUsed="0"/>
-    <w:lsdException w:name="Light List Accent 3" w:semiHidden="0" w:uiPriority="61" w:unhideWhenUsed="0"/>
-    <w:lsdException w:name="Light Grid Accent 3" w:semiHidden="0" w:uiPriority="62" w:unhideWhenUsed="0"/>
-    <w:lsdException w:name="Medium Shading 1 Accent 3" w:semiHidden="0" w:uiPriority="63" w:unhideWhenUsed="0"/>
-    <w:lsdException w:name="Medium Shading 2 Accent 3" w:semiHidden="0" w:uiPriority="64" w:unhideWhenUsed="0"/>
-    <w:lsdException w:name="Medium List 1 Accent 3" w:semiHidden="0" w:uiPriority="65" w:unhideWhenUsed="0"/>
-    <w:lsdException w:name="Medium List 2 Accent 3" w:semiHidden="0" w:uiPriority="66" w:unhideWhenUsed="0"/>
-    <w:lsdException w:name="Medium Grid 1 Accent 3" w:semiHidden="0" w:uiPriority="67" w:unhideWhenUsed="0"/>
-    <w:lsdException w:name="Medium Grid 2 Accent 3" w:semiHidden="0" w:uiPriority="68" w:unhideWhenUsed="0"/>
-    <w:lsdException w:name="Medium Grid 3 Accent 3" w:semiHidden="0" w:uiPriority="69" w:unhideWhenUsed="0"/>
-    <w:lsdException w:name="Dark List Accent 3" w:semiHidden="0" w:uiPriority="70" w:unhideWhenUsed="0"/>
-    <w:lsdException w:name="Colorful Shading Accent 3" w:semiHidden="0" w:uiPriority="71" w:unhideWhenUsed="0"/>
-    <w:lsdException w:name="Colorful List Accent 3" w:semiHidden="0" w:uiPriority="72" w:unhideWhenUsed="0"/>
-    <w:lsdException w:name="Colorful Grid Accent 3" w:semiHidden="0" w:uiPriority="73" w:unhideWhenUsed="0"/>
-    <w:lsdException w:name="Light Shading Accent 4" w:semiHidden="0" w:uiPriority="60" w:unhideWhenUsed="0"/>
-    <w:lsdException w:name="Light List Accent 4" w:semiHidden="0" w:uiPriority="61" w:unhideWhenUsed="0"/>
-    <w:lsdException w:name="Light Grid Accent 4" w:semiHidden="0" w:uiPriority="62" w:unhideWhenUsed="0"/>
-    <w:lsdException w:name="Medium Shading 1 Accent 4" w:semiHidden="0" w:uiPriority="63" w:unhideWhenUsed="0"/>
-    <w:lsdException w:name="Medium Shading 2 Accent 4" w:semiHidden="0" w:uiPriority="64" w:unhideWhenUsed="0"/>
-    <w:lsdException w:name="Medium List 1 Accent 4" w:semiHidden="0" w:uiPriority="65" w:unhideWhenUsed="0"/>
-    <w:lsdException w:name="Medium List 2 Accent 4" w:semiHidden="0" w:uiPriority="66" w:unhideWhenUsed="0"/>
-    <w:lsdException w:name="Medium Grid 1 Accent 4" w:semiHidden="0" w:uiPriority="67" w:unhideWhenUsed="0"/>
-    <w:lsdException w:name="Medium Grid 2 Accent 4" w:semiHidden="0" w:uiPriority="68" w:unhideWhenUsed="0"/>
-    <w:lsdException w:name="Medium Grid 3 Accent 4" w:semiHidden="0" w:uiPriority="69" w:unhideWhenUsed="0"/>
-    <w:lsdException w:name="Dark List Accent 4" w:semiHidden="0" w:uiPriority="70" w:unhideWhenUsed="0"/>
-    <w:lsdException w:name="Colorful Shading Accent 4" w:semiHidden="0" w:uiPriority="71" w:unhideWhenUsed="0"/>
-    <w:lsdException w:name="Colorful List Accent 4" w:semiHidden="0" w:uiPriority="72" w:unhideWhenUsed="0"/>
-    <w:lsdException w:name="Colorful Grid Accent 4" w:semiHidden="0" w:uiPriority="73" w:unhideWhenUsed="0"/>
-    <w:lsdException w:name="Light Shading Accent 5" w:semiHidden="0" w:uiPriority="60" w:unhideWhenUsed="0"/>
-    <w:lsdException w:name="Light List Accent 5" w:semiHidden="0" w:uiPriority="61" w:unhideWhenUsed="0"/>
-    <w:lsdException w:name="Light Grid Accent 5" w:semiHidden="0" w:uiPriority="62" w:unhideWhenUsed="0"/>
-    <w:lsdException w:name="Medium Shading 1 Accent 5" w:semiHidden="0" w:uiPriority="63" w:unhideWhenUsed="0"/>
-    <w:lsdException w:name="Medium Shading 2 Accent 5" w:semiHidden="0" w:uiPriority="64" w:unhideWhenUsed="0"/>
-    <w:lsdException w:name="Medium List 1 Accent 5" w:semiHidden="0" w:uiPriority="65" w:unhideWhenUsed="0"/>
-    <w:lsdException w:name="Medium List 2 Accent 5" w:semiHidden="0" w:uiPriority="66" w:unhideWhenUsed="0"/>
-    <w:lsdException w:name="Medium Grid 1 Accent 5" w:semiHidden="0" w:uiPriority="67" w:unhideWhenUsed="0"/>
-    <w:lsdException w:name="Medium Grid 2 Accent 5" w:semiHidden="0" w:uiPriority="68" w:unhideWhenUsed="0"/>
-    <w:lsdException w:name="Medium Grid 3 Accent 5" w:semiHidden="0" w:uiPriority="69" w:unhideWhenUsed="0"/>
-    <w:lsdException w:name="Dark List Accent 5" w:semiHidden="0" w:uiPriority="70" w:unhideWhenUsed="0"/>
-    <w:lsdException w:name="Colorful Shading Accent 5" w:semiHidden="0" w:uiPriority="71" w:unhideWhenUsed="0"/>
-    <w:lsdException w:name="Colorful List Accent 5" w:semiHidden="0" w:uiPriority="72" w:unhideWhenUsed="0"/>
-    <w:lsdException w:name="Colorful Grid Accent 5" w:semiHidden="0" w:uiPriority="73" w:unhideWhenUsed="0"/>
-    <w:lsdException w:name="Light Shading Accent 6" w:semiHidden="0" w:uiPriority="60" w:unhideWhenUsed="0"/>
-    <w:lsdException w:name="Light List Accent 6" w:semiHidden="0" w:uiPriority="61" w:unhideWhenUsed="0"/>
-    <w:lsdException w:name="Light Grid Accent 6" w:semiHidden="0" w:uiPriority="62" w:unhideWhenUsed="0"/>
-    <w:lsdException w:name="Medium Shading 1 Accent 6" w:semiHidden="0" w:uiPriority="63" w:unhideWhenUsed="0"/>
-    <w:lsdException w:name="Medium Shading 2 Accent 6" w:semiHidden="0" w:uiPriority="64" w:unhideWhenUsed="0"/>
-    <w:lsdException w:name="Medium List 1 Accent 6" w:semiHidden="0" w:uiPriority="65" w:unhideWhenUsed="0"/>
-    <w:lsdException w:name="Medium List 2 Accent 6" w:semiHidden="0" w:uiPriority="66" w:unhideWhenUsed="0"/>
-    <w:lsdException w:name="Medium Grid 1 Accent 6" w:semiHidden="0" w:uiPriority="67" w:unhideWhenUsed="0"/>
-    <w:lsdException w:name="Medium Grid 2 Accent 6" w:semiHidden="0" w:uiPriority="68" w:unhideWhenUsed="0"/>
-    <w:lsdException w:name="Medium Grid 3 Accent 6" w:semiHidden="0" w:uiPriority="69" w:unhideWhenUsed="0"/>
-    <w:lsdException w:name="Dark List Accent 6" w:semiHidden="0" w:uiPriority="70" w:unhideWhenUsed="0"/>
-    <w:lsdException w:name="Colorful Shading Accent 6" w:semiHidden="0" w:uiPriority="71" w:unhideWhenUsed="0"/>
-    <w:lsdException w:name="Colorful List Accent 6" w:semiHidden="0" w:uiPriority="72" w:unhideWhenUsed="0"/>
-    <w:lsdException w:name="Colorful Grid Accent 6" w:semiHidden="0" w:uiPriority="73" w:unhideWhenUsed="0"/>
-    <w:lsdException w:name="Subtle Emphasis" w:semiHidden="0" w:uiPriority="19" w:unhideWhenUsed="0" w:qFormat="1"/>
-    <w:lsdException w:name="Intense Emphasis" w:semiHidden="0" w:uiPriority="21" w:unhideWhenUsed="0" w:qFormat="1"/>
-    <w:lsdException w:name="Subtle Reference" w:semiHidden="0" w:uiPriority="31" w:unhideWhenUsed="0" w:qFormat="1"/>
-    <w:lsdException w:name="Intense Reference" w:semiHidden="0" w:uiPriority="32" w:unhideWhenUsed="0" w:qFormat="1"/>
-    <w:lsdException w:name="Book Title" w:semiHidden="0" w:uiPriority="33" w:unhideWhenUsed="0" w:qFormat="1"/>
-    <w:lsdException w:name="Bibliography" w:uiPriority="37"/>
-    <w:lsdException w:name="TOC Heading" w:uiPriority="39" w:qFormat="1"/>
-  </w:latentStyles>
-  <w:style w:type="paragraph" w:default="1" w:styleId="Normal">
-    <w:name w:val="Normal"/>
-    <w:qFormat/>
-    <w:rsid w:val="00C23DBA"/>
-    <w:pPr>
-      <w:spacing w:after="0" w:line="240" w:lineRule="auto"/>
-      <w:ind w:firstLine="284"/>
-      <w:jc w:val="both"/>
-    </w:pPr>
-    <w:rPr>
-      <w:rFonts w:ascii="Trebuchet MS" w:eastAsia="Times New Roman" w:hAnsi="Trebuchet MS" w:cs="Times New Roman"/>
-      <w:sz w:val="20"/>
-      <w:szCs w:val="20"/>
-      <w:lang w:val="es-ES" w:eastAsia="es-ES"/>
-    </w:rPr>
-  </w:style>
-  <w:style w:type="paragraph" w:styleId="Ttulo1">
-    <w:name w:val="heading 1"/>
-    <w:basedOn w:val="Normal"/>
-    <w:next w:val="Normal"/>
-    <w:link w:val="Ttulo1Car"/>
-    <w:uiPriority w:val="9"/>
-    <w:qFormat/>
-    <w:rsid w:val="00C23DBA"/>
-    <w:pPr>
-      <w:keepNext/>
-      <w:keepLines/>
-      <w:spacing w:before="240"/>
-      <w:outlineLvl w:val="0"/>
-    </w:pPr>
-    <w:rPr>
-      <w:rFonts w:asciiTheme="majorHAnsi" w:eastAsiaTheme="majorEastAsia" w:hAnsiTheme="majorHAnsi" w:cstheme="majorBidi"/>
-      <w:color w:val="365F91" w:themeColor="accent1" w:themeShade="BF"/>
-      <w:sz w:val="32"/>
-      <w:szCs w:val="32"/>
-    </w:rPr>
-  </w:style>
-  <w:style w:type="paragraph" w:styleId="Ttulo2">
-    <w:name w:val="heading 2"/>
-    <w:basedOn w:val="Normal"/>
-    <w:next w:val="Normal"/>
-    <w:link w:val="Ttulo2Car"/>
-    <w:uiPriority w:val="9"/>
-    <w:unhideWhenUsed/>
-    <w:qFormat/>
-    <w:rsid w:val="00C23DBA"/>
-    <w:pPr>
-      <w:keepNext/>
-      <w:keepLines/>
-      <w:spacing w:before="40" w:line="276" w:lineRule="auto"/>
-      <w:ind w:firstLine="0"/>
-      <w:jc w:val="left"/>
-      <w:outlineLvl w:val="1"/>
-    </w:pPr>
-    <w:rPr>
-      <w:rFonts w:asciiTheme="majorHAnsi" w:eastAsiaTheme="majorEastAsia" w:hAnsiTheme="majorHAnsi" w:cstheme="majorBidi"/>
-      <w:color w:val="365F91" w:themeColor="accent1" w:themeShade="BF"/>
-      <w:sz w:val="26"/>
-      <w:szCs w:val="26"/>
-      <w:lang w:val="es-AR" w:eastAsia="es-AR"/>
-    </w:rPr>
-  </w:style>
-  <w:style w:type="paragraph" w:styleId="Ttulo3">
-    <w:name w:val="heading 3"/>
-    <w:basedOn w:val="Normal"/>
-    <w:next w:val="Normal"/>
-    <w:link w:val="Ttulo3Car"/>
-    <w:uiPriority w:val="9"/>
-    <w:unhideWhenUsed/>
-    <w:qFormat/>
-    <w:rsid w:val="00C23DBA"/>
-    <w:pPr>
-      <w:keepNext/>
-      <w:keepLines/>
-      <w:spacing w:before="40"/>
-      <w:outlineLvl w:val="2"/>
-    </w:pPr>
-    <w:rPr>
-      <w:rFonts w:asciiTheme="majorHAnsi" w:eastAsiaTheme="majorEastAsia" w:hAnsiTheme="majorHAnsi" w:cstheme="majorBidi"/>
-      <w:color w:val="243F60" w:themeColor="accent1" w:themeShade="7F"/>
-      <w:sz w:val="24"/>
-      <w:szCs w:val="24"/>
-    </w:rPr>
-  </w:style>
-  <w:style w:type="character" w:default="1" w:styleId="Fuentedeprrafopredeter">
-    <w:name w:val="Default Paragraph Font"/>
-    <w:uiPriority w:val="1"/>
-    <w:semiHidden/>
-    <w:unhideWhenUsed/>
-  </w:style>
-  <w:style w:type="table" w:default="1" w:styleId="Tablanormal">
-    <w:name w:val="Normal Table"/>
-    <w:uiPriority w:val="99"/>
-    <w:semiHidden/>
-    <w:unhideWhenUsed/>
-    <w:tblPr>
-      <w:tblInd w:w="0" w:type="dxa"/>
-      <w:tblCellMar>
-        <w:top w:w="0" w:type="dxa"/>
-        <w:left w:w="108" w:type="dxa"/>
-        <w:bottom w:w="0" w:type="dxa"/>
-        <w:right w:w="108" w:type="dxa"/>
-      </w:tblCellMar>
-    </w:tblPr>
-  </w:style>
-  <w:style w:type="numbering" w:default="1" w:styleId="Sinlista">
-    <w:name w:val="No List"/>
-    <w:uiPriority w:val="99"/>
-    <w:semiHidden/>
-    <w:unhideWhenUsed/>
-  </w:style>
-  <w:style w:type="paragraph" w:styleId="Prrafodelista">
-    <w:name w:val="List Paragraph"/>
-    <w:basedOn w:val="Normal"/>
-    <w:uiPriority w:val="34"/>
-    <w:qFormat/>
-    <w:rsid w:val="00C23DBA"/>
-    <w:pPr>
-      <w:ind w:left="720"/>
-      <w:contextualSpacing/>
-    </w:pPr>
-  </w:style>
-  <w:style w:type="paragraph" w:customStyle="1" w:styleId="PlantillaCar">
-    <w:name w:val="Plantilla Car"/>
-    <w:basedOn w:val="Normal"/>
-    <w:link w:val="PlantillaCarCar"/>
-    <w:rsid w:val="00C23DBA"/>
-    <w:pPr>
-      <w:ind w:firstLine="0"/>
-    </w:pPr>
-    <w:rPr>
-      <w:rFonts w:ascii="Tahoma" w:hAnsi="Tahoma"/>
-    </w:rPr>
-  </w:style>
-  <w:style w:type="character" w:customStyle="1" w:styleId="PlantillaCarCar">
-    <w:name w:val="Plantilla Car Car"/>
-    <w:link w:val="PlantillaCar"/>
-    <w:rsid w:val="00C23DBA"/>
-    <w:rPr>
-      <w:rFonts w:ascii="Tahoma" w:eastAsia="Times New Roman" w:hAnsi="Tahoma" w:cs="Times New Roman"/>
-      <w:sz w:val="20"/>
-      <w:szCs w:val="20"/>
-      <w:lang w:val="es-ES" w:eastAsia="es-ES"/>
-    </w:rPr>
-  </w:style>
-  <w:style w:type="character" w:customStyle="1" w:styleId="Ttulo1Car">
-    <w:name w:val="Título 1 Car"/>
-    <w:basedOn w:val="Fuentedeprrafopredeter"/>
-    <w:link w:val="Ttulo1"/>
-    <w:uiPriority w:val="9"/>
-    <w:rsid w:val="00C23DBA"/>
-    <w:rPr>
-      <w:rFonts w:asciiTheme="majorHAnsi" w:eastAsiaTheme="majorEastAsia" w:hAnsiTheme="majorHAnsi" w:cstheme="majorBidi"/>
-      <w:color w:val="365F91" w:themeColor="accent1" w:themeShade="BF"/>
-      <w:sz w:val="32"/>
-      <w:szCs w:val="32"/>
-      <w:lang w:val="es-ES" w:eastAsia="es-ES"/>
-    </w:rPr>
-  </w:style>
-  <w:style w:type="character" w:customStyle="1" w:styleId="Ttulo2Car">
-    <w:name w:val="Título 2 Car"/>
-    <w:basedOn w:val="Fuentedeprrafopredeter"/>
-    <w:link w:val="Ttulo2"/>
-    <w:uiPriority w:val="9"/>
-    <w:rsid w:val="00C23DBA"/>
-    <w:rPr>
-      <w:rFonts w:asciiTheme="majorHAnsi" w:eastAsiaTheme="majorEastAsia" w:hAnsiTheme="majorHAnsi" w:cstheme="majorBidi"/>
-      <w:color w:val="365F91" w:themeColor="accent1" w:themeShade="BF"/>
-      <w:sz w:val="26"/>
-      <w:szCs w:val="26"/>
-      <w:lang w:eastAsia="es-AR"/>
-    </w:rPr>
-  </w:style>
-  <w:style w:type="character" w:customStyle="1" w:styleId="Ttulo3Car">
-    <w:name w:val="Título 3 Car"/>
-    <w:basedOn w:val="Fuentedeprrafopredeter"/>
-    <w:link w:val="Ttulo3"/>
-    <w:uiPriority w:val="9"/>
-    <w:rsid w:val="00C23DBA"/>
-    <w:rPr>
-      <w:rFonts w:asciiTheme="majorHAnsi" w:eastAsiaTheme="majorEastAsia" w:hAnsiTheme="majorHAnsi" w:cstheme="majorBidi"/>
-      <w:color w:val="243F60" w:themeColor="accent1" w:themeShade="7F"/>
-      <w:sz w:val="24"/>
-      <w:szCs w:val="24"/>
-      <w:lang w:val="es-ES" w:eastAsia="es-ES"/>
-    </w:rPr>
-  </w:style>
-  <w:style w:type="table" w:styleId="Tablaconcuadrcula">
-    <w:name w:val="Table Grid"/>
-    <w:basedOn w:val="Tablanormal"/>
-    <w:rsid w:val="00C23DBA"/>
-    <w:pPr>
-      <w:spacing w:after="0" w:line="240" w:lineRule="auto"/>
-    </w:pPr>
-    <w:rPr>
-      <w:rFonts w:ascii="Times New Roman" w:eastAsia="Times New Roman" w:hAnsi="Times New Roman" w:cs="Times New Roman"/>
-      <w:sz w:val="20"/>
-      <w:szCs w:val="20"/>
-      <w:lang w:eastAsia="es-AR"/>
-    </w:rPr>
-    <w:tblPr>
-      <w:tblInd w:w="0" w:type="dxa"/>
-      <w:tblBorders>
-        <w:top w:val="single" w:sz="4" w:space="0" w:color="auto"/>
-        <w:left w:val="single" w:sz="4" w:space="0" w:color="auto"/>
-        <w:bottom w:val="single" w:sz="4" w:space="0" w:color="auto"/>
-        <w:right w:val="single" w:sz="4" w:space="0" w:color="auto"/>
-        <w:insideH w:val="single" w:sz="4" w:space="0" w:color="auto"/>
-        <w:insideV w:val="single" w:sz="4" w:space="0" w:color="auto"/>
-      </w:tblBorders>
-      <w:tblCellMar>
-        <w:top w:w="0" w:type="dxa"/>
-        <w:left w:w="108" w:type="dxa"/>
-        <w:bottom w:w="0" w:type="dxa"/>
-        <w:right w:w="108" w:type="dxa"/>
-      </w:tblCellMar>
     </w:tblPr>
   </w:style>
   <w:style w:type="paragraph" w:styleId="Textodeglobo">
@@ -7261,7 +6801,7 @@
 </file>
 
 <file path=word/glossary/document.xml><?xml version="1.0" encoding="utf-8"?>
-<w:glossaryDocument xmlns:wpc="http://schemas.microsoft.com/office/word/2010/wordprocessingCanvas" xmlns:mc="http://schemas.openxmlformats.org/markup-compatibility/2006" xmlns:o="urn:schemas-microsoft-com:office:office" xmlns:r="http://schemas.openxmlformats.org/officeDocument/2006/relationships" xmlns:m="http://schemas.openxmlformats.org/officeDocument/2006/math" xmlns:v="urn:schemas-microsoft-com:vml" xmlns:wp14="http://schemas.microsoft.com/office/word/2010/wordprocessingDrawing" xmlns:wp="http://schemas.openxmlformats.org/drawingml/2006/wordprocessingDrawing" xmlns:w10="urn:schemas-microsoft-com:office:word" xmlns:w="http://schemas.openxmlformats.org/wordprocessingml/2006/main" xmlns:w14="http://schemas.microsoft.com/office/word/2010/wordml" xmlns:wpg="http://schemas.microsoft.com/office/word/2010/wordprocessingGroup" xmlns:wpi="http://schemas.microsoft.com/office/word/2010/wordprocessingInk" xmlns:wne="http://schemas.microsoft.com/office/word/2006/wordml" xmlns:wps="http://schemas.microsoft.com/office/word/2010/wordprocessingShape" mc:Ignorable="w14 wp14">
+<w:glossaryDocument xmlns:wpc="http://schemas.microsoft.com/office/word/2010/wordprocessingCanvas" xmlns:cx="http://schemas.microsoft.com/office/drawing/2014/chartex" xmlns:cx1="http://schemas.microsoft.com/office/drawing/2015/9/8/chartex" xmlns:cx2="http://schemas.microsoft.com/office/drawing/2015/10/21/chartex" xmlns:cx3="http://schemas.microsoft.com/office/drawing/2016/5/9/chartex" xmlns:cx4="http://schemas.microsoft.com/office/drawing/2016/5/10/chartex" xmlns:cx5="http://schemas.microsoft.com/office/drawing/2016/5/11/chartex" xmlns:cx6="http://schemas.microsoft.com/office/drawing/2016/5/12/chartex" xmlns:cx7="http://schemas.microsoft.com/office/drawing/2016/5/13/chartex" xmlns:cx8="http://schemas.microsoft.com/office/drawing/2016/5/14/chartex" xmlns:mc="http://schemas.openxmlformats.org/markup-compatibility/2006" xmlns:aink="http://schemas.microsoft.com/office/drawing/2016/ink" xmlns:am3d="http://schemas.microsoft.com/office/drawing/2017/model3d" xmlns:o="urn:schemas-microsoft-com:office:office" xmlns:oel="http://schemas.microsoft.com/office/2019/extlst" xmlns:r="http://schemas.openxmlformats.org/officeDocument/2006/relationships" xmlns:m="http://schemas.openxmlformats.org/officeDocument/2006/math" xmlns:v="urn:schemas-microsoft-com:vml" xmlns:wp14="http://schemas.microsoft.com/office/word/2010/wordprocessingDrawing" xmlns:wp="http://schemas.openxmlformats.org/drawingml/2006/wordprocessingDrawing" xmlns:w10="urn:schemas-microsoft-com:office:word" xmlns:w="http://schemas.openxmlformats.org/wordprocessingml/2006/main" xmlns:w14="http://schemas.microsoft.com/office/word/2010/wordml" xmlns:w15="http://schemas.microsoft.com/office/word/2012/wordml" xmlns:w16cex="http://schemas.microsoft.com/office/word/2018/wordml/cex" xmlns:w16cid="http://schemas.microsoft.com/office/word/2016/wordml/cid" xmlns:w16="http://schemas.microsoft.com/office/word/2018/wordml" xmlns:w16du="http://schemas.microsoft.com/office/word/2023/wordml/word16du" xmlns:w16sdtdh="http://schemas.microsoft.com/office/word/2020/wordml/sdtdatahash" xmlns:w16se="http://schemas.microsoft.com/office/word/2015/wordml/symex" xmlns:wpg="http://schemas.microsoft.com/office/word/2010/wordprocessingGroup" xmlns:wpi="http://schemas.microsoft.com/office/word/2010/wordprocessingInk" xmlns:wne="http://schemas.microsoft.com/office/word/2006/wordml" xmlns:wps="http://schemas.microsoft.com/office/word/2010/wordprocessingShape" mc:Ignorable="w14 w15 w16se w16cid w16 w16cex w16sdtdh wp14">
   <w:docParts>
     <w:docPart>
       <w:docPartPr>
@@ -7355,7 +6895,7 @@
 </file>
 
 <file path=word/glossary/fontTable.xml><?xml version="1.0" encoding="utf-8"?>
-<w:fonts xmlns:mc="http://schemas.openxmlformats.org/markup-compatibility/2006" xmlns:r="http://schemas.openxmlformats.org/officeDocument/2006/relationships" xmlns:w="http://schemas.openxmlformats.org/wordprocessingml/2006/main" xmlns:w14="http://schemas.microsoft.com/office/word/2010/wordml" mc:Ignorable="w14">
+<w:fonts xmlns:mc="http://schemas.openxmlformats.org/markup-compatibility/2006" xmlns:r="http://schemas.openxmlformats.org/officeDocument/2006/relationships" xmlns:w="http://schemas.openxmlformats.org/wordprocessingml/2006/main" xmlns:w14="http://schemas.microsoft.com/office/word/2010/wordml" xmlns:w15="http://schemas.microsoft.com/office/word/2012/wordml" xmlns:w16cex="http://schemas.microsoft.com/office/word/2018/wordml/cex" xmlns:w16cid="http://schemas.microsoft.com/office/word/2016/wordml/cid" xmlns:w16="http://schemas.microsoft.com/office/word/2018/wordml" xmlns:w16sdtdh="http://schemas.microsoft.com/office/word/2020/wordml/sdtdatahash" xmlns:w16se="http://schemas.microsoft.com/office/word/2015/wordml/symex" mc:Ignorable="w14 w15 w16se w16cid w16 w16cex w16sdtdh">
   <w:font w:name="Trebuchet MS">
     <w:panose1 w:val="020B0603020202020204"/>
     <w:charset w:val="00"/>
@@ -7375,7 +6915,7 @@
     <w:charset w:val="00"/>
     <w:family w:val="swiss"/>
     <w:pitch w:val="variable"/>
-    <w:sig w:usb0="E0002EFF" w:usb1="C0007843" w:usb2="00000009" w:usb3="00000000" w:csb0="000001FF" w:csb1="00000000"/>
+    <w:sig w:usb0="E0002EFF" w:usb1="C000785B" w:usb2="00000009" w:usb3="00000000" w:csb0="000001FF" w:csb1="00000000"/>
   </w:font>
   <w:font w:name="Courier New">
     <w:panose1 w:val="02070309020205020404"/>
@@ -7410,20 +6950,27 @@
     <w:charset w:val="00"/>
     <w:family w:val="swiss"/>
     <w:pitch w:val="variable"/>
-    <w:sig w:usb0="E0002AFF" w:usb1="C000247B" w:usb2="00000009" w:usb3="00000000" w:csb0="000001FF" w:csb1="00000000"/>
+    <w:sig w:usb0="E4002EFF" w:usb1="C200247B" w:usb2="00000009" w:usb3="00000000" w:csb0="000001FF" w:csb1="00000000"/>
   </w:font>
   <w:font w:name="Cambria">
     <w:panose1 w:val="02040503050406030204"/>
     <w:charset w:val="00"/>
     <w:family w:val="roman"/>
     <w:pitch w:val="variable"/>
-    <w:sig w:usb0="E00002FF" w:usb1="400004FF" w:usb2="00000000" w:usb3="00000000" w:csb0="0000019F" w:csb1="00000000"/>
+    <w:sig w:usb0="E00006FF" w:usb1="420024FF" w:usb2="02000000" w:usb3="00000000" w:csb0="0000019F" w:csb1="00000000"/>
+  </w:font>
+  <w:font w:name="Calibri Light">
+    <w:panose1 w:val="020F0302020204030204"/>
+    <w:charset w:val="00"/>
+    <w:family w:val="swiss"/>
+    <w:pitch w:val="variable"/>
+    <w:sig w:usb0="E4002EFF" w:usb1="C200247B" w:usb2="00000009" w:usb3="00000000" w:csb0="000001FF" w:csb1="00000000"/>
   </w:font>
 </w:fonts>
 </file>
 
 <file path=word/glossary/settings.xml><?xml version="1.0" encoding="utf-8"?>
-<w:settings xmlns:mc="http://schemas.openxmlformats.org/markup-compatibility/2006" xmlns:o="urn:schemas-microsoft-com:office:office" xmlns:r="http://schemas.openxmlformats.org/officeDocument/2006/relationships" xmlns:m="http://schemas.openxmlformats.org/officeDocument/2006/math" xmlns:v="urn:schemas-microsoft-com:vml" xmlns:w10="urn:schemas-microsoft-com:office:word" xmlns:w="http://schemas.openxmlformats.org/wordprocessingml/2006/main" xmlns:w14="http://schemas.microsoft.com/office/word/2010/wordml" xmlns:sl="http://schemas.openxmlformats.org/schemaLibrary/2006/main" mc:Ignorable="w14">
+<w:settings xmlns:mc="http://schemas.openxmlformats.org/markup-compatibility/2006" xmlns:o="urn:schemas-microsoft-com:office:office" xmlns:r="http://schemas.openxmlformats.org/officeDocument/2006/relationships" xmlns:m="http://schemas.openxmlformats.org/officeDocument/2006/math" xmlns:v="urn:schemas-microsoft-com:vml" xmlns:w10="urn:schemas-microsoft-com:office:word" xmlns:w="http://schemas.openxmlformats.org/wordprocessingml/2006/main" xmlns:w14="http://schemas.microsoft.com/office/word/2010/wordml" xmlns:w15="http://schemas.microsoft.com/office/word/2012/wordml" xmlns:w16cex="http://schemas.microsoft.com/office/word/2018/wordml/cex" xmlns:w16cid="http://schemas.microsoft.com/office/word/2016/wordml/cid" xmlns:w16="http://schemas.microsoft.com/office/word/2018/wordml" xmlns:w16sdtdh="http://schemas.microsoft.com/office/word/2020/wordml/sdtdatahash" xmlns:w16se="http://schemas.microsoft.com/office/word/2015/wordml/symex" xmlns:sl="http://schemas.openxmlformats.org/schemaLibrary/2006/main" mc:Ignorable="w14 w15 w16se w16cid w16 w16cex w16sdtdh">
   <w:view w:val="normal"/>
   <w:revisionView w:markup="0" w:comments="0" w:insDel="0" w:formatting="0" w:inkAnnotations="0"/>
   <w:defaultTabStop w:val="708"/>
@@ -7435,6 +6982,7 @@
     <w:compatSetting w:name="overrideTableStyleFontSizeAndJustification" w:uri="http://schemas.microsoft.com/office/word" w:val="1"/>
     <w:compatSetting w:name="enableOpenTypeFeatures" w:uri="http://schemas.microsoft.com/office/word" w:val="1"/>
     <w:compatSetting w:name="doNotFlipMirrorIndents" w:uri="http://schemas.microsoft.com/office/word" w:val="1"/>
+    <w:compatSetting w:name="useWord2013TrackBottomHyphenation" w:uri="http://schemas.microsoft.com/office/word" w:val="1"/>
   </w:compat>
   <w:rsids>
     <w:rsidRoot w:val="00480F7C"/>
@@ -7452,6 +7000,7 @@
     <w:rsid w:val="00DC542F"/>
     <w:rsid w:val="00DF607B"/>
     <w:rsid w:val="00F46DD1"/>
+    <w:rsid w:val="00FB4C14"/>
   </w:rsids>
   <m:mathPr>
     <m:mathFont m:val="Cambria Math"/>
@@ -7474,7 +7023,7 @@
 </file>
 
 <file path=word/glossary/styles.xml><?xml version="1.0" encoding="utf-8"?>
-<w:styles xmlns:mc="http://schemas.openxmlformats.org/markup-compatibility/2006" xmlns:r="http://schemas.openxmlformats.org/officeDocument/2006/relationships" xmlns:w="http://schemas.openxmlformats.org/wordprocessingml/2006/main" xmlns:w14="http://schemas.microsoft.com/office/word/2010/wordml" mc:Ignorable="w14">
+<w:styles xmlns:mc="http://schemas.openxmlformats.org/markup-compatibility/2006" xmlns:r="http://schemas.openxmlformats.org/officeDocument/2006/relationships" xmlns:w="http://schemas.openxmlformats.org/wordprocessingml/2006/main" xmlns:w14="http://schemas.microsoft.com/office/word/2010/wordml" xmlns:w15="http://schemas.microsoft.com/office/word/2012/wordml" xmlns:w16cex="http://schemas.microsoft.com/office/word/2018/wordml/cex" xmlns:w16cid="http://schemas.microsoft.com/office/word/2016/wordml/cid" xmlns:w16="http://schemas.microsoft.com/office/word/2018/wordml" xmlns:w16sdtdh="http://schemas.microsoft.com/office/word/2020/wordml/sdtdatahash" xmlns:w16se="http://schemas.microsoft.com/office/word/2015/wordml/symex" mc:Ignorable="w14 w15 w16se w16cid w16 w16cex w16sdtdh">
   <w:docDefaults>
     <w:rPrDefault>
       <w:rPr>
@@ -7490,356 +7039,383 @@
       </w:pPr>
     </w:pPrDefault>
   </w:docDefaults>
-  <w:latentStyles w:defLockedState="0" w:defUIPriority="99" w:defSemiHidden="1" w:defUnhideWhenUsed="1" w:defQFormat="0" w:count="267">
-    <w:lsdException w:name="Normal" w:semiHidden="0" w:uiPriority="0" w:unhideWhenUsed="0" w:qFormat="1"/>
-    <w:lsdException w:name="heading 1" w:semiHidden="0" w:uiPriority="9" w:unhideWhenUsed="0" w:qFormat="1"/>
-    <w:lsdException w:name="heading 2" w:uiPriority="9" w:qFormat="1"/>
-    <w:lsdException w:name="heading 3" w:uiPriority="9" w:qFormat="1"/>
-    <w:lsdException w:name="heading 4" w:uiPriority="9" w:qFormat="1"/>
-    <w:lsdException w:name="heading 5" w:uiPriority="9" w:qFormat="1"/>
-    <w:lsdException w:name="heading 6" w:uiPriority="9" w:qFormat="1"/>
-    <w:lsdException w:name="heading 7" w:uiPriority="9" w:qFormat="1"/>
-    <w:lsdException w:name="heading 8" w:uiPriority="9" w:qFormat="1"/>
-    <w:lsdException w:name="heading 9" w:uiPriority="9" w:qFormat="1"/>
-    <w:lsdException w:name="toc 1" w:uiPriority="39"/>
-    <w:lsdException w:name="toc 2" w:uiPriority="39"/>
-    <w:lsdException w:name="toc 3" w:uiPriority="39"/>
-    <w:lsdException w:name="toc 4" w:uiPriority="39"/>
-    <w:lsdException w:name="toc 5" w:uiPriority="39"/>
-    <w:lsdException w:name="toc 6" w:uiPriority="39"/>
-    <w:lsdException w:name="toc 7" w:uiPriority="39"/>
-    <w:lsdException w:name="toc 8" w:uiPriority="39"/>
-    <w:lsdException w:name="toc 9" w:uiPriority="39"/>
-    <w:lsdException w:name="caption" w:uiPriority="35" w:qFormat="1"/>
-    <w:lsdException w:name="Title" w:semiHidden="0" w:uiPriority="10" w:unhideWhenUsed="0" w:qFormat="1"/>
-    <w:lsdException w:name="Default Paragraph Font" w:uiPriority="1"/>
-    <w:lsdException w:name="Subtitle" w:semiHidden="0" w:uiPriority="11" w:unhideWhenUsed="0" w:qFormat="1"/>
-    <w:lsdException w:name="Strong" w:semiHidden="0" w:uiPriority="22" w:unhideWhenUsed="0" w:qFormat="1"/>
-    <w:lsdException w:name="Emphasis" w:semiHidden="0" w:uiPriority="20" w:unhideWhenUsed="0" w:qFormat="1"/>
-    <w:lsdException w:name="Table Grid" w:semiHidden="0" w:uiPriority="59" w:unhideWhenUsed="0"/>
-    <w:lsdException w:name="Placeholder Text" w:unhideWhenUsed="0"/>
-    <w:lsdException w:name="No Spacing" w:semiHidden="0" w:uiPriority="1" w:unhideWhenUsed="0" w:qFormat="1"/>
-    <w:lsdException w:name="Light Shading" w:semiHidden="0" w:uiPriority="60" w:unhideWhenUsed="0"/>
-    <w:lsdException w:name="Light List" w:semiHidden="0" w:uiPriority="61" w:unhideWhenUsed="0"/>
-    <w:lsdException w:name="Light Grid" w:semiHidden="0" w:uiPriority="62" w:unhideWhenUsed="0"/>
-    <w:lsdException w:name="Medium Shading 1" w:semiHidden="0" w:uiPriority="63" w:unhideWhenUsed="0"/>
-    <w:lsdException w:name="Medium Shading 2" w:semiHidden="0" w:uiPriority="64" w:unhideWhenUsed="0"/>
-    <w:lsdException w:name="Medium List 1" w:semiHidden="0" w:uiPriority="65" w:unhideWhenUsed="0"/>
-    <w:lsdException w:name="Medium List 2" w:semiHidden="0" w:uiPriority="66" w:unhideWhenUsed="0"/>
-    <w:lsdException w:name="Medium Grid 1" w:semiHidden="0" w:uiPriority="67" w:unhideWhenUsed="0"/>
-    <w:lsdException w:name="Medium Grid 2" w:semiHidden="0" w:uiPriority="68" w:unhideWhenUsed="0"/>
-    <w:lsdException w:name="Medium Grid 3" w:semiHidden="0" w:uiPriority="69" w:unhideWhenUsed="0"/>
-    <w:lsdException w:name="Dark List" w:semiHidden="0" w:uiPriority="70" w:unhideWhenUsed="0"/>
-    <w:lsdException w:name="Colorful Shading" w:semiHidden="0" w:uiPriority="71" w:unhideWhenUsed="0"/>
-    <w:lsdException w:name="Colorful List" w:semiHidden="0" w:uiPriority="72" w:unhideWhenUsed="0"/>
-    <w:lsdException w:name="Colorful Grid" w:semiHidden="0" w:uiPriority="73" w:unhideWhenUsed="0"/>
-    <w:lsdException w:name="Light Shading Accent 1" w:semiHidden="0" w:uiPriority="60" w:unhideWhenUsed="0"/>
-    <w:lsdException w:name="Light List Accent 1" w:semiHidden="0" w:uiPriority="61" w:unhideWhenUsed="0"/>
-    <w:lsdException w:name="Light Grid Accent 1" w:semiHidden="0" w:uiPriority="62" w:unhideWhenUsed="0"/>
-    <w:lsdException w:name="Medium Shading 1 Accent 1" w:semiHidden="0" w:uiPriority="63" w:unhideWhenUsed="0"/>
-    <w:lsdException w:name="Medium Shading 2 Accent 1" w:semiHidden="0" w:uiPriority="64" w:unhideWhenUsed="0"/>
-    <w:lsdException w:name="Medium List 1 Accent 1" w:semiHidden="0" w:uiPriority="65" w:unhideWhenUsed="0"/>
-    <w:lsdException w:name="Revision" w:unhideWhenUsed="0"/>
-    <w:lsdException w:name="List Paragraph" w:semiHidden="0" w:uiPriority="34" w:unhideWhenUsed="0" w:qFormat="1"/>
-    <w:lsdException w:name="Quote" w:semiHidden="0" w:uiPriority="29" w:unhideWhenUsed="0" w:qFormat="1"/>
-    <w:lsdException w:name="Intense Quote" w:semiHidden="0" w:uiPriority="30" w:unhideWhenUsed="0" w:qFormat="1"/>
-    <w:lsdException w:name="Medium List 2 Accent 1" w:semiHidden="0" w:uiPriority="66" w:unhideWhenUsed="0"/>
-    <w:lsdException w:name="Medium Grid 1 Accent 1" w:semiHidden="0" w:uiPriority="67" w:unhideWhenUsed="0"/>
-    <w:lsdException w:name="Medium Grid 2 Accent 1" w:semiHidden="0" w:uiPriority="68" w:unhideWhenUsed="0"/>
-    <w:lsdException w:name="Medium Grid 3 Accent 1" w:semiHidden="0" w:uiPriority="69" w:unhideWhenUsed="0"/>
-    <w:lsdException w:name="Dark List Accent 1" w:semiHidden="0" w:uiPriority="70" w:unhideWhenUsed="0"/>
-    <w:lsdException w:name="Colorful Shading Accent 1" w:semiHidden="0" w:uiPriority="71" w:unhideWhenUsed="0"/>
-    <w:lsdException w:name="Colorful List Accent 1" w:semiHidden="0" w:uiPriority="72" w:unhideWhenUsed="0"/>
-    <w:lsdException w:name="Colorful Grid Accent 1" w:semiHidden="0" w:uiPriority="73" w:unhideWhenUsed="0"/>
-    <w:lsdException w:name="Light Shading Accent 2" w:semiHidden="0" w:uiPriority="60" w:unhideWhenUsed="0"/>
-    <w:lsdException w:name="Light List Accent 2" w:semiHidden="0" w:uiPriority="61" w:unhideWhenUsed="0"/>
-    <w:lsdException w:name="Light Grid Accent 2" w:semiHidden="0" w:uiPriority="62" w:unhideWhenUsed="0"/>
-    <w:lsdException w:name="Medium Shading 1 Accent 2" w:semiHidden="0" w:uiPriority="63" w:unhideWhenUsed="0"/>
-    <w:lsdException w:name="Medium Shading 2 Accent 2" w:semiHidden="0" w:uiPriority="64" w:unhideWhenUsed="0"/>
-    <w:lsdException w:name="Medium List 1 Accent 2" w:semiHidden="0" w:uiPriority="65" w:unhideWhenUsed="0"/>
-    <w:lsdException w:name="Medium List 2 Accent 2" w:semiHidden="0" w:uiPriority="66" w:unhideWhenUsed="0"/>
-    <w:lsdException w:name="Medium Grid 1 Accent 2" w:semiHidden="0" w:uiPriority="67" w:unhideWhenUsed="0"/>
-    <w:lsdException w:name="Medium Grid 2 Accent 2" w:semiHidden="0" w:uiPriority="68" w:unhideWhenUsed="0"/>
-    <w:lsdException w:name="Medium Grid 3 Accent 2" w:semiHidden="0" w:uiPriority="69" w:unhideWhenUsed="0"/>
-    <w:lsdException w:name="Dark List Accent 2" w:semiHidden="0" w:uiPriority="70" w:unhideWhenUsed="0"/>
-    <w:lsdException w:name="Colorful Shading Accent 2" w:semiHidden="0" w:uiPriority="71" w:unhideWhenUsed="0"/>
-    <w:lsdException w:name="Colorful List Accent 2" w:semiHidden="0" w:uiPriority="72" w:unhideWhenUsed="0"/>
-    <w:lsdException w:name="Colorful Grid Accent 2" w:semiHidden="0" w:uiPriority="73" w:unhideWhenUsed="0"/>
-    <w:lsdException w:name="Light Shading Accent 3" w:semiHidden="0" w:uiPriority="60" w:unhideWhenUsed="0"/>
-    <w:lsdException w:name="Light List Accent 3" w:semiHidden="0" w:uiPriority="61" w:unhideWhenUsed="0"/>
-    <w:lsdException w:name="Light Grid Accent 3" w:semiHidden="0" w:uiPriority="62" w:unhideWhenUsed="0"/>
-    <w:lsdException w:name="Medium Shading 1 Accent 3" w:semiHidden="0" w:uiPriority="63" w:unhideWhenUsed="0"/>
-    <w:lsdException w:name="Medium Shading 2 Accent 3" w:semiHidden="0" w:uiPriority="64" w:unhideWhenUsed="0"/>
-    <w:lsdException w:name="Medium List 1 Accent 3" w:semiHidden="0" w:uiPriority="65" w:unhideWhenUsed="0"/>
-    <w:lsdException w:name="Medium List 2 Accent 3" w:semiHidden="0" w:uiPriority="66" w:unhideWhenUsed="0"/>
-    <w:lsdException w:name="Medium Grid 1 Accent 3" w:semiHidden="0" w:uiPriority="67" w:unhideWhenUsed="0"/>
-    <w:lsdException w:name="Medium Grid 2 Accent 3" w:semiHidden="0" w:uiPriority="68" w:unhideWhenUsed="0"/>
-    <w:lsdException w:name="Medium Grid 3 Accent 3" w:semiHidden="0" w:uiPriority="69" w:unhideWhenUsed="0"/>
-    <w:lsdException w:name="Dark List Accent 3" w:semiHidden="0" w:uiPriority="70" w:unhideWhenUsed="0"/>
-    <w:lsdException w:name="Colorful Shading Accent 3" w:semiHidden="0" w:uiPriority="71" w:unhideWhenUsed="0"/>
-    <w:lsdException w:name="Colorful List Accent 3" w:semiHidden="0" w:uiPriority="72" w:unhideWhenUsed="0"/>
-    <w:lsdException w:name="Colorful Grid Accent 3" w:semiHidden="0" w:uiPriority="73" w:unhideWhenUsed="0"/>
-    <w:lsdException w:name="Light Shading Accent 4" w:semiHidden="0" w:uiPriority="60" w:unhideWhenUsed="0"/>
-    <w:lsdException w:name="Light List Accent 4" w:semiHidden="0" w:uiPriority="61" w:unhideWhenUsed="0"/>
-    <w:lsdException w:name="Light Grid Accent 4" w:semiHidden="0" w:uiPriority="62" w:unhideWhenUsed="0"/>
-    <w:lsdException w:name="Medium Shading 1 Accent 4" w:semiHidden="0" w:uiPriority="63" w:unhideWhenUsed="0"/>
-    <w:lsdException w:name="Medium Shading 2 Accent 4" w:semiHidden="0" w:uiPriority="64" w:unhideWhenUsed="0"/>
-    <w:lsdException w:name="Medium List 1 Accent 4" w:semiHidden="0" w:uiPriority="65" w:unhideWhenUsed="0"/>
-    <w:lsdException w:name="Medium List 2 Accent 4" w:semiHidden="0" w:uiPriority="66" w:unhideWhenUsed="0"/>
-    <w:lsdException w:name="Medium Grid 1 Accent 4" w:semiHidden="0" w:uiPriority="67" w:unhideWhenUsed="0"/>
-    <w:lsdException w:name="Medium Grid 2 Accent 4" w:semiHidden="0" w:uiPriority="68" w:unhideWhenUsed="0"/>
-    <w:lsdException w:name="Medium Grid 3 Accent 4" w:semiHidden="0" w:uiPriority="69" w:unhideWhenUsed="0"/>
-    <w:lsdException w:name="Dark List Accent 4" w:semiHidden="0" w:uiPriority="70" w:unhideWhenUsed="0"/>
-    <w:lsdException w:name="Colorful Shading Accent 4" w:semiHidden="0" w:uiPriority="71" w:unhideWhenUsed="0"/>
-    <w:lsdException w:name="Colorful List Accent 4" w:semiHidden="0" w:uiPriority="72" w:unhideWhenUsed="0"/>
-    <w:lsdException w:name="Colorful Grid Accent 4" w:semiHidden="0" w:uiPriority="73" w:unhideWhenUsed="0"/>
-    <w:lsdException w:name="Light Shading Accent 5" w:semiHidden="0" w:uiPriority="60" w:unhideWhenUsed="0"/>
-    <w:lsdException w:name="Light List Accent 5" w:semiHidden="0" w:uiPriority="61" w:unhideWhenUsed="0"/>
-    <w:lsdException w:name="Light Grid Accent 5" w:semiHidden="0" w:uiPriority="62" w:unhideWhenUsed="0"/>
-    <w:lsdException w:name="Medium Shading 1 Accent 5" w:semiHidden="0" w:uiPriority="63" w:unhideWhenUsed="0"/>
-    <w:lsdException w:name="Medium Shading 2 Accent 5" w:semiHidden="0" w:uiPriority="64" w:unhideWhenUsed="0"/>
-    <w:lsdException w:name="Medium List 1 Accent 5" w:semiHidden="0" w:uiPriority="65" w:unhideWhenUsed="0"/>
-    <w:lsdException w:name="Medium List 2 Accent 5" w:semiHidden="0" w:uiPriority="66" w:unhideWhenUsed="0"/>
-    <w:lsdException w:name="Medium Grid 1 Accent 5" w:semiHidden="0" w:uiPriority="67" w:unhideWhenUsed="0"/>
-    <w:lsdException w:name="Medium Grid 2 Accent 5" w:semiHidden="0" w:uiPriority="68" w:unhideWhenUsed="0"/>
-    <w:lsdException w:name="Medium Grid 3 Accent 5" w:semiHidden="0" w:uiPriority="69" w:unhideWhenUsed="0"/>
-    <w:lsdException w:name="Dark List Accent 5" w:semiHidden="0" w:uiPriority="70" w:unhideWhenUsed="0"/>
-    <w:lsdException w:name="Colorful Shading Accent 5" w:semiHidden="0" w:uiPriority="71" w:unhideWhenUsed="0"/>
-    <w:lsdException w:name="Colorful List Accent 5" w:semiHidden="0" w:uiPriority="72" w:unhideWhenUsed="0"/>
-    <w:lsdException w:name="Colorful Grid Accent 5" w:semiHidden="0" w:uiPriority="73" w:unhideWhenUsed="0"/>
-    <w:lsdException w:name="Light Shading Accent 6" w:semiHidden="0" w:uiPriority="60" w:unhideWhenUsed="0"/>
-    <w:lsdException w:name="Light List Accent 6" w:semiHidden="0" w:uiPriority="61" w:unhideWhenUsed="0"/>
-    <w:lsdException w:name="Light Grid Accent 6" w:semiHidden="0" w:uiPriority="62" w:unhideWhenUsed="0"/>
-    <w:lsdException w:name="Medium Shading 1 Accent 6" w:semiHidden="0" w:uiPriority="63" w:unhideWhenUsed="0"/>
-    <w:lsdException w:name="Medium Shading 2 Accent 6" w:semiHidden="0" w:uiPriority="64" w:unhideWhenUsed="0"/>
-    <w:lsdException w:name="Medium List 1 Accent 6" w:semiHidden="0" w:uiPriority="65" w:unhideWhenUsed="0"/>
-    <w:lsdException w:name="Medium List 2 Accent 6" w:semiHidden="0" w:uiPriority="66" w:unhideWhenUsed="0"/>
-    <w:lsdException w:name="Medium Grid 1 Accent 6" w:semiHidden="0" w:uiPriority="67" w:unhideWhenUsed="0"/>
-    <w:lsdException w:name="Medium Grid 2 Accent 6" w:semiHidden="0" w:uiPriority="68" w:unhideWhenUsed="0"/>
-    <w:lsdException w:name="Medium Grid 3 Accent 6" w:semiHidden="0" w:uiPriority="69" w:unhideWhenUsed="0"/>
-    <w:lsdException w:name="Dark List Accent 6" w:semiHidden="0" w:uiPriority="70" w:unhideWhenUsed="0"/>
-    <w:lsdException w:name="Colorful Shading Accent 6" w:semiHidden="0" w:uiPriority="71" w:unhideWhenUsed="0"/>
-    <w:lsdException w:name="Colorful List Accent 6" w:semiHidden="0" w:uiPriority="72" w:unhideWhenUsed="0"/>
-    <w:lsdException w:name="Colorful Grid Accent 6" w:semiHidden="0" w:uiPriority="73" w:unhideWhenUsed="0"/>
-    <w:lsdException w:name="Subtle Emphasis" w:semiHidden="0" w:uiPriority="19" w:unhideWhenUsed="0" w:qFormat="1"/>
-    <w:lsdException w:name="Intense Emphasis" w:semiHidden="0" w:uiPriority="21" w:unhideWhenUsed="0" w:qFormat="1"/>
-    <w:lsdException w:name="Subtle Reference" w:semiHidden="0" w:uiPriority="31" w:unhideWhenUsed="0" w:qFormat="1"/>
-    <w:lsdException w:name="Intense Reference" w:semiHidden="0" w:uiPriority="32" w:unhideWhenUsed="0" w:qFormat="1"/>
-    <w:lsdException w:name="Book Title" w:semiHidden="0" w:uiPriority="33" w:unhideWhenUsed="0" w:qFormat="1"/>
-    <w:lsdException w:name="Bibliography" w:uiPriority="37"/>
-    <w:lsdException w:name="TOC Heading" w:uiPriority="39" w:qFormat="1"/>
-  </w:latentStyles>
-  <w:style w:type="paragraph" w:default="1" w:styleId="Normal">
-    <w:name w:val="Normal"/>
-    <w:qFormat/>
-  </w:style>
-  <w:style w:type="character" w:default="1" w:styleId="Fuentedeprrafopredeter">
-    <w:name w:val="Default Paragraph Font"/>
-    <w:uiPriority w:val="1"/>
-    <w:semiHidden/>
-    <w:unhideWhenUsed/>
-  </w:style>
-  <w:style w:type="table" w:default="1" w:styleId="Tablanormal">
-    <w:name w:val="Normal Table"/>
-    <w:uiPriority w:val="99"/>
-    <w:semiHidden/>
-    <w:unhideWhenUsed/>
-    <w:tblPr>
-      <w:tblInd w:w="0" w:type="dxa"/>
-      <w:tblCellMar>
-        <w:top w:w="0" w:type="dxa"/>
-        <w:left w:w="108" w:type="dxa"/>
-        <w:bottom w:w="0" w:type="dxa"/>
-        <w:right w:w="108" w:type="dxa"/>
-      </w:tblCellMar>
-    </w:tblPr>
-  </w:style>
-  <w:style w:type="numbering" w:default="1" w:styleId="Sinlista">
-    <w:name w:val="No List"/>
-    <w:uiPriority w:val="99"/>
-    <w:semiHidden/>
-    <w:unhideWhenUsed/>
-  </w:style>
-  <w:style w:type="character" w:styleId="Textodelmarcadordeposicin">
-    <w:name w:val="Placeholder Text"/>
-    <w:basedOn w:val="Fuentedeprrafopredeter"/>
-    <w:uiPriority w:val="99"/>
-    <w:semiHidden/>
-    <w:rsid w:val="00480F7C"/>
-    <w:rPr>
-      <w:color w:val="808080"/>
-    </w:rPr>
-  </w:style>
-  <w:style w:type="paragraph" w:customStyle="1" w:styleId="CCEEC506B1454AE699B1B0CECBE2B348">
-    <w:name w:val="CCEEC506B1454AE699B1B0CECBE2B348"/>
-    <w:rsid w:val="00480F7C"/>
-  </w:style>
-  <w:style w:type="paragraph" w:customStyle="1" w:styleId="DBA2AECC5E0B492A80FB24FB20CEC244">
-    <w:name w:val="DBA2AECC5E0B492A80FB24FB20CEC244"/>
-    <w:rsid w:val="00480F7C"/>
-  </w:style>
-  <w:style w:type="paragraph" w:customStyle="1" w:styleId="9CE63D34D20F4B7D87611196C6DC36C0">
-    <w:name w:val="9CE63D34D20F4B7D87611196C6DC36C0"/>
-    <w:rsid w:val="00480F7C"/>
-  </w:style>
-</w:styles>
-</file>
-
-<file path=word/glossary/stylesWithEffects.xml><?xml version="1.0" encoding="utf-8"?>
-<w:styles xmlns:wpc="http://schemas.microsoft.com/office/word/2010/wordprocessingCanvas" xmlns:mc="http://schemas.openxmlformats.org/markup-compatibility/2006" xmlns:o="urn:schemas-microsoft-com:office:office" xmlns:r="http://schemas.openxmlformats.org/officeDocument/2006/relationships" xmlns:m="http://schemas.openxmlformats.org/officeDocument/2006/math" xmlns:v="urn:schemas-microsoft-com:vml" xmlns:wp14="http://schemas.microsoft.com/office/word/2010/wordprocessingDrawing" xmlns:wp="http://schemas.openxmlformats.org/drawingml/2006/wordprocessingDrawing" xmlns:w10="urn:schemas-microsoft-com:office:word" xmlns:w="http://schemas.openxmlformats.org/wordprocessingml/2006/main" xmlns:w14="http://schemas.microsoft.com/office/word/2010/wordml" xmlns:wpg="http://schemas.microsoft.com/office/word/2010/wordprocessingGroup" xmlns:wpi="http://schemas.microsoft.com/office/word/2010/wordprocessingInk" xmlns:wne="http://schemas.microsoft.com/office/word/2006/wordml" xmlns:wps="http://schemas.microsoft.com/office/word/2010/wordprocessingShape" mc:Ignorable="w14 wp14">
-  <w:docDefaults>
-    <w:rPrDefault>
-      <w:rPr>
-        <w:rFonts w:asciiTheme="minorHAnsi" w:eastAsiaTheme="minorEastAsia" w:hAnsiTheme="minorHAnsi" w:cstheme="minorBidi"/>
-        <w:sz w:val="22"/>
-        <w:szCs w:val="22"/>
-        <w:lang w:val="es-AR" w:eastAsia="es-AR" w:bidi="ar-SA"/>
-      </w:rPr>
-    </w:rPrDefault>
-    <w:pPrDefault>
-      <w:pPr>
-        <w:spacing w:after="200" w:line="276" w:lineRule="auto"/>
-      </w:pPr>
-    </w:pPrDefault>
-  </w:docDefaults>
-  <w:latentStyles w:defLockedState="0" w:defUIPriority="99" w:defSemiHidden="1" w:defUnhideWhenUsed="1" w:defQFormat="0" w:count="267">
-    <w:lsdException w:name="Normal" w:semiHidden="0" w:uiPriority="0" w:unhideWhenUsed="0" w:qFormat="1"/>
-    <w:lsdException w:name="heading 1" w:semiHidden="0" w:uiPriority="9" w:unhideWhenUsed="0" w:qFormat="1"/>
-    <w:lsdException w:name="heading 2" w:uiPriority="9" w:qFormat="1"/>
-    <w:lsdException w:name="heading 3" w:uiPriority="9" w:qFormat="1"/>
-    <w:lsdException w:name="heading 4" w:uiPriority="9" w:qFormat="1"/>
-    <w:lsdException w:name="heading 5" w:uiPriority="9" w:qFormat="1"/>
-    <w:lsdException w:name="heading 6" w:uiPriority="9" w:qFormat="1"/>
-    <w:lsdException w:name="heading 7" w:uiPriority="9" w:qFormat="1"/>
-    <w:lsdException w:name="heading 8" w:uiPriority="9" w:qFormat="1"/>
-    <w:lsdException w:name="heading 9" w:uiPriority="9" w:qFormat="1"/>
-    <w:lsdException w:name="toc 1" w:uiPriority="39"/>
-    <w:lsdException w:name="toc 2" w:uiPriority="39"/>
-    <w:lsdException w:name="toc 3" w:uiPriority="39"/>
-    <w:lsdException w:name="toc 4" w:uiPriority="39"/>
-    <w:lsdException w:name="toc 5" w:uiPriority="39"/>
-    <w:lsdException w:name="toc 6" w:uiPriority="39"/>
-    <w:lsdException w:name="toc 7" w:uiPriority="39"/>
-    <w:lsdException w:name="toc 8" w:uiPriority="39"/>
-    <w:lsdException w:name="toc 9" w:uiPriority="39"/>
-    <w:lsdException w:name="caption" w:uiPriority="35" w:qFormat="1"/>
-    <w:lsdException w:name="Title" w:semiHidden="0" w:uiPriority="10" w:unhideWhenUsed="0" w:qFormat="1"/>
-    <w:lsdException w:name="Default Paragraph Font" w:uiPriority="1"/>
-    <w:lsdException w:name="Subtitle" w:semiHidden="0" w:uiPriority="11" w:unhideWhenUsed="0" w:qFormat="1"/>
-    <w:lsdException w:name="Strong" w:semiHidden="0" w:uiPriority="22" w:unhideWhenUsed="0" w:qFormat="1"/>
-    <w:lsdException w:name="Emphasis" w:semiHidden="0" w:uiPriority="20" w:unhideWhenUsed="0" w:qFormat="1"/>
-    <w:lsdException w:name="Table Grid" w:semiHidden="0" w:uiPriority="59" w:unhideWhenUsed="0"/>
-    <w:lsdException w:name="Placeholder Text" w:unhideWhenUsed="0"/>
-    <w:lsdException w:name="No Spacing" w:semiHidden="0" w:uiPriority="1" w:unhideWhenUsed="0" w:qFormat="1"/>
-    <w:lsdException w:name="Light Shading" w:semiHidden="0" w:uiPriority="60" w:unhideWhenUsed="0"/>
-    <w:lsdException w:name="Light List" w:semiHidden="0" w:uiPriority="61" w:unhideWhenUsed="0"/>
-    <w:lsdException w:name="Light Grid" w:semiHidden="0" w:uiPriority="62" w:unhideWhenUsed="0"/>
-    <w:lsdException w:name="Medium Shading 1" w:semiHidden="0" w:uiPriority="63" w:unhideWhenUsed="0"/>
-    <w:lsdException w:name="Medium Shading 2" w:semiHidden="0" w:uiPriority="64" w:unhideWhenUsed="0"/>
-    <w:lsdException w:name="Medium List 1" w:semiHidden="0" w:uiPriority="65" w:unhideWhenUsed="0"/>
-    <w:lsdException w:name="Medium List 2" w:semiHidden="0" w:uiPriority="66" w:unhideWhenUsed="0"/>
-    <w:lsdException w:name="Medium Grid 1" w:semiHidden="0" w:uiPriority="67" w:unhideWhenUsed="0"/>
-    <w:lsdException w:name="Medium Grid 2" w:semiHidden="0" w:uiPriority="68" w:unhideWhenUsed="0"/>
-    <w:lsdException w:name="Medium Grid 3" w:semiHidden="0" w:uiPriority="69" w:unhideWhenUsed="0"/>
-    <w:lsdException w:name="Dark List" w:semiHidden="0" w:uiPriority="70" w:unhideWhenUsed="0"/>
-    <w:lsdException w:name="Colorful Shading" w:semiHidden="0" w:uiPriority="71" w:unhideWhenUsed="0"/>
-    <w:lsdException w:name="Colorful List" w:semiHidden="0" w:uiPriority="72" w:unhideWhenUsed="0"/>
-    <w:lsdException w:name="Colorful Grid" w:semiHidden="0" w:uiPriority="73" w:unhideWhenUsed="0"/>
-    <w:lsdException w:name="Light Shading Accent 1" w:semiHidden="0" w:uiPriority="60" w:unhideWhenUsed="0"/>
-    <w:lsdException w:name="Light List Accent 1" w:semiHidden="0" w:uiPriority="61" w:unhideWhenUsed="0"/>
-    <w:lsdException w:name="Light Grid Accent 1" w:semiHidden="0" w:uiPriority="62" w:unhideWhenUsed="0"/>
-    <w:lsdException w:name="Medium Shading 1 Accent 1" w:semiHidden="0" w:uiPriority="63" w:unhideWhenUsed="0"/>
-    <w:lsdException w:name="Medium Shading 2 Accent 1" w:semiHidden="0" w:uiPriority="64" w:unhideWhenUsed="0"/>
-    <w:lsdException w:name="Medium List 1 Accent 1" w:semiHidden="0" w:uiPriority="65" w:unhideWhenUsed="0"/>
-    <w:lsdException w:name="Revision" w:unhideWhenUsed="0"/>
-    <w:lsdException w:name="List Paragraph" w:semiHidden="0" w:uiPriority="34" w:unhideWhenUsed="0" w:qFormat="1"/>
-    <w:lsdException w:name="Quote" w:semiHidden="0" w:uiPriority="29" w:unhideWhenUsed="0" w:qFormat="1"/>
-    <w:lsdException w:name="Intense Quote" w:semiHidden="0" w:uiPriority="30" w:unhideWhenUsed="0" w:qFormat="1"/>
-    <w:lsdException w:name="Medium List 2 Accent 1" w:semiHidden="0" w:uiPriority="66" w:unhideWhenUsed="0"/>
-    <w:lsdException w:name="Medium Grid 1 Accent 1" w:semiHidden="0" w:uiPriority="67" w:unhideWhenUsed="0"/>
-    <w:lsdException w:name="Medium Grid 2 Accent 1" w:semiHidden="0" w:uiPriority="68" w:unhideWhenUsed="0"/>
-    <w:lsdException w:name="Medium Grid 3 Accent 1" w:semiHidden="0" w:uiPriority="69" w:unhideWhenUsed="0"/>
-    <w:lsdException w:name="Dark List Accent 1" w:semiHidden="0" w:uiPriority="70" w:unhideWhenUsed="0"/>
-    <w:lsdException w:name="Colorful Shading Accent 1" w:semiHidden="0" w:uiPriority="71" w:unhideWhenUsed="0"/>
-    <w:lsdException w:name="Colorful List Accent 1" w:semiHidden="0" w:uiPriority="72" w:unhideWhenUsed="0"/>
-    <w:lsdException w:name="Colorful Grid Accent 1" w:semiHidden="0" w:uiPriority="73" w:unhideWhenUsed="0"/>
-    <w:lsdException w:name="Light Shading Accent 2" w:semiHidden="0" w:uiPriority="60" w:unhideWhenUsed="0"/>
-    <w:lsdException w:name="Light List Accent 2" w:semiHidden="0" w:uiPriority="61" w:unhideWhenUsed="0"/>
-    <w:lsdException w:name="Light Grid Accent 2" w:semiHidden="0" w:uiPriority="62" w:unhideWhenUsed="0"/>
-    <w:lsdException w:name="Medium Shading 1 Accent 2" w:semiHidden="0" w:uiPriority="63" w:unhideWhenUsed="0"/>
-    <w:lsdException w:name="Medium Shading 2 Accent 2" w:semiHidden="0" w:uiPriority="64" w:unhideWhenUsed="0"/>
-    <w:lsdException w:name="Medium List 1 Accent 2" w:semiHidden="0" w:uiPriority="65" w:unhideWhenUsed="0"/>
-    <w:lsdException w:name="Medium List 2 Accent 2" w:semiHidden="0" w:uiPriority="66" w:unhideWhenUsed="0"/>
-    <w:lsdException w:name="Medium Grid 1 Accent 2" w:semiHidden="0" w:uiPriority="67" w:unhideWhenUsed="0"/>
-    <w:lsdException w:name="Medium Grid 2 Accent 2" w:semiHidden="0" w:uiPriority="68" w:unhideWhenUsed="0"/>
-    <w:lsdException w:name="Medium Grid 3 Accent 2" w:semiHidden="0" w:uiPriority="69" w:unhideWhenUsed="0"/>
-    <w:lsdException w:name="Dark List Accent 2" w:semiHidden="0" w:uiPriority="70" w:unhideWhenUsed="0"/>
-    <w:lsdException w:name="Colorful Shading Accent 2" w:semiHidden="0" w:uiPriority="71" w:unhideWhenUsed="0"/>
-    <w:lsdException w:name="Colorful List Accent 2" w:semiHidden="0" w:uiPriority="72" w:unhideWhenUsed="0"/>
-    <w:lsdException w:name="Colorful Grid Accent 2" w:semiHidden="0" w:uiPriority="73" w:unhideWhenUsed="0"/>
-    <w:lsdException w:name="Light Shading Accent 3" w:semiHidden="0" w:uiPriority="60" w:unhideWhenUsed="0"/>
-    <w:lsdException w:name="Light List Accent 3" w:semiHidden="0" w:uiPriority="61" w:unhideWhenUsed="0"/>
-    <w:lsdException w:name="Light Grid Accent 3" w:semiHidden="0" w:uiPriority="62" w:unhideWhenUsed="0"/>
-    <w:lsdException w:name="Medium Shading 1 Accent 3" w:semiHidden="0" w:uiPriority="63" w:unhideWhenUsed="0"/>
-    <w:lsdException w:name="Medium Shading 2 Accent 3" w:semiHidden="0" w:uiPriority="64" w:unhideWhenUsed="0"/>
-    <w:lsdException w:name="Medium List 1 Accent 3" w:semiHidden="0" w:uiPriority="65" w:unhideWhenUsed="0"/>
-    <w:lsdException w:name="Medium List 2 Accent 3" w:semiHidden="0" w:uiPriority="66" w:unhideWhenUsed="0"/>
-    <w:lsdException w:name="Medium Grid 1 Accent 3" w:semiHidden="0" w:uiPriority="67" w:unhideWhenUsed="0"/>
-    <w:lsdException w:name="Medium Grid 2 Accent 3" w:semiHidden="0" w:uiPriority="68" w:unhideWhenUsed="0"/>
-    <w:lsdException w:name="Medium Grid 3 Accent 3" w:semiHidden="0" w:uiPriority="69" w:unhideWhenUsed="0"/>
-    <w:lsdException w:name="Dark List Accent 3" w:semiHidden="0" w:uiPriority="70" w:unhideWhenUsed="0"/>
-    <w:lsdException w:name="Colorful Shading Accent 3" w:semiHidden="0" w:uiPriority="71" w:unhideWhenUsed="0"/>
-    <w:lsdException w:name="Colorful List Accent 3" w:semiHidden="0" w:uiPriority="72" w:unhideWhenUsed="0"/>
-    <w:lsdException w:name="Colorful Grid Accent 3" w:semiHidden="0" w:uiPriority="73" w:unhideWhenUsed="0"/>
-    <w:lsdException w:name="Light Shading Accent 4" w:semiHidden="0" w:uiPriority="60" w:unhideWhenUsed="0"/>
-    <w:lsdException w:name="Light List Accent 4" w:semiHidden="0" w:uiPriority="61" w:unhideWhenUsed="0"/>
-    <w:lsdException w:name="Light Grid Accent 4" w:semiHidden="0" w:uiPriority="62" w:unhideWhenUsed="0"/>
-    <w:lsdException w:name="Medium Shading 1 Accent 4" w:semiHidden="0" w:uiPriority="63" w:unhideWhenUsed="0"/>
-    <w:lsdException w:name="Medium Shading 2 Accent 4" w:semiHidden="0" w:uiPriority="64" w:unhideWhenUsed="0"/>
-    <w:lsdException w:name="Medium List 1 Accent 4" w:semiHidden="0" w:uiPriority="65" w:unhideWhenUsed="0"/>
-    <w:lsdException w:name="Medium List 2 Accent 4" w:semiHidden="0" w:uiPriority="66" w:unhideWhenUsed="0"/>
-    <w:lsdException w:name="Medium Grid 1 Accent 4" w:semiHidden="0" w:uiPriority="67" w:unhideWhenUsed="0"/>
-    <w:lsdException w:name="Medium Grid 2 Accent 4" w:semiHidden="0" w:uiPriority="68" w:unhideWhenUsed="0"/>
-    <w:lsdException w:name="Medium Grid 3 Accent 4" w:semiHidden="0" w:uiPriority="69" w:unhideWhenUsed="0"/>
-    <w:lsdException w:name="Dark List Accent 4" w:semiHidden="0" w:uiPriority="70" w:unhideWhenUsed="0"/>
-    <w:lsdException w:name="Colorful Shading Accent 4" w:semiHidden="0" w:uiPriority="71" w:unhideWhenUsed="0"/>
-    <w:lsdException w:name="Colorful List Accent 4" w:semiHidden="0" w:uiPriority="72" w:unhideWhenUsed="0"/>
-    <w:lsdException w:name="Colorful Grid Accent 4" w:semiHidden="0" w:uiPriority="73" w:unhideWhenUsed="0"/>
-    <w:lsdException w:name="Light Shading Accent 5" w:semiHidden="0" w:uiPriority="60" w:unhideWhenUsed="0"/>
-    <w:lsdException w:name="Light List Accent 5" w:semiHidden="0" w:uiPriority="61" w:unhideWhenUsed="0"/>
-    <w:lsdException w:name="Light Grid Accent 5" w:semiHidden="0" w:uiPriority="62" w:unhideWhenUsed="0"/>
-    <w:lsdException w:name="Medium Shading 1 Accent 5" w:semiHidden="0" w:uiPriority="63" w:unhideWhenUsed="0"/>
-    <w:lsdException w:name="Medium Shading 2 Accent 5" w:semiHidden="0" w:uiPriority="64" w:unhideWhenUsed="0"/>
-    <w:lsdException w:name="Medium List 1 Accent 5" w:semiHidden="0" w:uiPriority="65" w:unhideWhenUsed="0"/>
-    <w:lsdException w:name="Medium List 2 Accent 5" w:semiHidden="0" w:uiPriority="66" w:unhideWhenUsed="0"/>
-    <w:lsdException w:name="Medium Grid 1 Accent 5" w:semiHidden="0" w:uiPriority="67" w:unhideWhenUsed="0"/>
-    <w:lsdException w:name="Medium Grid 2 Accent 5" w:semiHidden="0" w:uiPriority="68" w:unhideWhenUsed="0"/>
-    <w:lsdException w:name="Medium Grid 3 Accent 5" w:semiHidden="0" w:uiPriority="69" w:unhideWhenUsed="0"/>
-    <w:lsdException w:name="Dark List Accent 5" w:semiHidden="0" w:uiPriority="70" w:unhideWhenUsed="0"/>
-    <w:lsdException w:name="Colorful Shading Accent 5" w:semiHidden="0" w:uiPriority="71" w:unhideWhenUsed="0"/>
-    <w:lsdException w:name="Colorful List Accent 5" w:semiHidden="0" w:uiPriority="72" w:unhideWhenUsed="0"/>
-    <w:lsdException w:name="Colorful Grid Accent 5" w:semiHidden="0" w:uiPriority="73" w:unhideWhenUsed="0"/>
-    <w:lsdException w:name="Light Shading Accent 6" w:semiHidden="0" w:uiPriority="60" w:unhideWhenUsed="0"/>
-    <w:lsdException w:name="Light List Accent 6" w:semiHidden="0" w:uiPriority="61" w:unhideWhenUsed="0"/>
-    <w:lsdException w:name="Light Grid Accent 6" w:semiHidden="0" w:uiPriority="62" w:unhideWhenUsed="0"/>
-    <w:lsdException w:name="Medium Shading 1 Accent 6" w:semiHidden="0" w:uiPriority="63" w:unhideWhenUsed="0"/>
-    <w:lsdException w:name="Medium Shading 2 Accent 6" w:semiHidden="0" w:uiPriority="64" w:unhideWhenUsed="0"/>
-    <w:lsdException w:name="Medium List 1 Accent 6" w:semiHidden="0" w:uiPriority="65" w:unhideWhenUsed="0"/>
-    <w:lsdException w:name="Medium List 2 Accent 6" w:semiHidden="0" w:uiPriority="66" w:unhideWhenUsed="0"/>
-    <w:lsdException w:name="Medium Grid 1 Accent 6" w:semiHidden="0" w:uiPriority="67" w:unhideWhenUsed="0"/>
-    <w:lsdException w:name="Medium Grid 2 Accent 6" w:semiHidden="0" w:uiPriority="68" w:unhideWhenUsed="0"/>
-    <w:lsdException w:name="Medium Grid 3 Accent 6" w:semiHidden="0" w:uiPriority="69" w:unhideWhenUsed="0"/>
-    <w:lsdException w:name="Dark List Accent 6" w:semiHidden="0" w:uiPriority="70" w:unhideWhenUsed="0"/>
-    <w:lsdException w:name="Colorful Shading Accent 6" w:semiHidden="0" w:uiPriority="71" w:unhideWhenUsed="0"/>
-    <w:lsdException w:name="Colorful List Accent 6" w:semiHidden="0" w:uiPriority="72" w:unhideWhenUsed="0"/>
-    <w:lsdException w:name="Colorful Grid Accent 6" w:semiHidden="0" w:uiPriority="73" w:unhideWhenUsed="0"/>
-    <w:lsdException w:name="Subtle Emphasis" w:semiHidden="0" w:uiPriority="19" w:unhideWhenUsed="0" w:qFormat="1"/>
-    <w:lsdException w:name="Intense Emphasis" w:semiHidden="0" w:uiPriority="21" w:unhideWhenUsed="0" w:qFormat="1"/>
-    <w:lsdException w:name="Subtle Reference" w:semiHidden="0" w:uiPriority="31" w:unhideWhenUsed="0" w:qFormat="1"/>
-    <w:lsdException w:name="Intense Reference" w:semiHidden="0" w:uiPriority="32" w:unhideWhenUsed="0" w:qFormat="1"/>
-    <w:lsdException w:name="Book Title" w:semiHidden="0" w:uiPriority="33" w:unhideWhenUsed="0" w:qFormat="1"/>
-    <w:lsdException w:name="Bibliography" w:uiPriority="37"/>
-    <w:lsdException w:name="TOC Heading" w:uiPriority="39" w:qFormat="1"/>
+  <w:latentStyles w:defLockedState="0" w:defUIPriority="99" w:defSemiHidden="0" w:defUnhideWhenUsed="0" w:defQFormat="0" w:count="376">
+    <w:lsdException w:name="Normal" w:uiPriority="0" w:qFormat="1"/>
+    <w:lsdException w:name="heading 1" w:uiPriority="9" w:qFormat="1"/>
+    <w:lsdException w:name="heading 2" w:semiHidden="1" w:uiPriority="9" w:unhideWhenUsed="1" w:qFormat="1"/>
+    <w:lsdException w:name="heading 3" w:semiHidden="1" w:uiPriority="9" w:unhideWhenUsed="1" w:qFormat="1"/>
+    <w:lsdException w:name="heading 4" w:semiHidden="1" w:uiPriority="9" w:unhideWhenUsed="1" w:qFormat="1"/>
+    <w:lsdException w:name="heading 5" w:semiHidden="1" w:uiPriority="9" w:unhideWhenUsed="1" w:qFormat="1"/>
+    <w:lsdException w:name="heading 6" w:semiHidden="1" w:uiPriority="9" w:unhideWhenUsed="1" w:qFormat="1"/>
+    <w:lsdException w:name="heading 7" w:semiHidden="1" w:uiPriority="9" w:unhideWhenUsed="1" w:qFormat="1"/>
+    <w:lsdException w:name="heading 8" w:semiHidden="1" w:uiPriority="9" w:unhideWhenUsed="1" w:qFormat="1"/>
+    <w:lsdException w:name="heading 9" w:semiHidden="1" w:uiPriority="9" w:unhideWhenUsed="1" w:qFormat="1"/>
+    <w:lsdException w:name="index 1" w:semiHidden="1" w:unhideWhenUsed="1"/>
+    <w:lsdException w:name="index 2" w:semiHidden="1" w:unhideWhenUsed="1"/>
+    <w:lsdException w:name="index 3" w:semiHidden="1" w:unhideWhenUsed="1"/>
+    <w:lsdException w:name="index 4" w:semiHidden="1" w:unhideWhenUsed="1"/>
+    <w:lsdException w:name="index 5" w:semiHidden="1" w:unhideWhenUsed="1"/>
+    <w:lsdException w:name="index 6" w:semiHidden="1" w:unhideWhenUsed="1"/>
+    <w:lsdException w:name="index 7" w:semiHidden="1" w:unhideWhenUsed="1"/>
+    <w:lsdException w:name="index 8" w:semiHidden="1" w:unhideWhenUsed="1"/>
+    <w:lsdException w:name="index 9" w:semiHidden="1" w:unhideWhenUsed="1"/>
+    <w:lsdException w:name="toc 1" w:semiHidden="1" w:uiPriority="39" w:unhideWhenUsed="1"/>
+    <w:lsdException w:name="toc 2" w:semiHidden="1" w:uiPriority="39" w:unhideWhenUsed="1"/>
+    <w:lsdException w:name="toc 3" w:semiHidden="1" w:uiPriority="39" w:unhideWhenUsed="1"/>
+    <w:lsdException w:name="toc 4" w:semiHidden="1" w:uiPriority="39" w:unhideWhenUsed="1"/>
+    <w:lsdException w:name="toc 5" w:semiHidden="1" w:uiPriority="39" w:unhideWhenUsed="1"/>
+    <w:lsdException w:name="toc 6" w:semiHidden="1" w:uiPriority="39" w:unhideWhenUsed="1"/>
+    <w:lsdException w:name="toc 7" w:semiHidden="1" w:uiPriority="39" w:unhideWhenUsed="1"/>
+    <w:lsdException w:name="toc 8" w:semiHidden="1" w:uiPriority="39" w:unhideWhenUsed="1"/>
+    <w:lsdException w:name="toc 9" w:semiHidden="1" w:uiPriority="39" w:unhideWhenUsed="1"/>
+    <w:lsdException w:name="Normal Indent" w:semiHidden="1" w:unhideWhenUsed="1"/>
+    <w:lsdException w:name="footnote text" w:semiHidden="1" w:unhideWhenUsed="1"/>
+    <w:lsdException w:name="annotation text" w:semiHidden="1" w:unhideWhenUsed="1"/>
+    <w:lsdException w:name="header" w:semiHidden="1" w:unhideWhenUsed="1"/>
+    <w:lsdException w:name="footer" w:semiHidden="1" w:unhideWhenUsed="1"/>
+    <w:lsdException w:name="index heading" w:semiHidden="1" w:unhideWhenUsed="1"/>
+    <w:lsdException w:name="caption" w:semiHidden="1" w:uiPriority="35" w:unhideWhenUsed="1" w:qFormat="1"/>
+    <w:lsdException w:name="table of figures" w:semiHidden="1" w:unhideWhenUsed="1"/>
+    <w:lsdException w:name="envelope address" w:semiHidden="1" w:unhideWhenUsed="1"/>
+    <w:lsdException w:name="envelope return" w:semiHidden="1" w:unhideWhenUsed="1"/>
+    <w:lsdException w:name="footnote reference" w:semiHidden="1" w:unhideWhenUsed="1"/>
+    <w:lsdException w:name="annotation reference" w:semiHidden="1" w:unhideWhenUsed="1"/>
+    <w:lsdException w:name="line number" w:semiHidden="1" w:unhideWhenUsed="1"/>
+    <w:lsdException w:name="page number" w:semiHidden="1" w:unhideWhenUsed="1"/>
+    <w:lsdException w:name="endnote reference" w:semiHidden="1" w:unhideWhenUsed="1"/>
+    <w:lsdException w:name="endnote text" w:semiHidden="1" w:unhideWhenUsed="1"/>
+    <w:lsdException w:name="table of authorities" w:semiHidden="1" w:unhideWhenUsed="1"/>
+    <w:lsdException w:name="macro" w:semiHidden="1" w:unhideWhenUsed="1"/>
+    <w:lsdException w:name="toa heading" w:semiHidden="1" w:unhideWhenUsed="1"/>
+    <w:lsdException w:name="List" w:semiHidden="1" w:unhideWhenUsed="1"/>
+    <w:lsdException w:name="List Bullet" w:semiHidden="1" w:unhideWhenUsed="1"/>
+    <w:lsdException w:name="List Number" w:semiHidden="1" w:unhideWhenUsed="1"/>
+    <w:lsdException w:name="List 2" w:semiHidden="1" w:unhideWhenUsed="1"/>
+    <w:lsdException w:name="List 3" w:semiHidden="1" w:unhideWhenUsed="1"/>
+    <w:lsdException w:name="List 4" w:semiHidden="1" w:unhideWhenUsed="1"/>
+    <w:lsdException w:name="List 5" w:semiHidden="1" w:unhideWhenUsed="1"/>
+    <w:lsdException w:name="List Bullet 2" w:semiHidden="1" w:unhideWhenUsed="1"/>
+    <w:lsdException w:name="List Bullet 3" w:semiHidden="1" w:unhideWhenUsed="1"/>
+    <w:lsdException w:name="List Bullet 4" w:semiHidden="1" w:unhideWhenUsed="1"/>
+    <w:lsdException w:name="List Bullet 5" w:semiHidden="1" w:unhideWhenUsed="1"/>
+    <w:lsdException w:name="List Number 2" w:semiHidden="1" w:unhideWhenUsed="1"/>
+    <w:lsdException w:name="List Number 3" w:semiHidden="1" w:unhideWhenUsed="1"/>
+    <w:lsdException w:name="List Number 4" w:semiHidden="1" w:unhideWhenUsed="1"/>
+    <w:lsdException w:name="List Number 5" w:semiHidden="1" w:unhideWhenUsed="1"/>
+    <w:lsdException w:name="Title" w:uiPriority="10" w:qFormat="1"/>
+    <w:lsdException w:name="Closing" w:semiHidden="1" w:unhideWhenUsed="1"/>
+    <w:lsdException w:name="Signature" w:semiHidden="1" w:unhideWhenUsed="1"/>
+    <w:lsdException w:name="Default Paragraph Font" w:semiHidden="1" w:uiPriority="1" w:unhideWhenUsed="1"/>
+    <w:lsdException w:name="Body Text" w:semiHidden="1" w:unhideWhenUsed="1"/>
+    <w:lsdException w:name="Body Text Indent" w:semiHidden="1" w:unhideWhenUsed="1"/>
+    <w:lsdException w:name="List Continue" w:semiHidden="1" w:unhideWhenUsed="1"/>
+    <w:lsdException w:name="List Continue 2" w:semiHidden="1" w:unhideWhenUsed="1"/>
+    <w:lsdException w:name="List Continue 3" w:semiHidden="1" w:unhideWhenUsed="1"/>
+    <w:lsdException w:name="List Continue 4" w:semiHidden="1" w:unhideWhenUsed="1"/>
+    <w:lsdException w:name="List Continue 5" w:semiHidden="1" w:unhideWhenUsed="1"/>
+    <w:lsdException w:name="Message Header" w:semiHidden="1" w:unhideWhenUsed="1"/>
+    <w:lsdException w:name="Subtitle" w:uiPriority="11" w:qFormat="1"/>
+    <w:lsdException w:name="Salutation" w:semiHidden="1" w:unhideWhenUsed="1"/>
+    <w:lsdException w:name="Date" w:semiHidden="1" w:unhideWhenUsed="1"/>
+    <w:lsdException w:name="Body Text First Indent" w:semiHidden="1" w:unhideWhenUsed="1"/>
+    <w:lsdException w:name="Body Text First Indent 2" w:semiHidden="1" w:unhideWhenUsed="1"/>
+    <w:lsdException w:name="Note Heading" w:semiHidden="1" w:unhideWhenUsed="1"/>
+    <w:lsdException w:name="Body Text 2" w:semiHidden="1" w:unhideWhenUsed="1"/>
+    <w:lsdException w:name="Body Text 3" w:semiHidden="1" w:unhideWhenUsed="1"/>
+    <w:lsdException w:name="Body Text Indent 2" w:semiHidden="1" w:unhideWhenUsed="1"/>
+    <w:lsdException w:name="Body Text Indent 3" w:semiHidden="1" w:unhideWhenUsed="1"/>
+    <w:lsdException w:name="Block Text" w:semiHidden="1" w:unhideWhenUsed="1"/>
+    <w:lsdException w:name="Hyperlink" w:semiHidden="1" w:unhideWhenUsed="1"/>
+    <w:lsdException w:name="FollowedHyperlink" w:semiHidden="1" w:unhideWhenUsed="1"/>
+    <w:lsdException w:name="Strong" w:uiPriority="22" w:qFormat="1"/>
+    <w:lsdException w:name="Emphasis" w:uiPriority="20" w:qFormat="1"/>
+    <w:lsdException w:name="Document Map" w:semiHidden="1" w:unhideWhenUsed="1"/>
+    <w:lsdException w:name="Plain Text" w:semiHidden="1" w:unhideWhenUsed="1"/>
+    <w:lsdException w:name="E-mail Signature" w:semiHidden="1" w:unhideWhenUsed="1"/>
+    <w:lsdException w:name="HTML Top of Form" w:semiHidden="1" w:unhideWhenUsed="1"/>
+    <w:lsdException w:name="HTML Bottom of Form" w:semiHidden="1" w:unhideWhenUsed="1"/>
+    <w:lsdException w:name="Normal (Web)" w:semiHidden="1" w:unhideWhenUsed="1"/>
+    <w:lsdException w:name="HTML Acronym" w:semiHidden="1" w:unhideWhenUsed="1"/>
+    <w:lsdException w:name="HTML Address" w:semiHidden="1" w:unhideWhenUsed="1"/>
+    <w:lsdException w:name="HTML Cite" w:semiHidden="1" w:unhideWhenUsed="1"/>
+    <w:lsdException w:name="HTML Code" w:semiHidden="1" w:unhideWhenUsed="1"/>
+    <w:lsdException w:name="HTML Definition" w:semiHidden="1" w:unhideWhenUsed="1"/>
+    <w:lsdException w:name="HTML Keyboard" w:semiHidden="1" w:unhideWhenUsed="1"/>
+    <w:lsdException w:name="HTML Preformatted" w:semiHidden="1" w:unhideWhenUsed="1"/>
+    <w:lsdException w:name="HTML Sample" w:semiHidden="1" w:unhideWhenUsed="1"/>
+    <w:lsdException w:name="HTML Typewriter" w:semiHidden="1" w:unhideWhenUsed="1"/>
+    <w:lsdException w:name="HTML Variable" w:semiHidden="1" w:unhideWhenUsed="1"/>
+    <w:lsdException w:name="Normal Table" w:semiHidden="1" w:unhideWhenUsed="1"/>
+    <w:lsdException w:name="annotation subject" w:semiHidden="1" w:unhideWhenUsed="1"/>
+    <w:lsdException w:name="No List" w:semiHidden="1" w:unhideWhenUsed="1"/>
+    <w:lsdException w:name="Outline List 1" w:semiHidden="1" w:unhideWhenUsed="1"/>
+    <w:lsdException w:name="Outline List 2" w:semiHidden="1" w:unhideWhenUsed="1"/>
+    <w:lsdException w:name="Outline List 3" w:semiHidden="1" w:unhideWhenUsed="1"/>
+    <w:lsdException w:name="Table Simple 1" w:semiHidden="1" w:unhideWhenUsed="1"/>
+    <w:lsdException w:name="Table Simple 2" w:semiHidden="1" w:unhideWhenUsed="1"/>
+    <w:lsdException w:name="Table Simple 3" w:semiHidden="1" w:unhideWhenUsed="1"/>
+    <w:lsdException w:name="Table Classic 1" w:semiHidden="1" w:unhideWhenUsed="1"/>
+    <w:lsdException w:name="Table Classic 2" w:semiHidden="1" w:unhideWhenUsed="1"/>
+    <w:lsdException w:name="Table Classic 3" w:semiHidden="1" w:unhideWhenUsed="1"/>
+    <w:lsdException w:name="Table Classic 4" w:semiHidden="1" w:unhideWhenUsed="1"/>
+    <w:lsdException w:name="Table Colorful 1" w:semiHidden="1" w:unhideWhenUsed="1"/>
+    <w:lsdException w:name="Table Colorful 2" w:semiHidden="1" w:unhideWhenUsed="1"/>
+    <w:lsdException w:name="Table Colorful 3" w:semiHidden="1" w:unhideWhenUsed="1"/>
+    <w:lsdException w:name="Table Columns 1" w:semiHidden="1" w:unhideWhenUsed="1"/>
+    <w:lsdException w:name="Table Columns 2" w:semiHidden="1" w:unhideWhenUsed="1"/>
+    <w:lsdException w:name="Table Columns 3" w:semiHidden="1" w:unhideWhenUsed="1"/>
+    <w:lsdException w:name="Table Columns 4" w:semiHidden="1" w:unhideWhenUsed="1"/>
+    <w:lsdException w:name="Table Columns 5" w:semiHidden="1" w:unhideWhenUsed="1"/>
+    <w:lsdException w:name="Table Grid 1" w:semiHidden="1" w:unhideWhenUsed="1"/>
+    <w:lsdException w:name="Table Grid 2" w:semiHidden="1" w:unhideWhenUsed="1"/>
+    <w:lsdException w:name="Table Grid 3" w:semiHidden="1" w:unhideWhenUsed="1"/>
+    <w:lsdException w:name="Table Grid 4" w:semiHidden="1" w:unhideWhenUsed="1"/>
+    <w:lsdException w:name="Table Grid 5" w:semiHidden="1" w:unhideWhenUsed="1"/>
+    <w:lsdException w:name="Table Grid 6" w:semiHidden="1" w:unhideWhenUsed="1"/>
+    <w:lsdException w:name="Table Grid 7" w:semiHidden="1" w:unhideWhenUsed="1"/>
+    <w:lsdException w:name="Table Grid 8" w:semiHidden="1" w:unhideWhenUsed="1"/>
+    <w:lsdException w:name="Table List 1" w:semiHidden="1" w:unhideWhenUsed="1"/>
+    <w:lsdException w:name="Table List 2" w:semiHidden="1" w:unhideWhenUsed="1"/>
+    <w:lsdException w:name="Table List 3" w:semiHidden="1" w:unhideWhenUsed="1"/>
+    <w:lsdException w:name="Table List 4" w:semiHidden="1" w:unhideWhenUsed="1"/>
+    <w:lsdException w:name="Table List 5" w:semiHidden="1" w:unhideWhenUsed="1"/>
+    <w:lsdException w:name="Table List 6" w:semiHidden="1" w:unhideWhenUsed="1"/>
+    <w:lsdException w:name="Table List 7" w:semiHidden="1" w:unhideWhenUsed="1"/>
+    <w:lsdException w:name="Table List 8" w:semiHidden="1" w:unhideWhenUsed="1"/>
+    <w:lsdException w:name="Table 3D effects 1" w:semiHidden="1" w:unhideWhenUsed="1"/>
+    <w:lsdException w:name="Table 3D effects 2" w:semiHidden="1" w:unhideWhenUsed="1"/>
+    <w:lsdException w:name="Table 3D effects 3" w:semiHidden="1" w:unhideWhenUsed="1"/>
+    <w:lsdException w:name="Table Contemporary" w:semiHidden="1" w:unhideWhenUsed="1"/>
+    <w:lsdException w:name="Table Elegant" w:semiHidden="1" w:unhideWhenUsed="1"/>
+    <w:lsdException w:name="Table Professional" w:semiHidden="1" w:unhideWhenUsed="1"/>
+    <w:lsdException w:name="Table Subtle 1" w:semiHidden="1" w:unhideWhenUsed="1"/>
+    <w:lsdException w:name="Table Subtle 2" w:semiHidden="1" w:unhideWhenUsed="1"/>
+    <w:lsdException w:name="Table Web 1" w:semiHidden="1" w:unhideWhenUsed="1"/>
+    <w:lsdException w:name="Table Web 2" w:semiHidden="1" w:unhideWhenUsed="1"/>
+    <w:lsdException w:name="Table Web 3" w:semiHidden="1" w:unhideWhenUsed="1"/>
+    <w:lsdException w:name="Balloon Text" w:semiHidden="1" w:unhideWhenUsed="1"/>
+    <w:lsdException w:name="Table Grid" w:semiHidden="1" w:uiPriority="59" w:unhideWhenUsed="1"/>
+    <w:lsdException w:name="Table Theme" w:semiHidden="1" w:unhideWhenUsed="1"/>
+    <w:lsdException w:name="Placeholder Text" w:semiHidden="1"/>
+    <w:lsdException w:name="No Spacing" w:uiPriority="1" w:qFormat="1"/>
+    <w:lsdException w:name="Light Shading" w:uiPriority="60"/>
+    <w:lsdException w:name="Light List" w:uiPriority="61"/>
+    <w:lsdException w:name="Light Grid" w:uiPriority="62"/>
+    <w:lsdException w:name="Medium Shading 1" w:uiPriority="63"/>
+    <w:lsdException w:name="Medium Shading 2" w:uiPriority="64"/>
+    <w:lsdException w:name="Medium List 1" w:uiPriority="65"/>
+    <w:lsdException w:name="Medium List 2" w:uiPriority="66"/>
+    <w:lsdException w:name="Medium Grid 1" w:uiPriority="67"/>
+    <w:lsdException w:name="Medium Grid 2" w:uiPriority="68"/>
+    <w:lsdException w:name="Medium Grid 3" w:uiPriority="69"/>
+    <w:lsdException w:name="Dark List" w:uiPriority="70"/>
+    <w:lsdException w:name="Colorful Shading" w:uiPriority="71"/>
+    <w:lsdException w:name="Colorful List" w:uiPriority="72"/>
+    <w:lsdException w:name="Colorful Grid" w:uiPriority="73"/>
+    <w:lsdException w:name="Light Shading Accent 1" w:uiPriority="60"/>
+    <w:lsdException w:name="Light List Accent 1" w:uiPriority="61"/>
+    <w:lsdException w:name="Light Grid Accent 1" w:uiPriority="62"/>
+    <w:lsdException w:name="Medium Shading 1 Accent 1" w:uiPriority="63"/>
+    <w:lsdException w:name="Medium Shading 2 Accent 1" w:uiPriority="64"/>
+    <w:lsdException w:name="Medium List 1 Accent 1" w:uiPriority="65"/>
+    <w:lsdException w:name="Revision" w:semiHidden="1"/>
+    <w:lsdException w:name="List Paragraph" w:uiPriority="34" w:qFormat="1"/>
+    <w:lsdException w:name="Quote" w:uiPriority="29" w:qFormat="1"/>
+    <w:lsdException w:name="Intense Quote" w:uiPriority="30" w:qFormat="1"/>
+    <w:lsdException w:name="Medium List 2 Accent 1" w:uiPriority="66"/>
+    <w:lsdException w:name="Medium Grid 1 Accent 1" w:uiPriority="67"/>
+    <w:lsdException w:name="Medium Grid 2 Accent 1" w:uiPriority="68"/>
+    <w:lsdException w:name="Medium Grid 3 Accent 1" w:uiPriority="69"/>
+    <w:lsdException w:name="Dark List Accent 1" w:uiPriority="70"/>
+    <w:lsdException w:name="Colorful Shading Accent 1" w:uiPriority="71"/>
+    <w:lsdException w:name="Colorful List Accent 1" w:uiPriority="72"/>
+    <w:lsdException w:name="Colorful Grid Accent 1" w:uiPriority="73"/>
+    <w:lsdException w:name="Light Shading Accent 2" w:uiPriority="60"/>
+    <w:lsdException w:name="Light List Accent 2" w:uiPriority="61"/>
+    <w:lsdException w:name="Light Grid Accent 2" w:uiPriority="62"/>
+    <w:lsdException w:name="Medium Shading 1 Accent 2" w:uiPriority="63"/>
+    <w:lsdException w:name="Medium Shading 2 Accent 2" w:uiPriority="64"/>
+    <w:lsdException w:name="Medium List 1 Accent 2" w:uiPriority="65"/>
+    <w:lsdException w:name="Medium List 2 Accent 2" w:uiPriority="66"/>
+    <w:lsdException w:name="Medium Grid 1 Accent 2" w:uiPriority="67"/>
+    <w:lsdException w:name="Medium Grid 2 Accent 2" w:uiPriority="68"/>
+    <w:lsdException w:name="Medium Grid 3 Accent 2" w:uiPriority="69"/>
+    <w:lsdException w:name="Dark List Accent 2" w:uiPriority="70"/>
+    <w:lsdException w:name="Colorful Shading Accent 2" w:uiPriority="71"/>
+    <w:lsdException w:name="Colorful List Accent 2" w:uiPriority="72"/>
+    <w:lsdException w:name="Colorful Grid Accent 2" w:uiPriority="73"/>
+    <w:lsdException w:name="Light Shading Accent 3" w:uiPriority="60"/>
+    <w:lsdException w:name="Light List Accent 3" w:uiPriority="61"/>
+    <w:lsdException w:name="Light Grid Accent 3" w:uiPriority="62"/>
+    <w:lsdException w:name="Medium Shading 1 Accent 3" w:uiPriority="63"/>
+    <w:lsdException w:name="Medium Shading 2 Accent 3" w:uiPriority="64"/>
+    <w:lsdException w:name="Medium List 1 Accent 3" w:uiPriority="65"/>
+    <w:lsdException w:name="Medium List 2 Accent 3" w:uiPriority="66"/>
+    <w:lsdException w:name="Medium Grid 1 Accent 3" w:uiPriority="67"/>
+    <w:lsdException w:name="Medium Grid 2 Accent 3" w:uiPriority="68"/>
+    <w:lsdException w:name="Medium Grid 3 Accent 3" w:uiPriority="69"/>
+    <w:lsdException w:name="Dark List Accent 3" w:uiPriority="70"/>
+    <w:lsdException w:name="Colorful Shading Accent 3" w:uiPriority="71"/>
+    <w:lsdException w:name="Colorful List Accent 3" w:uiPriority="72"/>
+    <w:lsdException w:name="Colorful Grid Accent 3" w:uiPriority="73"/>
+    <w:lsdException w:name="Light Shading Accent 4" w:uiPriority="60"/>
+    <w:lsdException w:name="Light List Accent 4" w:uiPriority="61"/>
+    <w:lsdException w:name="Light Grid Accent 4" w:uiPriority="62"/>
+    <w:lsdException w:name="Medium Shading 1 Accent 4" w:uiPriority="63"/>
+    <w:lsdException w:name="Medium Shading 2 Accent 4" w:uiPriority="64"/>
+    <w:lsdException w:name="Medium List 1 Accent 4" w:uiPriority="65"/>
+    <w:lsdException w:name="Medium List 2 Accent 4" w:uiPriority="66"/>
+    <w:lsdException w:name="Medium Grid 1 Accent 4" w:uiPriority="67"/>
+    <w:lsdException w:name="Medium Grid 2 Accent 4" w:uiPriority="68"/>
+    <w:lsdException w:name="Medium Grid 3 Accent 4" w:uiPriority="69"/>
+    <w:lsdException w:name="Dark List Accent 4" w:uiPriority="70"/>
+    <w:lsdException w:name="Colorful Shading Accent 4" w:uiPriority="71"/>
+    <w:lsdException w:name="Colorful List Accent 4" w:uiPriority="72"/>
+    <w:lsdException w:name="Colorful Grid Accent 4" w:uiPriority="73"/>
+    <w:lsdException w:name="Light Shading Accent 5" w:uiPriority="60"/>
+    <w:lsdException w:name="Light List Accent 5" w:uiPriority="61"/>
+    <w:lsdException w:name="Light Grid Accent 5" w:uiPriority="62"/>
+    <w:lsdException w:name="Medium Shading 1 Accent 5" w:uiPriority="63"/>
+    <w:lsdException w:name="Medium Shading 2 Accent 5" w:uiPriority="64"/>
+    <w:lsdException w:name="Medium List 1 Accent 5" w:uiPriority="65"/>
+    <w:lsdException w:name="Medium List 2 Accent 5" w:uiPriority="66"/>
+    <w:lsdException w:name="Medium Grid 1 Accent 5" w:uiPriority="67"/>
+    <w:lsdException w:name="Medium Grid 2 Accent 5" w:uiPriority="68"/>
+    <w:lsdException w:name="Medium Grid 3 Accent 5" w:uiPriority="69"/>
+    <w:lsdException w:name="Dark List Accent 5" w:uiPriority="70"/>
+    <w:lsdException w:name="Colorful Shading Accent 5" w:uiPriority="71"/>
+    <w:lsdException w:name="Colorful List Accent 5" w:uiPriority="72"/>
+    <w:lsdException w:name="Colorful Grid Accent 5" w:uiPriority="73"/>
+    <w:lsdException w:name="Light Shading Accent 6" w:uiPriority="60"/>
+    <w:lsdException w:name="Light List Accent 6" w:uiPriority="61"/>
+    <w:lsdException w:name="Light Grid Accent 6" w:uiPriority="62"/>
+    <w:lsdException w:name="Medium Shading 1 Accent 6" w:uiPriority="63"/>
+    <w:lsdException w:name="Medium Shading 2 Accent 6" w:uiPriority="64"/>
+    <w:lsdException w:name="Medium List 1 Accent 6" w:uiPriority="65"/>
+    <w:lsdException w:name="Medium List 2 Accent 6" w:uiPriority="66"/>
+    <w:lsdException w:name="Medium Grid 1 Accent 6" w:uiPriority="67"/>
+    <w:lsdException w:name="Medium Grid 2 Accent 6" w:uiPriority="68"/>
+    <w:lsdException w:name="Medium Grid 3 Accent 6" w:uiPriority="69"/>
+    <w:lsdException w:name="Dark List Accent 6" w:uiPriority="70"/>
+    <w:lsdException w:name="Colorful Shading Accent 6" w:uiPriority="71"/>
+    <w:lsdException w:name="Colorful List Accent 6" w:uiPriority="72"/>
+    <w:lsdException w:name="Colorful Grid Accent 6" w:uiPriority="73"/>
+    <w:lsdException w:name="Subtle Emphasis" w:uiPriority="19" w:qFormat="1"/>
+    <w:lsdException w:name="Intense Emphasis" w:uiPriority="21" w:qFormat="1"/>
+    <w:lsdException w:name="Subtle Reference" w:uiPriority="31" w:qFormat="1"/>
+    <w:lsdException w:name="Intense Reference" w:uiPriority="32" w:qFormat="1"/>
+    <w:lsdException w:name="Book Title" w:uiPriority="33" w:qFormat="1"/>
+    <w:lsdException w:name="Bibliography" w:semiHidden="1" w:uiPriority="37" w:unhideWhenUsed="1"/>
+    <w:lsdException w:name="TOC Heading" w:semiHidden="1" w:uiPriority="39" w:unhideWhenUsed="1" w:qFormat="1"/>
+    <w:lsdException w:name="Plain Table 1" w:uiPriority="41"/>
+    <w:lsdException w:name="Plain Table 2" w:uiPriority="42"/>
+    <w:lsdException w:name="Plain Table 3" w:uiPriority="43"/>
+    <w:lsdException w:name="Plain Table 4" w:uiPriority="44"/>
+    <w:lsdException w:name="Plain Table 5" w:uiPriority="45"/>
+    <w:lsdException w:name="Grid Table Light" w:uiPriority="40"/>
+    <w:lsdException w:name="Grid Table 1 Light" w:uiPriority="46"/>
+    <w:lsdException w:name="Grid Table 2" w:uiPriority="47"/>
+    <w:lsdException w:name="Grid Table 3" w:uiPriority="48"/>
+    <w:lsdException w:name="Grid Table 4" w:uiPriority="49"/>
+    <w:lsdException w:name="Grid Table 5 Dark" w:uiPriority="50"/>
+    <w:lsdException w:name="Grid Table 6 Colorful" w:uiPriority="51"/>
+    <w:lsdException w:name="Grid Table 7 Colorful" w:uiPriority="52"/>
+    <w:lsdException w:name="Grid Table 1 Light Accent 1" w:uiPriority="46"/>
+    <w:lsdException w:name="Grid Table 2 Accent 1" w:uiPriority="47"/>
+    <w:lsdException w:name="Grid Table 3 Accent 1" w:uiPriority="48"/>
+    <w:lsdException w:name="Grid Table 4 Accent 1" w:uiPriority="49"/>
+    <w:lsdException w:name="Grid Table 5 Dark Accent 1" w:uiPriority="50"/>
+    <w:lsdException w:name="Grid Table 6 Colorful Accent 1" w:uiPriority="51"/>
+    <w:lsdException w:name="Grid Table 7 Colorful Accent 1" w:uiPriority="52"/>
+    <w:lsdException w:name="Grid Table 1 Light Accent 2" w:uiPriority="46"/>
+    <w:lsdException w:name="Grid Table 2 Accent 2" w:uiPriority="47"/>
+    <w:lsdException w:name="Grid Table 3 Accent 2" w:uiPriority="48"/>
+    <w:lsdException w:name="Grid Table 4 Accent 2" w:uiPriority="49"/>
+    <w:lsdException w:name="Grid Table 5 Dark Accent 2" w:uiPriority="50"/>
+    <w:lsdException w:name="Grid Table 6 Colorful Accent 2" w:uiPriority="51"/>
+    <w:lsdException w:name="Grid Table 7 Colorful Accent 2" w:uiPriority="52"/>
+    <w:lsdException w:name="Grid Table 1 Light Accent 3" w:uiPriority="46"/>
+    <w:lsdException w:name="Grid Table 2 Accent 3" w:uiPriority="47"/>
+    <w:lsdException w:name="Grid Table 3 Accent 3" w:uiPriority="48"/>
+    <w:lsdException w:name="Grid Table 4 Accent 3" w:uiPriority="49"/>
+    <w:lsdException w:name="Grid Table 5 Dark Accent 3" w:uiPriority="50"/>
+    <w:lsdException w:name="Grid Table 6 Colorful Accent 3" w:uiPriority="51"/>
+    <w:lsdException w:name="Grid Table 7 Colorful Accent 3" w:uiPriority="52"/>
+    <w:lsdException w:name="Grid Table 1 Light Accent 4" w:uiPriority="46"/>
+    <w:lsdException w:name="Grid Table 2 Accent 4" w:uiPriority="47"/>
+    <w:lsdException w:name="Grid Table 3 Accent 4" w:uiPriority="48"/>
+    <w:lsdException w:name="Grid Table 4 Accent 4" w:uiPriority="49"/>
+    <w:lsdException w:name="Grid Table 5 Dark Accent 4" w:uiPriority="50"/>
+    <w:lsdException w:name="Grid Table 6 Colorful Accent 4" w:uiPriority="51"/>
+    <w:lsdException w:name="Grid Table 7 Colorful Accent 4" w:uiPriority="52"/>
+    <w:lsdException w:name="Grid Table 1 Light Accent 5" w:uiPriority="46"/>
+    <w:lsdException w:name="Grid Table 2 Accent 5" w:uiPriority="47"/>
+    <w:lsdException w:name="Grid Table 3 Accent 5" w:uiPriority="48"/>
+    <w:lsdException w:name="Grid Table 4 Accent 5" w:uiPriority="49"/>
+    <w:lsdException w:name="Grid Table 5 Dark Accent 5" w:uiPriority="50"/>
+    <w:lsdException w:name="Grid Table 6 Colorful Accent 5" w:uiPriority="51"/>
+    <w:lsdException w:name="Grid Table 7 Colorful Accent 5" w:uiPriority="52"/>
+    <w:lsdException w:name="Grid Table 1 Light Accent 6" w:uiPriority="46"/>
+    <w:lsdException w:name="Grid Table 2 Accent 6" w:uiPriority="47"/>
+    <w:lsdException w:name="Grid Table 3 Accent 6" w:uiPriority="48"/>
+    <w:lsdException w:name="Grid Table 4 Accent 6" w:uiPriority="49"/>
+    <w:lsdException w:name="Grid Table 5 Dark Accent 6" w:uiPriority="50"/>
+    <w:lsdException w:name="Grid Table 6 Colorful Accent 6" w:uiPriority="51"/>
+    <w:lsdException w:name="Grid Table 7 Colorful Accent 6" w:uiPriority="52"/>
+    <w:lsdException w:name="List Table 1 Light" w:uiPriority="46"/>
+    <w:lsdException w:name="List Table 2" w:uiPriority="47"/>
+    <w:lsdException w:name="List Table 3" w:uiPriority="48"/>
+    <w:lsdException w:name="List Table 4" w:uiPriority="49"/>
+    <w:lsdException w:name="List Table 5 Dark" w:uiPriority="50"/>
+    <w:lsdException w:name="List Table 6 Colorful" w:uiPriority="51"/>
+    <w:lsdException w:name="List Table 7 Colorful" w:uiPriority="52"/>
+    <w:lsdException w:name="List Table 1 Light Accent 1" w:uiPriority="46"/>
+    <w:lsdException w:name="List Table 2 Accent 1" w:uiPriority="47"/>
+    <w:lsdException w:name="List Table 3 Accent 1" w:uiPriority="48"/>
+    <w:lsdException w:name="List Table 4 Accent 1" w:uiPriority="49"/>
+    <w:lsdException w:name="List Table 5 Dark Accent 1" w:uiPriority="50"/>
+    <w:lsdException w:name="List Table 6 Colorful Accent 1" w:uiPriority="51"/>
+    <w:lsdException w:name="List Table 7 Colorful Accent 1" w:uiPriority="52"/>
+    <w:lsdException w:name="List Table 1 Light Accent 2" w:uiPriority="46"/>
+    <w:lsdException w:name="List Table 2 Accent 2" w:uiPriority="47"/>
+    <w:lsdException w:name="List Table 3 Accent 2" w:uiPriority="48"/>
+    <w:lsdException w:name="List Table 4 Accent 2" w:uiPriority="49"/>
+    <w:lsdException w:name="List Table 5 Dark Accent 2" w:uiPriority="50"/>
+    <w:lsdException w:name="List Table 6 Colorful Accent 2" w:uiPriority="51"/>
+    <w:lsdException w:name="List Table 7 Colorful Accent 2" w:uiPriority="52"/>
+    <w:lsdException w:name="List Table 1 Light Accent 3" w:uiPriority="46"/>
+    <w:lsdException w:name="List Table 2 Accent 3" w:uiPriority="47"/>
+    <w:lsdException w:name="List Table 3 Accent 3" w:uiPriority="48"/>
+    <w:lsdException w:name="List Table 4 Accent 3" w:uiPriority="49"/>
+    <w:lsdException w:name="List Table 5 Dark Accent 3" w:uiPriority="50"/>
+    <w:lsdException w:name="List Table 6 Colorful Accent 3" w:uiPriority="51"/>
+    <w:lsdException w:name="List Table 7 Colorful Accent 3" w:uiPriority="52"/>
+    <w:lsdException w:name="List Table 1 Light Accent 4" w:uiPriority="46"/>
+    <w:lsdException w:name="List Table 2 Accent 4" w:uiPriority="47"/>
+    <w:lsdException w:name="List Table 3 Accent 4" w:uiPriority="48"/>
+    <w:lsdException w:name="List Table 4 Accent 4" w:uiPriority="49"/>
+    <w:lsdException w:name="List Table 5 Dark Accent 4" w:uiPriority="50"/>
+    <w:lsdException w:name="List Table 6 Colorful Accent 4" w:uiPriority="51"/>
+    <w:lsdException w:name="List Table 7 Colorful Accent 4" w:uiPriority="52"/>
+    <w:lsdException w:name="List Table 1 Light Accent 5" w:uiPriority="46"/>
+    <w:lsdException w:name="List Table 2 Accent 5" w:uiPriority="47"/>
+    <w:lsdException w:name="List Table 3 Accent 5" w:uiPriority="48"/>
+    <w:lsdException w:name="List Table 4 Accent 5" w:uiPriority="49"/>
+    <w:lsdException w:name="List Table 5 Dark Accent 5" w:uiPriority="50"/>
+    <w:lsdException w:name="List Table 6 Colorful Accent 5" w:uiPriority="51"/>
+    <w:lsdException w:name="List Table 7 Colorful Accent 5" w:uiPriority="52"/>
+    <w:lsdException w:name="List Table 1 Light Accent 6" w:uiPriority="46"/>
+    <w:lsdException w:name="List Table 2 Accent 6" w:uiPriority="47"/>
+    <w:lsdException w:name="List Table 3 Accent 6" w:uiPriority="48"/>
+    <w:lsdException w:name="List Table 4 Accent 6" w:uiPriority="49"/>
+    <w:lsdException w:name="List Table 5 Dark Accent 6" w:uiPriority="50"/>
+    <w:lsdException w:name="List Table 6 Colorful Accent 6" w:uiPriority="51"/>
+    <w:lsdException w:name="List Table 7 Colorful Accent 6" w:uiPriority="52"/>
+    <w:lsdException w:name="Mention" w:semiHidden="1" w:unhideWhenUsed="1"/>
+    <w:lsdException w:name="Smart Hyperlink" w:semiHidden="1" w:unhideWhenUsed="1"/>
+    <w:lsdException w:name="Hashtag" w:semiHidden="1" w:unhideWhenUsed="1"/>
+    <w:lsdException w:name="Unresolved Mention" w:semiHidden="1" w:unhideWhenUsed="1"/>
+    <w:lsdException w:name="Smart Link" w:semiHidden="1" w:unhideWhenUsed="1"/>
   </w:latentStyles>
   <w:style w:type="paragraph" w:default="1" w:styleId="Normal">
     <w:name w:val="Normal"/>
@@ -7898,7 +7474,7 @@
 </file>
 
 <file path=word/glossary/webSettings.xml><?xml version="1.0" encoding="utf-8"?>
-<w:webSettings xmlns:mc="http://schemas.openxmlformats.org/markup-compatibility/2006" xmlns:r="http://schemas.openxmlformats.org/officeDocument/2006/relationships" xmlns:w="http://schemas.openxmlformats.org/wordprocessingml/2006/main" xmlns:w14="http://schemas.microsoft.com/office/word/2010/wordml" mc:Ignorable="w14">
+<w:webSettings xmlns:mc="http://schemas.openxmlformats.org/markup-compatibility/2006" xmlns:r="http://schemas.openxmlformats.org/officeDocument/2006/relationships" xmlns:w="http://schemas.openxmlformats.org/wordprocessingml/2006/main" xmlns:w14="http://schemas.microsoft.com/office/word/2010/wordml" xmlns:w15="http://schemas.microsoft.com/office/word/2012/wordml" xmlns:w16cex="http://schemas.microsoft.com/office/word/2018/wordml/cex" xmlns:w16cid="http://schemas.microsoft.com/office/word/2016/wordml/cid" xmlns:w16="http://schemas.microsoft.com/office/word/2018/wordml" xmlns:w16sdtdh="http://schemas.microsoft.com/office/word/2020/wordml/sdtdatahash" xmlns:w16se="http://schemas.microsoft.com/office/word/2015/wordml/symex" mc:Ignorable="w14 w15 w16se w16cid w16 w16cex w16sdtdh">
   <w:optimizeForBrowser/>
   <w:allowPNG/>
 </w:webSettings>

</xml_diff>

<commit_message>
seguimiento y revisiones de las HU
</commit_message>
<xml_diff>
--- a/6- Ingenieria de producto/6.1 - Análisis/03- Historias de Usuario/Historias de Usuarios/HU-MID-ENT-004-Consultar Bandeja de Entidades 1.docx
+++ b/6- Ingenieria de producto/6.1 - Análisis/03- Historias de Usuario/Historias de Usuarios/HU-MID-ENT-004-Consultar Bandeja de Entidades 1.docx
@@ -271,13 +271,13 @@
               <w:rPr>
                 <w:rFonts w:ascii="Tahoma" w:hAnsi="Tahoma" w:cs="Tahoma"/>
               </w:rPr>
-              <w:t>.</w:t>
+              <w:t xml:space="preserve"> </w:t>
             </w:r>
             <w:r>
               <w:rPr>
                 <w:rFonts w:ascii="Tahoma" w:hAnsi="Tahoma" w:cs="Tahoma"/>
               </w:rPr>
-              <w:t xml:space="preserve"> </w:t>
+              <w:t>para el sistema “Módulo Integral de Descuentos y cuenta corrientes” de la Caja de Jubilaciones, pensiones y retiros de Córdoba.</w:t>
             </w:r>
           </w:p>
         </w:tc>
@@ -449,7 +449,21 @@
           <w:rFonts w:ascii="Tahoma" w:hAnsi="Tahoma" w:cs="Tahoma"/>
         </w:rPr>
         <w:tab/>
-        <w:t>-Datos del Usuario Logueado.</w:t>
+        <w:t xml:space="preserve">-Datos del Usuario </w:t>
+      </w:r>
+      <w:proofErr w:type="spellStart"/>
+      <w:r>
+        <w:rPr>
+          <w:rFonts w:ascii="Tahoma" w:hAnsi="Tahoma" w:cs="Tahoma"/>
+        </w:rPr>
+        <w:t>Logueado</w:t>
+      </w:r>
+      <w:proofErr w:type="spellEnd"/>
+      <w:r>
+        <w:rPr>
+          <w:rFonts w:ascii="Tahoma" w:hAnsi="Tahoma" w:cs="Tahoma"/>
+        </w:rPr>
+        <w:t>.</w:t>
       </w:r>
     </w:p>
     <w:p>
@@ -588,11 +602,19 @@
         </w:rPr>
         <w:t>-</w:t>
       </w:r>
-      <w:r>
-        <w:rPr>
-          <w:rFonts w:ascii="Tahoma" w:hAnsi="Tahoma" w:cs="Tahoma"/>
-        </w:rPr>
-        <w:t xml:space="preserve">N° </w:t>
+      <w:proofErr w:type="spellStart"/>
+      <w:r>
+        <w:rPr>
+          <w:rFonts w:ascii="Tahoma" w:hAnsi="Tahoma" w:cs="Tahoma"/>
+        </w:rPr>
+        <w:t>N°</w:t>
+      </w:r>
+      <w:proofErr w:type="spellEnd"/>
+      <w:r>
+        <w:rPr>
+          <w:rFonts w:ascii="Tahoma" w:hAnsi="Tahoma" w:cs="Tahoma"/>
+        </w:rPr>
+        <w:t xml:space="preserve"> </w:t>
       </w:r>
       <w:r>
         <w:rPr>
@@ -741,12 +763,21 @@
           <w:rFonts w:ascii="Tahoma" w:hAnsi="Tahoma" w:cs="Tahoma"/>
         </w:rPr>
       </w:pPr>
+      <w:proofErr w:type="spellStart"/>
       <w:r>
         <w:rPr>
           <w:rFonts w:ascii="Tahoma" w:hAnsi="Tahoma" w:cs="Tahoma"/>
           <w:bCs/>
         </w:rPr>
-        <w:t xml:space="preserve">N° </w:t>
+        <w:t>N°</w:t>
+      </w:r>
+      <w:proofErr w:type="spellEnd"/>
+      <w:r>
+        <w:rPr>
+          <w:rFonts w:ascii="Tahoma" w:hAnsi="Tahoma" w:cs="Tahoma"/>
+          <w:bCs/>
+        </w:rPr>
+        <w:t xml:space="preserve"> </w:t>
       </w:r>
       <w:r>
         <w:rPr>
@@ -2068,7 +2099,21 @@
               <w:rPr>
                 <w:lang w:eastAsia="en-US"/>
               </w:rPr>
-              <w:t xml:space="preserve">Las acciones de “Ver” y “Modificar” deben tener un tooltip que informe la funcionalidad. </w:t>
+              <w:t xml:space="preserve">Las acciones de “Ver” y “Modificar” deben tener un </w:t>
+            </w:r>
+            <w:proofErr w:type="spellStart"/>
+            <w:r>
+              <w:rPr>
+                <w:lang w:eastAsia="en-US"/>
+              </w:rPr>
+              <w:t>tooltip</w:t>
+            </w:r>
+            <w:proofErr w:type="spellEnd"/>
+            <w:r>
+              <w:rPr>
+                <w:lang w:eastAsia="en-US"/>
+              </w:rPr>
+              <w:t xml:space="preserve"> que informe la funcionalidad. </w:t>
             </w:r>
           </w:p>
           <w:p>
@@ -4064,6 +4109,7 @@
           <w:lang w:val="es-AR"/>
         </w:rPr>
       </w:pPr>
+      <w:proofErr w:type="spellStart"/>
       <w:r>
         <w:rPr>
           <w:rFonts w:ascii="Arial" w:hAnsi="Arial" w:cs="Arial"/>
@@ -4074,6 +4120,7 @@
         <w:lastRenderedPageBreak/>
         <w:t>Tabla_auditoría</w:t>
       </w:r>
+      <w:proofErr w:type="spellEnd"/>
     </w:p>
     <w:p>
       <w:pPr>
@@ -4707,7 +4754,15 @@
               <w:jc w:val="left"/>
             </w:pPr>
             <w:r>
-              <w:t>Diana Sapuppo.</w:t>
+              <w:t xml:space="preserve">Diana </w:t>
+            </w:r>
+            <w:proofErr w:type="spellStart"/>
+            <w:r>
+              <w:t>Sapuppo</w:t>
+            </w:r>
+            <w:proofErr w:type="spellEnd"/>
+            <w:r>
+              <w:t>.</w:t>
             </w:r>
           </w:p>
           <w:p>
@@ -4793,7 +4848,15 @@
               <w:jc w:val="left"/>
             </w:pPr>
             <w:r>
-              <w:t>Diana Sapuppo.</w:t>
+              <w:t xml:space="preserve">Diana </w:t>
+            </w:r>
+            <w:proofErr w:type="spellStart"/>
+            <w:r>
+              <w:t>Sapuppo</w:t>
+            </w:r>
+            <w:proofErr w:type="spellEnd"/>
+            <w:r>
+              <w:t>.</w:t>
             </w:r>
           </w:p>
           <w:p>
@@ -5130,7 +5193,7 @@
         </mc:Choice>
         <mc:Fallback>
           <w:pict>
-            <v:line w14:anchorId="2634ADB2" id="2 Conector recto" o:spid="_x0000_s1026" style="position:absolute;z-index:251663360;visibility:visible;mso-wrap-style:square;mso-wrap-distance-left:9pt;mso-wrap-distance-top:0;mso-wrap-distance-right:9pt;mso-wrap-distance-bottom:0;mso-position-horizontal:absolute;mso-position-horizontal-relative:text;mso-position-vertical:absolute;mso-position-vertical-relative:text" from="-.6pt,44.85pt" to="459.75pt,44.85pt" o:gfxdata="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" strokecolor="#4579b8 [3044]"/>
+            <v:line w14:anchorId="2B87B4EA" id="2 Conector recto" o:spid="_x0000_s1026" style="position:absolute;z-index:251663360;visibility:visible;mso-wrap-style:square;mso-wrap-distance-left:9pt;mso-wrap-distance-top:0;mso-wrap-distance-right:9pt;mso-wrap-distance-bottom:0;mso-position-horizontal:absolute;mso-position-horizontal-relative:text;mso-position-vertical:absolute;mso-position-vertical-relative:text" from="-.6pt,44.85pt" to="459.75pt,44.85pt" o:gfxdata="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" strokecolor="#4579b8 [3044]"/>
           </w:pict>
         </mc:Fallback>
       </mc:AlternateContent>
@@ -6283,7 +6346,7 @@
     <w:lsdException w:name="Table Web 2" w:semiHidden="1" w:unhideWhenUsed="1"/>
     <w:lsdException w:name="Table Web 3" w:semiHidden="1" w:unhideWhenUsed="1"/>
     <w:lsdException w:name="Balloon Text" w:semiHidden="1" w:unhideWhenUsed="1"/>
-    <w:lsdException w:name="Table Grid" w:semiHidden="1" w:uiPriority="0" w:unhideWhenUsed="1"/>
+    <w:lsdException w:name="Table Grid" w:uiPriority="0"/>
     <w:lsdException w:name="Table Theme" w:semiHidden="1" w:unhideWhenUsed="1"/>
     <w:lsdException w:name="Placeholder Text" w:semiHidden="1"/>
     <w:lsdException w:name="No Spacing" w:uiPriority="1" w:qFormat="1"/>
@@ -6991,6 +7054,7 @@
     <w:rsid w:val="00381561"/>
     <w:rsid w:val="003A465B"/>
     <w:rsid w:val="00480F7C"/>
+    <w:rsid w:val="008F2B43"/>
     <w:rsid w:val="00B31311"/>
     <w:rsid w:val="00B3765A"/>
     <w:rsid w:val="00BB3375"/>
@@ -7194,7 +7258,7 @@
     <w:lsdException w:name="Table Web 2" w:semiHidden="1" w:unhideWhenUsed="1"/>
     <w:lsdException w:name="Table Web 3" w:semiHidden="1" w:unhideWhenUsed="1"/>
     <w:lsdException w:name="Balloon Text" w:semiHidden="1" w:unhideWhenUsed="1"/>
-    <w:lsdException w:name="Table Grid" w:semiHidden="1" w:uiPriority="59" w:unhideWhenUsed="1"/>
+    <w:lsdException w:name="Table Grid" w:uiPriority="59"/>
     <w:lsdException w:name="Table Theme" w:semiHidden="1" w:unhideWhenUsed="1"/>
     <w:lsdException w:name="Placeholder Text" w:semiHidden="1"/>
     <w:lsdException w:name="No Spacing" w:uiPriority="1" w:qFormat="1"/>

</xml_diff>